<commit_message>
Write Report (ver 2) Re-Write transaction Edit data
</commit_message>
<xml_diff>
--- a/Doc/Report.docx
+++ b/Doc/Report.docx
@@ -19,6 +19,55 @@
           <w:sz w:val="36"/>
           <w:szCs w:val="36"/>
         </w:rPr>
+        <w:t>ĐẠI HỌC KHOA HỌC TỰ NHIÊN – ĐHQG TP.HCM</w:t>
+      </w:r>
+    </w:p>
+    <w:p>
+      <w:pPr>
+        <w:jc w:val="center"/>
+        <w:rPr>
+          <w:rFonts w:ascii="Times New Roman" w:hAnsi="Times New Roman" w:cs="Times New Roman"/>
+          <w:b/>
+          <w:sz w:val="36"/>
+          <w:szCs w:val="36"/>
+        </w:rPr>
+      </w:pPr>
+      <w:r>
+        <w:rPr>
+          <w:rFonts w:ascii="Times New Roman" w:hAnsi="Times New Roman" w:cs="Times New Roman"/>
+          <w:b/>
+          <w:sz w:val="36"/>
+          <w:szCs w:val="36"/>
+        </w:rPr>
+        <w:t>KHOA CÔNG NGHỆ THÔNG TIN</w:t>
+      </w:r>
+    </w:p>
+    <w:p>
+      <w:pPr>
+        <w:jc w:val="center"/>
+        <w:rPr>
+          <w:rFonts w:ascii="Times New Roman" w:hAnsi="Times New Roman" w:cs="Times New Roman"/>
+          <w:b/>
+          <w:sz w:val="36"/>
+          <w:szCs w:val="36"/>
+        </w:rPr>
+      </w:pPr>
+      <w:r>
+        <w:rPr>
+          <w:rFonts w:ascii="Times New Roman" w:hAnsi="Times New Roman" w:cs="Times New Roman"/>
+          <w:b/>
+          <w:sz w:val="36"/>
+          <w:szCs w:val="36"/>
+        </w:rPr>
+        <w:t xml:space="preserve">MÔN: </w:t>
+      </w:r>
+      <w:r>
+        <w:rPr>
+          <w:rFonts w:ascii="Times New Roman" w:hAnsi="Times New Roman" w:cs="Times New Roman"/>
+          <w:b/>
+          <w:sz w:val="36"/>
+          <w:szCs w:val="36"/>
+        </w:rPr>
         <w:t>HỆ QUẢN TRỊ CƠ SỞ DỮ LIỆU</w:t>
       </w:r>
     </w:p>
@@ -39,31 +88,8 @@
         <w:rPr>
           <w:rFonts w:ascii="Times New Roman" w:hAnsi="Times New Roman" w:cs="Times New Roman"/>
           <w:b/>
-          <w:color w:val="4F81BD" w:themeColor="accent1"/>
-          <w:sz w:val="96"/>
-          <w:szCs w:val="96"/>
-        </w:rPr>
-      </w:pPr>
-      <w:r>
-        <w:rPr>
-          <w:rFonts w:ascii="Times New Roman" w:hAnsi="Times New Roman" w:cs="Times New Roman"/>
-          <w:b/>
-          <w:color w:val="4F81BD" w:themeColor="accent1"/>
-          <w:sz w:val="96"/>
-          <w:szCs w:val="96"/>
-        </w:rPr>
-        <w:t>BÁO CÁO</w:t>
-      </w:r>
-    </w:p>
-    <w:p>
-      <w:pPr>
-        <w:jc w:val="center"/>
-        <w:rPr>
-          <w:rFonts w:ascii="Times New Roman" w:hAnsi="Times New Roman" w:cs="Times New Roman"/>
-          <w:b/>
-          <w:color w:val="4F81BD" w:themeColor="accent1"/>
-          <w:sz w:val="64"/>
-          <w:szCs w:val="64"/>
+          <w:sz w:val="36"/>
+          <w:szCs w:val="36"/>
         </w:rPr>
       </w:pPr>
     </w:p>
@@ -74,6 +100,38 @@
           <w:rFonts w:ascii="Times New Roman" w:hAnsi="Times New Roman" w:cs="Times New Roman"/>
           <w:b/>
           <w:color w:val="4F81BD" w:themeColor="accent1"/>
+          <w:sz w:val="96"/>
+          <w:szCs w:val="96"/>
+        </w:rPr>
+      </w:pPr>
+      <w:r>
+        <w:rPr>
+          <w:rFonts w:ascii="Times New Roman" w:hAnsi="Times New Roman" w:cs="Times New Roman"/>
+          <w:b/>
+          <w:color w:val="4F81BD" w:themeColor="accent1"/>
+          <w:sz w:val="96"/>
+          <w:szCs w:val="96"/>
+        </w:rPr>
+        <w:t>BÁO CÁO</w:t>
+      </w:r>
+      <w:r>
+        <w:rPr>
+          <w:rFonts w:ascii="Times New Roman" w:hAnsi="Times New Roman" w:cs="Times New Roman"/>
+          <w:b/>
+          <w:color w:val="4F81BD" w:themeColor="accent1"/>
+          <w:sz w:val="96"/>
+          <w:szCs w:val="96"/>
+        </w:rPr>
+        <w:t xml:space="preserve"> ĐỒ ÁN</w:t>
+      </w:r>
+    </w:p>
+    <w:p>
+      <w:pPr>
+        <w:jc w:val="center"/>
+        <w:rPr>
+          <w:rFonts w:ascii="Times New Roman" w:hAnsi="Times New Roman" w:cs="Times New Roman"/>
+          <w:b/>
+          <w:color w:val="4F81BD" w:themeColor="accent1"/>
           <w:sz w:val="64"/>
           <w:szCs w:val="64"/>
         </w:rPr>
@@ -93,7 +151,6 @@
     </w:p>
     <w:p>
       <w:pPr>
-        <w:jc w:val="center"/>
         <w:rPr>
           <w:rFonts w:ascii="Times New Roman" w:hAnsi="Times New Roman" w:cs="Times New Roman"/>
           <w:b/>
@@ -166,7 +223,7 @@
           <w:sz w:val="32"/>
           <w:szCs w:val="32"/>
         </w:rPr>
-        <w:t>hướng</w:t>
+        <w:t>lý</w:t>
       </w:r>
       <w:proofErr w:type="spellEnd"/>
       <w:r>
@@ -189,7 +246,7 @@
           <w:sz w:val="32"/>
           <w:szCs w:val="32"/>
         </w:rPr>
-        <w:t>dẫn</w:t>
+        <w:t>thuyết</w:t>
       </w:r>
       <w:proofErr w:type="spellEnd"/>
       <w:r>
@@ -231,9 +288,274 @@
           <w:sz w:val="32"/>
           <w:szCs w:val="32"/>
         </w:rPr>
+        <w:t>Cô</w:t>
+      </w:r>
+      <w:proofErr w:type="spellEnd"/>
+      <w:r>
+        <w:rPr>
+          <w:rFonts w:ascii="Times New Roman" w:hAnsi="Times New Roman" w:cs="Times New Roman"/>
+          <w:color w:val="4F81BD" w:themeColor="accent1"/>
+          <w:sz w:val="32"/>
+          <w:szCs w:val="32"/>
+        </w:rPr>
+        <w:t xml:space="preserve">: </w:t>
+      </w:r>
+      <w:proofErr w:type="spellStart"/>
+      <w:r>
+        <w:rPr>
+          <w:rFonts w:ascii="Times New Roman" w:hAnsi="Times New Roman" w:cs="Times New Roman"/>
+          <w:color w:val="4F81BD" w:themeColor="accent1"/>
+          <w:sz w:val="32"/>
+          <w:szCs w:val="32"/>
+        </w:rPr>
+        <w:t>Phạm</w:t>
+      </w:r>
+      <w:proofErr w:type="spellEnd"/>
+      <w:r>
+        <w:rPr>
+          <w:rFonts w:ascii="Times New Roman" w:hAnsi="Times New Roman" w:cs="Times New Roman"/>
+          <w:color w:val="4F81BD" w:themeColor="accent1"/>
+          <w:sz w:val="32"/>
+          <w:szCs w:val="32"/>
+        </w:rPr>
+        <w:t xml:space="preserve"> </w:t>
+      </w:r>
+      <w:proofErr w:type="spellStart"/>
+      <w:r>
+        <w:rPr>
+          <w:rFonts w:ascii="Times New Roman" w:hAnsi="Times New Roman" w:cs="Times New Roman"/>
+          <w:color w:val="4F81BD" w:themeColor="accent1"/>
+          <w:sz w:val="32"/>
+          <w:szCs w:val="32"/>
+        </w:rPr>
+        <w:t>Thị</w:t>
+      </w:r>
+      <w:proofErr w:type="spellEnd"/>
+      <w:r>
+        <w:rPr>
+          <w:rFonts w:ascii="Times New Roman" w:hAnsi="Times New Roman" w:cs="Times New Roman"/>
+          <w:color w:val="4F81BD" w:themeColor="accent1"/>
+          <w:sz w:val="32"/>
+          <w:szCs w:val="32"/>
+        </w:rPr>
+        <w:t xml:space="preserve"> </w:t>
+      </w:r>
+      <w:proofErr w:type="spellStart"/>
+      <w:r>
+        <w:rPr>
+          <w:rFonts w:ascii="Times New Roman" w:hAnsi="Times New Roman" w:cs="Times New Roman"/>
+          <w:color w:val="4F81BD" w:themeColor="accent1"/>
+          <w:sz w:val="32"/>
+          <w:szCs w:val="32"/>
+        </w:rPr>
+        <w:t>Bạch</w:t>
+      </w:r>
+      <w:proofErr w:type="spellEnd"/>
+      <w:r>
+        <w:rPr>
+          <w:rFonts w:ascii="Times New Roman" w:hAnsi="Times New Roman" w:cs="Times New Roman"/>
+          <w:color w:val="4F81BD" w:themeColor="accent1"/>
+          <w:sz w:val="32"/>
+          <w:szCs w:val="32"/>
+        </w:rPr>
+        <w:t xml:space="preserve"> </w:t>
+      </w:r>
+      <w:proofErr w:type="spellStart"/>
+      <w:r>
+        <w:rPr>
+          <w:rFonts w:ascii="Times New Roman" w:hAnsi="Times New Roman" w:cs="Times New Roman"/>
+          <w:color w:val="4F81BD" w:themeColor="accent1"/>
+          <w:sz w:val="32"/>
+          <w:szCs w:val="32"/>
+        </w:rPr>
+        <w:t>Huệ</w:t>
+      </w:r>
+      <w:proofErr w:type="spellEnd"/>
+    </w:p>
+    <w:p>
+      <w:pPr>
+        <w:rPr>
+          <w:rFonts w:ascii="Times New Roman" w:hAnsi="Times New Roman" w:cs="Times New Roman"/>
+          <w:b/>
+          <w:color w:val="4F81BD" w:themeColor="accent1"/>
+          <w:sz w:val="32"/>
+          <w:szCs w:val="32"/>
+        </w:rPr>
+      </w:pPr>
+      <w:proofErr w:type="spellStart"/>
+      <w:r>
+        <w:rPr>
+          <w:rFonts w:ascii="Times New Roman" w:hAnsi="Times New Roman" w:cs="Times New Roman"/>
+          <w:b/>
+          <w:color w:val="4F81BD" w:themeColor="accent1"/>
+          <w:sz w:val="32"/>
+          <w:szCs w:val="32"/>
+        </w:rPr>
+        <w:t>Giáo</w:t>
+      </w:r>
+      <w:proofErr w:type="spellEnd"/>
+      <w:r>
+        <w:rPr>
+          <w:rFonts w:ascii="Times New Roman" w:hAnsi="Times New Roman" w:cs="Times New Roman"/>
+          <w:b/>
+          <w:color w:val="4F81BD" w:themeColor="accent1"/>
+          <w:sz w:val="32"/>
+          <w:szCs w:val="32"/>
+        </w:rPr>
+        <w:t xml:space="preserve"> </w:t>
+      </w:r>
+      <w:proofErr w:type="spellStart"/>
+      <w:r>
+        <w:rPr>
+          <w:rFonts w:ascii="Times New Roman" w:hAnsi="Times New Roman" w:cs="Times New Roman"/>
+          <w:b/>
+          <w:color w:val="4F81BD" w:themeColor="accent1"/>
+          <w:sz w:val="32"/>
+          <w:szCs w:val="32"/>
+        </w:rPr>
+        <w:t>viên</w:t>
+      </w:r>
+      <w:proofErr w:type="spellEnd"/>
+      <w:r>
+        <w:rPr>
+          <w:rFonts w:ascii="Times New Roman" w:hAnsi="Times New Roman" w:cs="Times New Roman"/>
+          <w:b/>
+          <w:color w:val="4F81BD" w:themeColor="accent1"/>
+          <w:sz w:val="32"/>
+          <w:szCs w:val="32"/>
+        </w:rPr>
+        <w:t xml:space="preserve"> </w:t>
+      </w:r>
+      <w:proofErr w:type="spellStart"/>
+      <w:r>
+        <w:rPr>
+          <w:rFonts w:ascii="Times New Roman" w:hAnsi="Times New Roman" w:cs="Times New Roman"/>
+          <w:b/>
+          <w:color w:val="4F81BD" w:themeColor="accent1"/>
+          <w:sz w:val="32"/>
+          <w:szCs w:val="32"/>
+        </w:rPr>
+        <w:t>hướng</w:t>
+      </w:r>
+      <w:proofErr w:type="spellEnd"/>
+      <w:r>
+        <w:rPr>
+          <w:rFonts w:ascii="Times New Roman" w:hAnsi="Times New Roman" w:cs="Times New Roman"/>
+          <w:b/>
+          <w:color w:val="4F81BD" w:themeColor="accent1"/>
+          <w:sz w:val="32"/>
+          <w:szCs w:val="32"/>
+        </w:rPr>
+        <w:t xml:space="preserve"> </w:t>
+      </w:r>
+      <w:proofErr w:type="spellStart"/>
+      <w:r>
+        <w:rPr>
+          <w:rFonts w:ascii="Times New Roman" w:hAnsi="Times New Roman" w:cs="Times New Roman"/>
+          <w:b/>
+          <w:color w:val="4F81BD" w:themeColor="accent1"/>
+          <w:sz w:val="32"/>
+          <w:szCs w:val="32"/>
+        </w:rPr>
+        <w:t>dẫn</w:t>
+      </w:r>
+      <w:proofErr w:type="spellEnd"/>
+      <w:r>
+        <w:rPr>
+          <w:rFonts w:ascii="Times New Roman" w:hAnsi="Times New Roman" w:cs="Times New Roman"/>
+          <w:b/>
+          <w:color w:val="4F81BD" w:themeColor="accent1"/>
+          <w:sz w:val="32"/>
+          <w:szCs w:val="32"/>
+        </w:rPr>
+        <w:t xml:space="preserve"> </w:t>
+      </w:r>
+      <w:proofErr w:type="spellStart"/>
+      <w:r>
+        <w:rPr>
+          <w:rFonts w:ascii="Times New Roman" w:hAnsi="Times New Roman" w:cs="Times New Roman"/>
+          <w:b/>
+          <w:color w:val="4F81BD" w:themeColor="accent1"/>
+          <w:sz w:val="32"/>
+          <w:szCs w:val="32"/>
+        </w:rPr>
+        <w:t>thực</w:t>
+      </w:r>
+      <w:proofErr w:type="spellEnd"/>
+      <w:r>
+        <w:rPr>
+          <w:rFonts w:ascii="Times New Roman" w:hAnsi="Times New Roman" w:cs="Times New Roman"/>
+          <w:b/>
+          <w:color w:val="4F81BD" w:themeColor="accent1"/>
+          <w:sz w:val="32"/>
+          <w:szCs w:val="32"/>
+        </w:rPr>
+        <w:t xml:space="preserve"> </w:t>
+      </w:r>
+      <w:proofErr w:type="spellStart"/>
+      <w:proofErr w:type="gramStart"/>
+      <w:r>
+        <w:rPr>
+          <w:rFonts w:ascii="Times New Roman" w:hAnsi="Times New Roman" w:cs="Times New Roman"/>
+          <w:b/>
+          <w:color w:val="4F81BD" w:themeColor="accent1"/>
+          <w:sz w:val="32"/>
+          <w:szCs w:val="32"/>
+        </w:rPr>
+        <w:t>hành</w:t>
+      </w:r>
+      <w:proofErr w:type="spellEnd"/>
+      <w:r>
+        <w:rPr>
+          <w:rFonts w:ascii="Times New Roman" w:hAnsi="Times New Roman" w:cs="Times New Roman"/>
+          <w:b/>
+          <w:color w:val="4F81BD" w:themeColor="accent1"/>
+          <w:sz w:val="32"/>
+          <w:szCs w:val="32"/>
+        </w:rPr>
+        <w:t xml:space="preserve"> :</w:t>
+      </w:r>
+      <w:proofErr w:type="gramEnd"/>
+      <w:r>
+        <w:rPr>
+          <w:rFonts w:ascii="Times New Roman" w:hAnsi="Times New Roman" w:cs="Times New Roman"/>
+          <w:b/>
+          <w:color w:val="4F81BD" w:themeColor="accent1"/>
+          <w:sz w:val="32"/>
+          <w:szCs w:val="32"/>
+        </w:rPr>
+        <w:t xml:space="preserve"> </w:t>
+      </w:r>
+    </w:p>
+    <w:p>
+      <w:pPr>
+        <w:rPr>
+          <w:rFonts w:ascii="Times New Roman" w:hAnsi="Times New Roman" w:cs="Times New Roman"/>
+          <w:color w:val="4F81BD" w:themeColor="accent1"/>
+          <w:sz w:val="32"/>
+          <w:szCs w:val="32"/>
+        </w:rPr>
+      </w:pPr>
+      <w:proofErr w:type="spellStart"/>
+      <w:r>
+        <w:rPr>
+          <w:rFonts w:ascii="Times New Roman" w:hAnsi="Times New Roman" w:cs="Times New Roman"/>
+          <w:color w:val="4F81BD" w:themeColor="accent1"/>
+          <w:sz w:val="32"/>
+          <w:szCs w:val="32"/>
+        </w:rPr>
         <w:t>Thầy</w:t>
       </w:r>
       <w:proofErr w:type="spellEnd"/>
+      <w:r>
+        <w:rPr>
+          <w:rFonts w:ascii="Times New Roman" w:hAnsi="Times New Roman" w:cs="Times New Roman"/>
+          <w:color w:val="4F81BD" w:themeColor="accent1"/>
+          <w:sz w:val="32"/>
+          <w:szCs w:val="32"/>
+        </w:rPr>
+        <w:t>:</w:t>
+      </w:r>
       <w:r>
         <w:rPr>
           <w:rFonts w:ascii="Times New Roman" w:hAnsi="Times New Roman" w:cs="Times New Roman"/>
@@ -297,6 +619,7 @@
     </w:p>
     <w:p>
       <w:pPr>
+        <w:ind w:left="5040"/>
         <w:rPr>
           <w:rFonts w:ascii="Times New Roman" w:hAnsi="Times New Roman" w:cs="Times New Roman"/>
           <w:b/>
@@ -374,6 +697,7 @@
     </w:p>
     <w:p>
       <w:pPr>
+        <w:ind w:left="5040"/>
         <w:rPr>
           <w:rFonts w:ascii="Times New Roman" w:hAnsi="Times New Roman" w:cs="Times New Roman"/>
           <w:color w:val="4F81BD" w:themeColor="accent1"/>
@@ -444,6 +768,7 @@
     </w:p>
     <w:p>
       <w:pPr>
+        <w:ind w:left="5040"/>
         <w:rPr>
           <w:rFonts w:ascii="Times New Roman" w:hAnsi="Times New Roman" w:cs="Times New Roman"/>
           <w:color w:val="4F81BD" w:themeColor="accent1"/>
@@ -510,8 +835,345 @@
         <w:t xml:space="preserve"> 1312094</w:t>
       </w:r>
     </w:p>
+    <w:sdt>
+      <w:sdtPr>
+        <w:id w:val="-1222669229"/>
+        <w:docPartObj>
+          <w:docPartGallery w:val="Table of Contents"/>
+          <w:docPartUnique/>
+        </w:docPartObj>
+      </w:sdtPr>
+      <w:sdtEndPr>
+        <w:rPr>
+          <w:rFonts w:asciiTheme="minorHAnsi" w:eastAsiaTheme="minorHAnsi" w:hAnsiTheme="minorHAnsi" w:cstheme="minorBidi"/>
+          <w:noProof/>
+          <w:color w:val="auto"/>
+          <w:sz w:val="22"/>
+          <w:szCs w:val="22"/>
+          <w:lang w:eastAsia="en-US"/>
+        </w:rPr>
+      </w:sdtEndPr>
+      <w:sdtContent>
+        <w:p>
+          <w:pPr>
+            <w:pStyle w:val="TOCHeading"/>
+            <w:jc w:val="center"/>
+          </w:pPr>
+          <w:r>
+            <w:t>MỤC LỤC</w:t>
+          </w:r>
+        </w:p>
+        <w:p>
+          <w:pPr>
+            <w:rPr>
+              <w:lang w:eastAsia="ja-JP"/>
+            </w:rPr>
+          </w:pPr>
+        </w:p>
+        <w:p>
+          <w:pPr>
+            <w:pStyle w:val="TOC1"/>
+            <w:tabs>
+              <w:tab w:val="right" w:leader="dot" w:pos="9350"/>
+            </w:tabs>
+            <w:rPr>
+              <w:rFonts w:eastAsiaTheme="minorEastAsia"/>
+              <w:noProof/>
+            </w:rPr>
+          </w:pPr>
+          <w:r>
+            <w:fldChar w:fldCharType="begin"/>
+          </w:r>
+          <w:r>
+            <w:instrText xml:space="preserve"> TOC \o "1-3" \h \z \u </w:instrText>
+          </w:r>
+          <w:r>
+            <w:fldChar w:fldCharType="separate"/>
+          </w:r>
+          <w:hyperlink w:anchor="_Toc451015645" w:history="1">
+            <w:r>
+              <w:rPr>
+                <w:rStyle w:val="Hyperlink"/>
+                <w:rFonts w:ascii="Times New Roman" w:hAnsi="Times New Roman" w:cs="Times New Roman"/>
+                <w:noProof/>
+              </w:rPr>
+              <w:t>1. LIỆT KÊ CÁC RÀNG BUỘC TOÀN VẸN</w:t>
+            </w:r>
+            <w:r>
+              <w:rPr>
+                <w:noProof/>
+                <w:webHidden/>
+              </w:rPr>
+              <w:tab/>
+            </w:r>
+            <w:r>
+              <w:rPr>
+                <w:noProof/>
+                <w:webHidden/>
+              </w:rPr>
+              <w:fldChar w:fldCharType="begin"/>
+            </w:r>
+            <w:r>
+              <w:rPr>
+                <w:noProof/>
+                <w:webHidden/>
+              </w:rPr>
+              <w:instrText xml:space="preserve"> PAGEREF _Toc451015645 \h </w:instrText>
+            </w:r>
+            <w:r>
+              <w:rPr>
+                <w:noProof/>
+                <w:webHidden/>
+              </w:rPr>
+            </w:r>
+            <w:r>
+              <w:rPr>
+                <w:noProof/>
+                <w:webHidden/>
+              </w:rPr>
+              <w:fldChar w:fldCharType="separate"/>
+            </w:r>
+            <w:r>
+              <w:rPr>
+                <w:noProof/>
+                <w:webHidden/>
+              </w:rPr>
+              <w:t>2</w:t>
+            </w:r>
+            <w:r>
+              <w:rPr>
+                <w:noProof/>
+                <w:webHidden/>
+              </w:rPr>
+              <w:fldChar w:fldCharType="end"/>
+            </w:r>
+          </w:hyperlink>
+        </w:p>
+        <w:p>
+          <w:pPr>
+            <w:pStyle w:val="TOC1"/>
+            <w:tabs>
+              <w:tab w:val="right" w:leader="dot" w:pos="9350"/>
+            </w:tabs>
+            <w:rPr>
+              <w:rFonts w:eastAsiaTheme="minorEastAsia"/>
+              <w:noProof/>
+            </w:rPr>
+          </w:pPr>
+          <w:hyperlink w:anchor="_Toc451015646" w:history="1">
+            <w:r>
+              <w:rPr>
+                <w:rStyle w:val="Hyperlink"/>
+                <w:rFonts w:ascii="Times New Roman" w:hAnsi="Times New Roman" w:cs="Times New Roman"/>
+                <w:noProof/>
+              </w:rPr>
+              <w:t>2. CÁCH THỨC CÀI ĐẶT RBTV</w:t>
+            </w:r>
+            <w:r>
+              <w:rPr>
+                <w:noProof/>
+                <w:webHidden/>
+              </w:rPr>
+              <w:tab/>
+            </w:r>
+            <w:r>
+              <w:rPr>
+                <w:noProof/>
+                <w:webHidden/>
+              </w:rPr>
+              <w:fldChar w:fldCharType="begin"/>
+            </w:r>
+            <w:r>
+              <w:rPr>
+                <w:noProof/>
+                <w:webHidden/>
+              </w:rPr>
+              <w:instrText xml:space="preserve"> PAGEREF _Toc451015646 \h </w:instrText>
+            </w:r>
+            <w:r>
+              <w:rPr>
+                <w:noProof/>
+                <w:webHidden/>
+              </w:rPr>
+            </w:r>
+            <w:r>
+              <w:rPr>
+                <w:noProof/>
+                <w:webHidden/>
+              </w:rPr>
+              <w:fldChar w:fldCharType="separate"/>
+            </w:r>
+            <w:r>
+              <w:rPr>
+                <w:noProof/>
+                <w:webHidden/>
+              </w:rPr>
+              <w:t>2</w:t>
+            </w:r>
+            <w:r>
+              <w:rPr>
+                <w:noProof/>
+                <w:webHidden/>
+              </w:rPr>
+              <w:fldChar w:fldCharType="end"/>
+            </w:r>
+          </w:hyperlink>
+        </w:p>
+        <w:p>
+          <w:pPr>
+            <w:pStyle w:val="TOC1"/>
+            <w:tabs>
+              <w:tab w:val="right" w:leader="dot" w:pos="9350"/>
+            </w:tabs>
+            <w:rPr>
+              <w:rFonts w:eastAsiaTheme="minorEastAsia"/>
+              <w:noProof/>
+            </w:rPr>
+          </w:pPr>
+          <w:hyperlink w:anchor="_Toc451015647" w:history="1">
+            <w:r>
+              <w:rPr>
+                <w:rStyle w:val="Hyperlink"/>
+                <w:rFonts w:ascii="Times New Roman" w:hAnsi="Times New Roman" w:cs="Times New Roman"/>
+                <w:noProof/>
+              </w:rPr>
+              <w:t>3. LIỆT KÊ VÀ PHÂN LOẠI GIAO TÁC THEO VAI TRÒ NGƯỜI DÙNG</w:t>
+            </w:r>
+            <w:r>
+              <w:rPr>
+                <w:noProof/>
+                <w:webHidden/>
+              </w:rPr>
+              <w:tab/>
+            </w:r>
+            <w:r>
+              <w:rPr>
+                <w:noProof/>
+                <w:webHidden/>
+              </w:rPr>
+              <w:fldChar w:fldCharType="begin"/>
+            </w:r>
+            <w:r>
+              <w:rPr>
+                <w:noProof/>
+                <w:webHidden/>
+              </w:rPr>
+              <w:instrText xml:space="preserve"> PAGEREF _Toc451015647 \h </w:instrText>
+            </w:r>
+            <w:r>
+              <w:rPr>
+                <w:noProof/>
+                <w:webHidden/>
+              </w:rPr>
+            </w:r>
+            <w:r>
+              <w:rPr>
+                <w:noProof/>
+                <w:webHidden/>
+              </w:rPr>
+              <w:fldChar w:fldCharType="separate"/>
+            </w:r>
+            <w:r>
+              <w:rPr>
+                <w:noProof/>
+                <w:webHidden/>
+              </w:rPr>
+              <w:t>4</w:t>
+            </w:r>
+            <w:r>
+              <w:rPr>
+                <w:noProof/>
+                <w:webHidden/>
+              </w:rPr>
+              <w:fldChar w:fldCharType="end"/>
+            </w:r>
+          </w:hyperlink>
+        </w:p>
+        <w:p>
+          <w:pPr>
+            <w:pStyle w:val="TOC1"/>
+            <w:tabs>
+              <w:tab w:val="right" w:leader="dot" w:pos="9350"/>
+            </w:tabs>
+            <w:rPr>
+              <w:rFonts w:eastAsiaTheme="minorEastAsia"/>
+              <w:noProof/>
+            </w:rPr>
+          </w:pPr>
+          <w:hyperlink w:anchor="_Toc451015648" w:history="1">
+            <w:r>
+              <w:rPr>
+                <w:rStyle w:val="Hyperlink"/>
+                <w:rFonts w:ascii="Times New Roman" w:hAnsi="Times New Roman" w:cs="Times New Roman"/>
+                <w:noProof/>
+              </w:rPr>
+              <w:t>4. PHÂN TÍCH GIAO TÁC (XỬ LÍ RA VÀO GIAI ĐOẠN NÀO, CÀI KHÓA NÀO, MỨC CÔ LẬP)</w:t>
+            </w:r>
+            <w:r>
+              <w:rPr>
+                <w:noProof/>
+                <w:webHidden/>
+              </w:rPr>
+              <w:tab/>
+            </w:r>
+            <w:r>
+              <w:rPr>
+                <w:noProof/>
+                <w:webHidden/>
+              </w:rPr>
+              <w:fldChar w:fldCharType="begin"/>
+            </w:r>
+            <w:r>
+              <w:rPr>
+                <w:noProof/>
+                <w:webHidden/>
+              </w:rPr>
+              <w:instrText xml:space="preserve"> PAGEREF _Toc451015648 \h </w:instrText>
+            </w:r>
+            <w:r>
+              <w:rPr>
+                <w:noProof/>
+                <w:webHidden/>
+              </w:rPr>
+            </w:r>
+            <w:r>
+              <w:rPr>
+                <w:noProof/>
+                <w:webHidden/>
+              </w:rPr>
+              <w:fldChar w:fldCharType="separate"/>
+            </w:r>
+            <w:r>
+              <w:rPr>
+                <w:noProof/>
+                <w:webHidden/>
+              </w:rPr>
+              <w:t>5</w:t>
+            </w:r>
+            <w:r>
+              <w:rPr>
+                <w:noProof/>
+                <w:webHidden/>
+              </w:rPr>
+              <w:fldChar w:fldCharType="end"/>
+            </w:r>
+          </w:hyperlink>
+        </w:p>
+        <w:p>
+          <w:r>
+            <w:rPr>
+              <w:b/>
+              <w:bCs/>
+              <w:noProof/>
+            </w:rPr>
+            <w:fldChar w:fldCharType="end"/>
+          </w:r>
+        </w:p>
+      </w:sdtContent>
+    </w:sdt>
     <w:p>
       <w:pPr>
+        <w:ind w:left="5040"/>
         <w:rPr>
           <w:rFonts w:ascii="Times New Roman" w:hAnsi="Times New Roman" w:cs="Times New Roman"/>
           <w:color w:val="4F81BD" w:themeColor="accent1"/>
@@ -522,6 +1184,7 @@
     </w:p>
     <w:p>
       <w:pPr>
+        <w:ind w:left="5040"/>
         <w:rPr>
           <w:rFonts w:ascii="Times New Roman" w:hAnsi="Times New Roman" w:cs="Times New Roman"/>
           <w:color w:val="4F81BD" w:themeColor="accent1"/>
@@ -532,6 +1195,139 @@
     </w:p>
     <w:p>
       <w:pPr>
+        <w:ind w:left="5040"/>
+        <w:rPr>
+          <w:rFonts w:ascii="Times New Roman" w:hAnsi="Times New Roman" w:cs="Times New Roman"/>
+          <w:color w:val="4F81BD" w:themeColor="accent1"/>
+          <w:sz w:val="32"/>
+          <w:szCs w:val="32"/>
+        </w:rPr>
+      </w:pPr>
+    </w:p>
+    <w:p>
+      <w:pPr>
+        <w:ind w:left="5040"/>
+        <w:rPr>
+          <w:rFonts w:ascii="Times New Roman" w:hAnsi="Times New Roman" w:cs="Times New Roman"/>
+          <w:color w:val="4F81BD" w:themeColor="accent1"/>
+          <w:sz w:val="32"/>
+          <w:szCs w:val="32"/>
+        </w:rPr>
+      </w:pPr>
+    </w:p>
+    <w:p>
+      <w:pPr>
+        <w:ind w:left="5040"/>
+        <w:rPr>
+          <w:rFonts w:ascii="Times New Roman" w:hAnsi="Times New Roman" w:cs="Times New Roman"/>
+          <w:color w:val="4F81BD" w:themeColor="accent1"/>
+          <w:sz w:val="32"/>
+          <w:szCs w:val="32"/>
+        </w:rPr>
+      </w:pPr>
+    </w:p>
+    <w:p>
+      <w:pPr>
+        <w:ind w:left="5040"/>
+        <w:rPr>
+          <w:rFonts w:ascii="Times New Roman" w:hAnsi="Times New Roman" w:cs="Times New Roman"/>
+          <w:color w:val="4F81BD" w:themeColor="accent1"/>
+          <w:sz w:val="32"/>
+          <w:szCs w:val="32"/>
+        </w:rPr>
+      </w:pPr>
+    </w:p>
+    <w:p>
+      <w:pPr>
+        <w:ind w:left="5040"/>
+        <w:rPr>
+          <w:rFonts w:ascii="Times New Roman" w:hAnsi="Times New Roman" w:cs="Times New Roman"/>
+          <w:color w:val="4F81BD" w:themeColor="accent1"/>
+          <w:sz w:val="32"/>
+          <w:szCs w:val="32"/>
+        </w:rPr>
+      </w:pPr>
+    </w:p>
+    <w:p>
+      <w:pPr>
+        <w:ind w:left="5040"/>
+        <w:rPr>
+          <w:rFonts w:ascii="Times New Roman" w:hAnsi="Times New Roman" w:cs="Times New Roman"/>
+          <w:color w:val="4F81BD" w:themeColor="accent1"/>
+          <w:sz w:val="32"/>
+          <w:szCs w:val="32"/>
+        </w:rPr>
+      </w:pPr>
+    </w:p>
+    <w:p>
+      <w:pPr>
+        <w:ind w:left="5040"/>
+        <w:rPr>
+          <w:rFonts w:ascii="Times New Roman" w:hAnsi="Times New Roman" w:cs="Times New Roman"/>
+          <w:color w:val="4F81BD" w:themeColor="accent1"/>
+          <w:sz w:val="32"/>
+          <w:szCs w:val="32"/>
+        </w:rPr>
+      </w:pPr>
+    </w:p>
+    <w:p>
+      <w:pPr>
+        <w:ind w:left="5040"/>
+        <w:rPr>
+          <w:rFonts w:ascii="Times New Roman" w:hAnsi="Times New Roman" w:cs="Times New Roman"/>
+          <w:color w:val="4F81BD" w:themeColor="accent1"/>
+          <w:sz w:val="32"/>
+          <w:szCs w:val="32"/>
+        </w:rPr>
+      </w:pPr>
+    </w:p>
+    <w:p>
+      <w:pPr>
+        <w:ind w:left="5040"/>
+        <w:rPr>
+          <w:rFonts w:ascii="Times New Roman" w:hAnsi="Times New Roman" w:cs="Times New Roman"/>
+          <w:color w:val="4F81BD" w:themeColor="accent1"/>
+          <w:sz w:val="32"/>
+          <w:szCs w:val="32"/>
+        </w:rPr>
+      </w:pPr>
+    </w:p>
+    <w:p>
+      <w:pPr>
+        <w:ind w:left="5040"/>
+        <w:rPr>
+          <w:rFonts w:ascii="Times New Roman" w:hAnsi="Times New Roman" w:cs="Times New Roman"/>
+          <w:color w:val="4F81BD" w:themeColor="accent1"/>
+          <w:sz w:val="32"/>
+          <w:szCs w:val="32"/>
+        </w:rPr>
+      </w:pPr>
+    </w:p>
+    <w:p>
+      <w:pPr>
+        <w:ind w:left="5040"/>
+        <w:rPr>
+          <w:rFonts w:ascii="Times New Roman" w:hAnsi="Times New Roman" w:cs="Times New Roman"/>
+          <w:color w:val="4F81BD" w:themeColor="accent1"/>
+          <w:sz w:val="32"/>
+          <w:szCs w:val="32"/>
+        </w:rPr>
+      </w:pPr>
+    </w:p>
+    <w:p>
+      <w:pPr>
+        <w:ind w:left="5040"/>
+        <w:rPr>
+          <w:rFonts w:ascii="Times New Roman" w:hAnsi="Times New Roman" w:cs="Times New Roman"/>
+          <w:color w:val="4F81BD" w:themeColor="accent1"/>
+          <w:sz w:val="32"/>
+          <w:szCs w:val="32"/>
+        </w:rPr>
+      </w:pPr>
+    </w:p>
+    <w:p>
+      <w:pPr>
+        <w:ind w:left="5040"/>
         <w:rPr>
           <w:rFonts w:ascii="Times New Roman" w:hAnsi="Times New Roman" w:cs="Times New Roman"/>
           <w:color w:val="4F81BD" w:themeColor="accent1"/>
@@ -548,6 +1344,7 @@
           <w:rFonts w:ascii="Times New Roman" w:hAnsi="Times New Roman" w:cs="Times New Roman"/>
         </w:rPr>
       </w:pPr>
+      <w:bookmarkStart w:id="0" w:name="_Toc451015645"/>
       <w:r>
         <w:rPr>
           <w:rFonts w:ascii="Times New Roman" w:hAnsi="Times New Roman" w:cs="Times New Roman"/>
@@ -561,6 +1358,7 @@
         </w:rPr>
         <w:t>LIỆT KÊ CÁC RÀNG BUỘC TOÀN VẸN</w:t>
       </w:r>
+      <w:bookmarkEnd w:id="0"/>
     </w:p>
     <w:p>
       <w:pPr>
@@ -2174,16 +2972,194 @@
     </w:p>
     <w:p>
       <w:pPr>
+        <w:pStyle w:val="NoSpacing"/>
+        <w:spacing w:before="100"/>
+        <w:rPr>
+          <w:rFonts w:ascii="Times New Roman" w:hAnsi="Times New Roman" w:cs="Times New Roman"/>
+          <w:sz w:val="28"/>
+          <w:szCs w:val="28"/>
+        </w:rPr>
+      </w:pPr>
+    </w:p>
+    <w:p>
+      <w:pPr>
+        <w:pStyle w:val="NoSpacing"/>
+        <w:spacing w:before="100"/>
+        <w:rPr>
+          <w:rFonts w:ascii="Times New Roman" w:hAnsi="Times New Roman" w:cs="Times New Roman"/>
+          <w:sz w:val="28"/>
+          <w:szCs w:val="28"/>
+        </w:rPr>
+      </w:pPr>
+    </w:p>
+    <w:p>
+      <w:pPr>
+        <w:pStyle w:val="NoSpacing"/>
+        <w:spacing w:before="100"/>
+        <w:rPr>
+          <w:rFonts w:ascii="Times New Roman" w:hAnsi="Times New Roman" w:cs="Times New Roman"/>
+          <w:sz w:val="28"/>
+          <w:szCs w:val="28"/>
+        </w:rPr>
+      </w:pPr>
+    </w:p>
+    <w:p>
+      <w:pPr>
+        <w:pStyle w:val="NoSpacing"/>
+        <w:spacing w:before="100"/>
+        <w:rPr>
+          <w:rFonts w:ascii="Times New Roman" w:hAnsi="Times New Roman" w:cs="Times New Roman"/>
+          <w:sz w:val="28"/>
+          <w:szCs w:val="28"/>
+        </w:rPr>
+      </w:pPr>
+    </w:p>
+    <w:p>
+      <w:pPr>
+        <w:pStyle w:val="NoSpacing"/>
+        <w:spacing w:before="100"/>
+        <w:rPr>
+          <w:rFonts w:ascii="Times New Roman" w:hAnsi="Times New Roman" w:cs="Times New Roman"/>
+          <w:sz w:val="28"/>
+          <w:szCs w:val="28"/>
+        </w:rPr>
+      </w:pPr>
+    </w:p>
+    <w:p>
+      <w:pPr>
+        <w:pStyle w:val="NoSpacing"/>
+        <w:spacing w:before="100"/>
+        <w:rPr>
+          <w:rFonts w:ascii="Times New Roman" w:hAnsi="Times New Roman" w:cs="Times New Roman"/>
+          <w:sz w:val="28"/>
+          <w:szCs w:val="28"/>
+        </w:rPr>
+      </w:pPr>
+    </w:p>
+    <w:p>
+      <w:pPr>
+        <w:pStyle w:val="NoSpacing"/>
+        <w:spacing w:before="100"/>
+        <w:rPr>
+          <w:rFonts w:ascii="Times New Roman" w:hAnsi="Times New Roman" w:cs="Times New Roman"/>
+          <w:sz w:val="28"/>
+          <w:szCs w:val="28"/>
+        </w:rPr>
+      </w:pPr>
+    </w:p>
+    <w:p>
+      <w:pPr>
+        <w:pStyle w:val="NoSpacing"/>
+        <w:spacing w:before="100"/>
+        <w:rPr>
+          <w:rFonts w:ascii="Times New Roman" w:hAnsi="Times New Roman" w:cs="Times New Roman"/>
+          <w:sz w:val="28"/>
+          <w:szCs w:val="28"/>
+        </w:rPr>
+      </w:pPr>
+    </w:p>
+    <w:p>
+      <w:pPr>
+        <w:pStyle w:val="NoSpacing"/>
+        <w:spacing w:before="100"/>
+        <w:rPr>
+          <w:rFonts w:ascii="Times New Roman" w:hAnsi="Times New Roman" w:cs="Times New Roman"/>
+          <w:sz w:val="28"/>
+          <w:szCs w:val="28"/>
+        </w:rPr>
+      </w:pPr>
+    </w:p>
+    <w:p>
+      <w:pPr>
+        <w:pStyle w:val="NoSpacing"/>
+        <w:spacing w:before="100"/>
+        <w:rPr>
+          <w:rFonts w:ascii="Times New Roman" w:hAnsi="Times New Roman" w:cs="Times New Roman"/>
+          <w:sz w:val="28"/>
+          <w:szCs w:val="28"/>
+        </w:rPr>
+      </w:pPr>
+    </w:p>
+    <w:p>
+      <w:pPr>
+        <w:pStyle w:val="NoSpacing"/>
+        <w:spacing w:before="100"/>
+        <w:rPr>
+          <w:rFonts w:ascii="Times New Roman" w:hAnsi="Times New Roman" w:cs="Times New Roman"/>
+          <w:sz w:val="28"/>
+          <w:szCs w:val="28"/>
+        </w:rPr>
+      </w:pPr>
+    </w:p>
+    <w:p>
+      <w:pPr>
+        <w:pStyle w:val="NoSpacing"/>
+        <w:spacing w:before="100"/>
+        <w:rPr>
+          <w:rFonts w:ascii="Times New Roman" w:hAnsi="Times New Roman" w:cs="Times New Roman"/>
+          <w:sz w:val="28"/>
+          <w:szCs w:val="28"/>
+        </w:rPr>
+      </w:pPr>
+    </w:p>
+    <w:p>
+      <w:pPr>
+        <w:pStyle w:val="NoSpacing"/>
+        <w:spacing w:before="100"/>
+        <w:rPr>
+          <w:rFonts w:ascii="Times New Roman" w:hAnsi="Times New Roman" w:cs="Times New Roman"/>
+          <w:sz w:val="28"/>
+          <w:szCs w:val="28"/>
+        </w:rPr>
+      </w:pPr>
+    </w:p>
+    <w:p>
+      <w:pPr>
+        <w:pStyle w:val="NoSpacing"/>
+        <w:spacing w:before="100"/>
+        <w:rPr>
+          <w:rFonts w:ascii="Times New Roman" w:hAnsi="Times New Roman" w:cs="Times New Roman"/>
+          <w:sz w:val="28"/>
+          <w:szCs w:val="28"/>
+        </w:rPr>
+      </w:pPr>
+    </w:p>
+    <w:p>
+      <w:pPr>
+        <w:pStyle w:val="NoSpacing"/>
+        <w:spacing w:before="100"/>
+        <w:rPr>
+          <w:rFonts w:ascii="Times New Roman" w:hAnsi="Times New Roman" w:cs="Times New Roman"/>
+          <w:sz w:val="28"/>
+          <w:szCs w:val="28"/>
+        </w:rPr>
+      </w:pPr>
+    </w:p>
+    <w:p>
+      <w:pPr>
+        <w:pStyle w:val="NoSpacing"/>
+        <w:spacing w:before="100"/>
+        <w:rPr>
+          <w:rFonts w:ascii="Times New Roman" w:hAnsi="Times New Roman" w:cs="Times New Roman"/>
+          <w:sz w:val="28"/>
+          <w:szCs w:val="28"/>
+        </w:rPr>
+      </w:pPr>
+    </w:p>
+    <w:p>
+      <w:pPr>
         <w:pStyle w:val="Heading1"/>
         <w:spacing w:after="120"/>
         <w:rPr>
           <w:rFonts w:ascii="Times New Roman" w:hAnsi="Times New Roman" w:cs="Times New Roman"/>
         </w:rPr>
       </w:pPr>
-      <w:r>
-        <w:rPr>
-          <w:rFonts w:ascii="Times New Roman" w:hAnsi="Times New Roman" w:cs="Times New Roman"/>
-        </w:rPr>
+      <w:bookmarkStart w:id="1" w:name="_Toc451015646"/>
+      <w:r>
+        <w:rPr>
+          <w:rFonts w:ascii="Times New Roman" w:hAnsi="Times New Roman" w:cs="Times New Roman"/>
+        </w:rPr>
+        <w:lastRenderedPageBreak/>
         <w:t xml:space="preserve">2. </w:t>
       </w:r>
       <w:r>
@@ -2192,6 +3168,7 @@
         </w:rPr>
         <w:t>CÁCH THỨC CÀI ĐẶT RBTV</w:t>
       </w:r>
+      <w:bookmarkEnd w:id="1"/>
     </w:p>
     <w:tbl>
       <w:tblPr>
@@ -3871,7 +4848,6 @@
                 <w:sz w:val="28"/>
                 <w:szCs w:val="24"/>
               </w:rPr>
-              <w:lastRenderedPageBreak/>
               <w:t>4</w:t>
             </w:r>
           </w:p>
@@ -4885,23 +5861,7 @@
                       <w:sz w:val="24"/>
                       <w:szCs w:val="24"/>
                     </w:rPr>
-                    <w:t>+(</w:t>
-                  </w:r>
-                  <w:r>
-                    <w:rPr>
-                      <w:rFonts w:ascii="Times New Roman" w:hAnsi="Times New Roman" w:cs="Times New Roman"/>
-                      <w:sz w:val="24"/>
-                      <w:szCs w:val="24"/>
-                    </w:rPr>
-                    <w:t>NAM</w:t>
-                  </w:r>
-                  <w:r>
-                    <w:rPr>
-                      <w:rFonts w:ascii="Times New Roman" w:hAnsi="Times New Roman" w:cs="Times New Roman"/>
-                      <w:sz w:val="24"/>
-                      <w:szCs w:val="24"/>
-                    </w:rPr>
-                    <w:t>)</w:t>
+                    <w:t>+(NAM)</w:t>
                   </w:r>
                 </w:p>
               </w:tc>
@@ -5097,6 +6057,7 @@
                 <w:sz w:val="28"/>
                 <w:szCs w:val="24"/>
               </w:rPr>
+              <w:lastRenderedPageBreak/>
               <w:t>6</w:t>
             </w:r>
           </w:p>
@@ -6676,7 +7637,6 @@
                 <w:sz w:val="24"/>
                 <w:szCs w:val="24"/>
               </w:rPr>
-              <w:lastRenderedPageBreak/>
               <w:t>9</w:t>
             </w:r>
           </w:p>
@@ -7312,16 +8272,32 @@
     </w:p>
     <w:p>
       <w:pPr>
+        <w:rPr>
+          <w:rFonts w:ascii="Times New Roman" w:hAnsi="Times New Roman" w:cs="Times New Roman"/>
+        </w:rPr>
+      </w:pPr>
+    </w:p>
+    <w:p>
+      <w:pPr>
+        <w:rPr>
+          <w:rFonts w:ascii="Times New Roman" w:hAnsi="Times New Roman" w:cs="Times New Roman"/>
+        </w:rPr>
+      </w:pPr>
+    </w:p>
+    <w:p>
+      <w:pPr>
         <w:pStyle w:val="Heading1"/>
         <w:spacing w:after="120"/>
         <w:rPr>
           <w:rFonts w:ascii="Times New Roman" w:hAnsi="Times New Roman" w:cs="Times New Roman"/>
         </w:rPr>
       </w:pPr>
-      <w:r>
-        <w:rPr>
-          <w:rFonts w:ascii="Times New Roman" w:hAnsi="Times New Roman" w:cs="Times New Roman"/>
-        </w:rPr>
+      <w:bookmarkStart w:id="2" w:name="_Toc451015647"/>
+      <w:r>
+        <w:rPr>
+          <w:rFonts w:ascii="Times New Roman" w:hAnsi="Times New Roman" w:cs="Times New Roman"/>
+        </w:rPr>
+        <w:lastRenderedPageBreak/>
         <w:t xml:space="preserve">3. </w:t>
       </w:r>
       <w:r>
@@ -7330,6 +8306,7 @@
         </w:rPr>
         <w:t>LIỆT KÊ VÀ PHÂN LOẠI GIAO TÁC THEO VAI TRÒ NGƯỜI DÙNG</w:t>
       </w:r>
+      <w:bookmarkEnd w:id="2"/>
     </w:p>
     <w:p>
       <w:pPr>
@@ -9023,6 +10000,69 @@
     </w:p>
     <w:p>
       <w:pPr>
+        <w:rPr>
+          <w:rFonts w:ascii="Times New Roman" w:hAnsi="Times New Roman" w:cs="Times New Roman"/>
+        </w:rPr>
+      </w:pPr>
+    </w:p>
+    <w:p>
+      <w:pPr>
+        <w:rPr>
+          <w:rFonts w:ascii="Times New Roman" w:hAnsi="Times New Roman" w:cs="Times New Roman"/>
+        </w:rPr>
+      </w:pPr>
+    </w:p>
+    <w:p>
+      <w:pPr>
+        <w:rPr>
+          <w:rFonts w:ascii="Times New Roman" w:hAnsi="Times New Roman" w:cs="Times New Roman"/>
+        </w:rPr>
+      </w:pPr>
+    </w:p>
+    <w:p>
+      <w:pPr>
+        <w:rPr>
+          <w:rFonts w:ascii="Times New Roman" w:hAnsi="Times New Roman" w:cs="Times New Roman"/>
+        </w:rPr>
+      </w:pPr>
+    </w:p>
+    <w:p>
+      <w:pPr>
+        <w:rPr>
+          <w:rFonts w:ascii="Times New Roman" w:hAnsi="Times New Roman" w:cs="Times New Roman"/>
+        </w:rPr>
+      </w:pPr>
+    </w:p>
+    <w:p>
+      <w:pPr>
+        <w:rPr>
+          <w:rFonts w:ascii="Times New Roman" w:hAnsi="Times New Roman" w:cs="Times New Roman"/>
+        </w:rPr>
+      </w:pPr>
+    </w:p>
+    <w:p>
+      <w:pPr>
+        <w:rPr>
+          <w:rFonts w:ascii="Times New Roman" w:hAnsi="Times New Roman" w:cs="Times New Roman"/>
+        </w:rPr>
+      </w:pPr>
+    </w:p>
+    <w:p>
+      <w:pPr>
+        <w:rPr>
+          <w:rFonts w:ascii="Times New Roman" w:hAnsi="Times New Roman" w:cs="Times New Roman"/>
+        </w:rPr>
+      </w:pPr>
+    </w:p>
+    <w:p>
+      <w:pPr>
+        <w:rPr>
+          <w:rFonts w:ascii="Times New Roman" w:hAnsi="Times New Roman" w:cs="Times New Roman"/>
+        </w:rPr>
+      </w:pPr>
+    </w:p>
+    <w:p>
+      <w:pPr>
         <w:pStyle w:val="Heading1"/>
         <w:spacing w:after="120"/>
         <w:ind w:left="720" w:hanging="720"/>
@@ -9030,6 +10070,7 @@
           <w:rFonts w:ascii="Times New Roman" w:hAnsi="Times New Roman" w:cs="Times New Roman"/>
         </w:rPr>
       </w:pPr>
+      <w:bookmarkStart w:id="3" w:name="_Toc451015648"/>
       <w:r>
         <w:rPr>
           <w:rFonts w:ascii="Times New Roman" w:hAnsi="Times New Roman" w:cs="Times New Roman"/>
@@ -9055,6 +10096,7 @@
         </w:rPr>
         <w:t>NÀO, MỨC CÔ LẬP)</w:t>
       </w:r>
+      <w:bookmarkEnd w:id="3"/>
     </w:p>
     <w:p>
       <w:pPr>
@@ -10150,9 +11192,13 @@
           <w:szCs w:val="26"/>
         </w:rPr>
         <w:sectPr>
+          <w:headerReference w:type="default" r:id="rId9"/>
+          <w:footerReference w:type="default" r:id="rId10"/>
           <w:pgSz w:w="12240" w:h="15840"/>
           <w:pgMar w:top="1440" w:right="1440" w:bottom="1440" w:left="1440" w:header="720" w:footer="720" w:gutter="0"/>
+          <w:pgNumType w:start="0"/>
           <w:cols w:space="720"/>
+          <w:titlePg/>
           <w:docGrid w:linePitch="360"/>
         </w:sectPr>
       </w:pPr>
@@ -10564,7 +11610,6 @@
         </w:rPr>
         <w:t xml:space="preserve"> </w:t>
       </w:r>
-      <w:proofErr w:type="spellStart"/>
       <w:r>
         <w:rPr>
           <w:rFonts w:ascii="Times New Roman" w:hAnsi="Times New Roman" w:cs="Times New Roman"/>
@@ -10575,7 +11620,6 @@
         </w:rPr>
         <w:t>Serializable</w:t>
       </w:r>
-      <w:proofErr w:type="spellEnd"/>
     </w:p>
     <w:p>
       <w:pPr>
@@ -10668,23 +11712,7 @@
           <w:sz w:val="26"/>
           <w:szCs w:val="26"/>
         </w:rPr>
-        <w:t xml:space="preserve"> (</w:t>
-      </w:r>
-      <w:r>
-        <w:rPr>
-          <w:rFonts w:ascii="Times New Roman" w:hAnsi="Times New Roman" w:cs="Times New Roman"/>
-          <w:sz w:val="26"/>
-          <w:szCs w:val="26"/>
-        </w:rPr>
-        <w:t>3</w:t>
-      </w:r>
-      <w:r>
-        <w:rPr>
-          <w:rFonts w:ascii="Times New Roman" w:hAnsi="Times New Roman" w:cs="Times New Roman"/>
-          <w:sz w:val="26"/>
-          <w:szCs w:val="26"/>
-        </w:rPr>
-        <w:t xml:space="preserve">) </w:t>
+        <w:t xml:space="preserve"> (3) </w:t>
       </w:r>
       <w:proofErr w:type="spellStart"/>
       <w:proofErr w:type="gramStart"/>
@@ -10720,15 +11748,7 @@
           <w:sz w:val="26"/>
           <w:szCs w:val="26"/>
         </w:rPr>
-        <w:t>2</w:t>
-      </w:r>
-      <w:r>
-        <w:rPr>
-          <w:rFonts w:ascii="Times New Roman" w:hAnsi="Times New Roman" w:cs="Times New Roman"/>
-          <w:sz w:val="26"/>
-          <w:szCs w:val="26"/>
-        </w:rPr>
-        <w:t xml:space="preserve">) </w:t>
+        <w:t xml:space="preserve">2) </w:t>
       </w:r>
       <w:proofErr w:type="spellStart"/>
       <w:r>
@@ -10944,23 +11964,7 @@
           <w:sz w:val="26"/>
           <w:szCs w:val="26"/>
         </w:rPr>
-        <w:t xml:space="preserve"> (</w:t>
-      </w:r>
-      <w:r>
-        <w:rPr>
-          <w:rFonts w:ascii="Times New Roman" w:hAnsi="Times New Roman" w:cs="Times New Roman"/>
-          <w:sz w:val="26"/>
-          <w:szCs w:val="26"/>
-        </w:rPr>
-        <w:t>3</w:t>
-      </w:r>
-      <w:r>
-        <w:rPr>
-          <w:rFonts w:ascii="Times New Roman" w:hAnsi="Times New Roman" w:cs="Times New Roman"/>
-          <w:sz w:val="26"/>
-          <w:szCs w:val="26"/>
-        </w:rPr>
-        <w:t xml:space="preserve">) </w:t>
+        <w:t xml:space="preserve"> (3) </w:t>
       </w:r>
       <w:proofErr w:type="spellStart"/>
       <w:proofErr w:type="gramStart"/>
@@ -10996,15 +12000,7 @@
           <w:sz w:val="26"/>
           <w:szCs w:val="26"/>
         </w:rPr>
-        <w:t xml:space="preserve">4), </w:t>
-      </w:r>
-      <w:r>
-        <w:rPr>
-          <w:rFonts w:ascii="Times New Roman" w:hAnsi="Times New Roman" w:cs="Times New Roman"/>
-          <w:sz w:val="26"/>
-          <w:szCs w:val="26"/>
-        </w:rPr>
-        <w:t>(</w:t>
+        <w:t>4), (</w:t>
       </w:r>
       <w:r>
         <w:rPr>
@@ -11312,7 +12308,6 @@
         </w:rPr>
         <w:t xml:space="preserve"> </w:t>
       </w:r>
-      <w:proofErr w:type="spellStart"/>
       <w:r>
         <w:rPr>
           <w:rFonts w:ascii="Times New Roman" w:hAnsi="Times New Roman" w:cs="Times New Roman"/>
@@ -11323,7 +12318,6 @@
         </w:rPr>
         <w:t>Serializable</w:t>
       </w:r>
-      <w:proofErr w:type="spellEnd"/>
     </w:p>
     <w:p>
       <w:pPr>
@@ -15973,7 +16967,6 @@
         </w:rPr>
         <w:t xml:space="preserve"> </w:t>
       </w:r>
-      <w:proofErr w:type="spellStart"/>
       <w:r>
         <w:rPr>
           <w:rFonts w:ascii="Times New Roman" w:hAnsi="Times New Roman" w:cs="Times New Roman"/>
@@ -15984,7 +16977,6 @@
         </w:rPr>
         <w:t>Serializable</w:t>
       </w:r>
-      <w:proofErr w:type="spellEnd"/>
     </w:p>
     <w:p>
       <w:pPr>
@@ -17505,8 +18497,9 @@
           <w:sz w:val="26"/>
           <w:szCs w:val="26"/>
         </w:rPr>
-        <w:t>Read C</w:t>
-      </w:r>
+        <w:t xml:space="preserve">Read </w:t>
+      </w:r>
+      <w:proofErr w:type="spellStart"/>
       <w:r>
         <w:rPr>
           <w:rFonts w:ascii="Times New Roman" w:hAnsi="Times New Roman" w:cs="Times New Roman"/>
@@ -17515,7 +18508,7 @@
           <w:sz w:val="26"/>
           <w:szCs w:val="26"/>
         </w:rPr>
-        <w:t>ommit</w:t>
+        <w:t>C</w:t>
       </w:r>
       <w:r>
         <w:rPr>
@@ -17525,10 +18518,19 @@
           <w:sz w:val="26"/>
           <w:szCs w:val="26"/>
         </w:rPr>
+        <w:t>ommit</w:t>
+      </w:r>
+      <w:r>
+        <w:rPr>
+          <w:rFonts w:ascii="Times New Roman" w:hAnsi="Times New Roman" w:cs="Times New Roman"/>
+          <w:b/>
+          <w:color w:val="548DD4" w:themeColor="text2" w:themeTint="99"/>
+          <w:sz w:val="26"/>
+          <w:szCs w:val="26"/>
+        </w:rPr>
         <w:t>te</w:t>
       </w:r>
-      <w:bookmarkStart w:id="0" w:name="_GoBack"/>
-      <w:bookmarkEnd w:id="0"/>
+      <w:proofErr w:type="spellEnd"/>
     </w:p>
     <w:p>
       <w:pPr>
@@ -17538,6 +18540,8 @@
           <w:szCs w:val="26"/>
         </w:rPr>
       </w:pPr>
+      <w:bookmarkStart w:id="4" w:name="_GoBack"/>
+      <w:bookmarkEnd w:id="4"/>
     </w:p>
     <w:sectPr>
       <w:pgSz w:w="12240" w:h="15840"/>
@@ -17574,6 +18578,128 @@
 </w:endnotes>
 </file>
 
+<file path=word/footer1.xml><?xml version="1.0" encoding="utf-8"?>
+<w:ftr xmlns:wpc="http://schemas.microsoft.com/office/word/2010/wordprocessingCanvas" xmlns:mc="http://schemas.openxmlformats.org/markup-compatibility/2006" xmlns:o="urn:schemas-microsoft-com:office:office" xmlns:r="http://schemas.openxmlformats.org/officeDocument/2006/relationships" xmlns:m="http://schemas.openxmlformats.org/officeDocument/2006/math" xmlns:v="urn:schemas-microsoft-com:vml" xmlns:wp14="http://schemas.microsoft.com/office/word/2010/wordprocessingDrawing" xmlns:wp="http://schemas.openxmlformats.org/drawingml/2006/wordprocessingDrawing" xmlns:w10="urn:schemas-microsoft-com:office:word" xmlns:w="http://schemas.openxmlformats.org/wordprocessingml/2006/main" xmlns:w14="http://schemas.microsoft.com/office/word/2010/wordml" xmlns:wpg="http://schemas.microsoft.com/office/word/2010/wordprocessingGroup" xmlns:wpi="http://schemas.microsoft.com/office/word/2010/wordprocessingInk" xmlns:wne="http://schemas.microsoft.com/office/word/2006/wordml" xmlns:wps="http://schemas.microsoft.com/office/word/2010/wordprocessingShape" mc:Ignorable="w14 wp14">
+  <w:tbl>
+    <w:tblPr>
+      <w:tblW w:w="5000" w:type="pct"/>
+      <w:tblBorders>
+        <w:top w:val="single" w:sz="18" w:space="0" w:color="808080" w:themeColor="background1" w:themeShade="80"/>
+        <w:insideV w:val="single" w:sz="18" w:space="0" w:color="808080" w:themeColor="background1" w:themeShade="80"/>
+      </w:tblBorders>
+      <w:tblLook w:val="04A0" w:firstRow="1" w:lastRow="0" w:firstColumn="1" w:lastColumn="0" w:noHBand="0" w:noVBand="1"/>
+    </w:tblPr>
+    <w:tblGrid>
+      <w:gridCol w:w="993"/>
+      <w:gridCol w:w="8583"/>
+    </w:tblGrid>
+    <w:tr>
+      <w:tc>
+        <w:tcPr>
+          <w:tcW w:w="918" w:type="dxa"/>
+        </w:tcPr>
+        <w:p>
+          <w:pPr>
+            <w:pStyle w:val="Footer"/>
+            <w:jc w:val="right"/>
+            <w:rPr>
+              <w:b/>
+              <w:bCs/>
+              <w:color w:val="4F81BD" w:themeColor="accent1"/>
+              <w:sz w:val="32"/>
+              <w:szCs w:val="32"/>
+              <w14:numForm w14:val="oldStyle"/>
+            </w:rPr>
+          </w:pPr>
+          <w:r>
+            <w:rPr>
+              <w14:shadow w14:blurRad="50800" w14:dist="38100" w14:dir="2700000" w14:sx="100000" w14:sy="100000" w14:kx="0" w14:ky="0" w14:algn="tl">
+                <w14:srgbClr w14:val="000000">
+                  <w14:alpha w14:val="60000"/>
+                </w14:srgbClr>
+              </w14:shadow>
+              <w14:numForm w14:val="oldStyle"/>
+            </w:rPr>
+            <w:fldChar w:fldCharType="begin"/>
+          </w:r>
+          <w:r>
+            <w:rPr>
+              <w14:shadow w14:blurRad="50800" w14:dist="38100" w14:dir="2700000" w14:sx="100000" w14:sy="100000" w14:kx="0" w14:ky="0" w14:algn="tl">
+                <w14:srgbClr w14:val="000000">
+                  <w14:alpha w14:val="60000"/>
+                </w14:srgbClr>
+              </w14:shadow>
+              <w14:numForm w14:val="oldStyle"/>
+            </w:rPr>
+            <w:instrText xml:space="preserve"> PAGE   \* MERGEFORMAT </w:instrText>
+          </w:r>
+          <w:r>
+            <w:rPr>
+              <w14:shadow w14:blurRad="50800" w14:dist="38100" w14:dir="2700000" w14:sx="100000" w14:sy="100000" w14:kx="0" w14:ky="0" w14:algn="tl">
+                <w14:srgbClr w14:val="000000">
+                  <w14:alpha w14:val="60000"/>
+                </w14:srgbClr>
+              </w14:shadow>
+              <w14:numForm w14:val="oldStyle"/>
+            </w:rPr>
+            <w:fldChar w:fldCharType="separate"/>
+          </w:r>
+          <w:r>
+            <w:rPr>
+              <w:b/>
+              <w:bCs/>
+              <w:noProof/>
+              <w:color w:val="4F81BD" w:themeColor="accent1"/>
+              <w:sz w:val="32"/>
+              <w:szCs w:val="32"/>
+              <w14:shadow w14:blurRad="50800" w14:dist="38100" w14:dir="2700000" w14:sx="100000" w14:sy="100000" w14:kx="0" w14:ky="0" w14:algn="tl">
+                <w14:srgbClr w14:val="000000">
+                  <w14:alpha w14:val="60000"/>
+                </w14:srgbClr>
+              </w14:shadow>
+              <w14:numForm w14:val="oldStyle"/>
+            </w:rPr>
+            <w:t>7</w:t>
+          </w:r>
+          <w:r>
+            <w:rPr>
+              <w:b/>
+              <w:bCs/>
+              <w:noProof/>
+              <w:color w:val="4F81BD" w:themeColor="accent1"/>
+              <w:sz w:val="32"/>
+              <w:szCs w:val="32"/>
+              <w14:shadow w14:blurRad="50800" w14:dist="38100" w14:dir="2700000" w14:sx="100000" w14:sy="100000" w14:kx="0" w14:ky="0" w14:algn="tl">
+                <w14:srgbClr w14:val="000000">
+                  <w14:alpha w14:val="60000"/>
+                </w14:srgbClr>
+              </w14:shadow>
+              <w14:numForm w14:val="oldStyle"/>
+            </w:rPr>
+            <w:fldChar w:fldCharType="end"/>
+          </w:r>
+        </w:p>
+      </w:tc>
+      <w:tc>
+        <w:tcPr>
+          <w:tcW w:w="7938" w:type="dxa"/>
+        </w:tcPr>
+        <w:p>
+          <w:pPr>
+            <w:pStyle w:val="Footer"/>
+          </w:pPr>
+        </w:p>
+      </w:tc>
+    </w:tr>
+  </w:tbl>
+  <w:p>
+    <w:pPr>
+      <w:pStyle w:val="Footer"/>
+    </w:pPr>
+  </w:p>
+</w:ftr>
+</file>
+
 <file path=word/footnotes.xml><?xml version="1.0" encoding="utf-8"?>
 <w:footnotes xmlns:wpc="http://schemas.microsoft.com/office/word/2010/wordprocessingCanvas" xmlns:mc="http://schemas.openxmlformats.org/markup-compatibility/2006" xmlns:o="urn:schemas-microsoft-com:office:office" xmlns:r="http://schemas.openxmlformats.org/officeDocument/2006/relationships" xmlns:m="http://schemas.openxmlformats.org/officeDocument/2006/math" xmlns:v="urn:schemas-microsoft-com:vml" xmlns:wp14="http://schemas.microsoft.com/office/word/2010/wordprocessingDrawing" xmlns:wp="http://schemas.openxmlformats.org/drawingml/2006/wordprocessingDrawing" xmlns:w10="urn:schemas-microsoft-com:office:word" xmlns:w="http://schemas.openxmlformats.org/wordprocessingml/2006/main" xmlns:w14="http://schemas.microsoft.com/office/word/2010/wordml" xmlns:wpg="http://schemas.microsoft.com/office/word/2010/wordprocessingGroup" xmlns:wpi="http://schemas.microsoft.com/office/word/2010/wordprocessingInk" xmlns:wne="http://schemas.microsoft.com/office/word/2006/wordml" xmlns:wps="http://schemas.microsoft.com/office/word/2010/wordprocessingShape" mc:Ignorable="w14 wp14">
   <w:footnote w:type="separator" w:id="-1">
@@ -17597,6 +18723,105 @@
     </w:p>
   </w:footnote>
 </w:footnotes>
+</file>
+
+<file path=word/header1.xml><?xml version="1.0" encoding="utf-8"?>
+<w:hdr xmlns:wpc="http://schemas.microsoft.com/office/word/2010/wordprocessingCanvas" xmlns:mc="http://schemas.openxmlformats.org/markup-compatibility/2006" xmlns:o="urn:schemas-microsoft-com:office:office" xmlns:r="http://schemas.openxmlformats.org/officeDocument/2006/relationships" xmlns:m="http://schemas.openxmlformats.org/officeDocument/2006/math" xmlns:v="urn:schemas-microsoft-com:vml" xmlns:wp14="http://schemas.microsoft.com/office/word/2010/wordprocessingDrawing" xmlns:wp="http://schemas.openxmlformats.org/drawingml/2006/wordprocessingDrawing" xmlns:w10="urn:schemas-microsoft-com:office:word" xmlns:w="http://schemas.openxmlformats.org/wordprocessingml/2006/main" xmlns:w14="http://schemas.microsoft.com/office/word/2010/wordml" xmlns:wpg="http://schemas.microsoft.com/office/word/2010/wordprocessingGroup" xmlns:wpi="http://schemas.microsoft.com/office/word/2010/wordprocessingInk" xmlns:wne="http://schemas.microsoft.com/office/word/2006/wordml" xmlns:wps="http://schemas.microsoft.com/office/word/2010/wordprocessingShape" mc:Ignorable="w14 wp14">
+  <w:p>
+    <w:pPr>
+      <w:pStyle w:val="Header"/>
+    </w:pPr>
+    <w:proofErr w:type="spellStart"/>
+    <w:r>
+      <w:t>Đồ</w:t>
+    </w:r>
+    <w:proofErr w:type="spellEnd"/>
+    <w:r>
+      <w:t xml:space="preserve"> </w:t>
+    </w:r>
+    <w:proofErr w:type="spellStart"/>
+    <w:r>
+      <w:t>án</w:t>
+    </w:r>
+    <w:proofErr w:type="spellEnd"/>
+    <w:r>
+      <w:t xml:space="preserve"> </w:t>
+    </w:r>
+    <w:proofErr w:type="spellStart"/>
+    <w:r>
+      <w:t>Hệ</w:t>
+    </w:r>
+    <w:proofErr w:type="spellEnd"/>
+    <w:r>
+      <w:t xml:space="preserve"> </w:t>
+    </w:r>
+    <w:proofErr w:type="spellStart"/>
+    <w:r>
+      <w:t>quản</w:t>
+    </w:r>
+    <w:proofErr w:type="spellEnd"/>
+    <w:r>
+      <w:t xml:space="preserve"> </w:t>
+    </w:r>
+    <w:proofErr w:type="spellStart"/>
+    <w:r>
+      <w:t>trị</w:t>
+    </w:r>
+    <w:proofErr w:type="spellEnd"/>
+    <w:r>
+      <w:t xml:space="preserve"> </w:t>
+    </w:r>
+    <w:proofErr w:type="spellStart"/>
+    <w:r>
+      <w:t>Cơ</w:t>
+    </w:r>
+    <w:proofErr w:type="spellEnd"/>
+    <w:r>
+      <w:t xml:space="preserve"> </w:t>
+    </w:r>
+    <w:proofErr w:type="spellStart"/>
+    <w:r>
+      <w:t>Sở</w:t>
+    </w:r>
+    <w:proofErr w:type="spellEnd"/>
+    <w:r>
+      <w:t xml:space="preserve"> </w:t>
+    </w:r>
+    <w:proofErr w:type="spellStart"/>
+    <w:r>
+      <w:t>Dữ</w:t>
+    </w:r>
+    <w:proofErr w:type="spellEnd"/>
+    <w:r>
+      <w:t xml:space="preserve"> </w:t>
+    </w:r>
+    <w:proofErr w:type="spellStart"/>
+    <w:r>
+      <w:t>Liệu</w:t>
+    </w:r>
+    <w:proofErr w:type="spellEnd"/>
+    <w:r>
+      <w:t xml:space="preserve"> </w:t>
+    </w:r>
+    <w:r>
+      <w:tab/>
+    </w:r>
+    <w:r>
+      <w:tab/>
+      <w:t xml:space="preserve"> 1312094 - 1312096</w:t>
+    </w:r>
+    <w:r>
+      <w:tab/>
+    </w:r>
+    <w:r>
+      <w:tab/>
+    </w:r>
+    <w:r>
+      <w:tab/>
+      <w:t>1312</w:t>
+    </w:r>
+  </w:p>
+</w:hdr>
 </file>
 
 <file path=word/numbering.xml><?xml version="1.0" encoding="utf-8"?>
@@ -18147,7 +19372,6 @@
       <w:spacing w:after="0" w:line="240" w:lineRule="auto"/>
     </w:pPr>
     <w:tblPr>
-      <w:tblInd w:w="0" w:type="dxa"/>
       <w:tblBorders>
         <w:top w:val="single" w:sz="4" w:space="0" w:color="auto"/>
         <w:left w:val="single" w:sz="4" w:space="0" w:color="auto"/>
@@ -18156,12 +19380,6 @@
         <w:insideH w:val="single" w:sz="4" w:space="0" w:color="auto"/>
         <w:insideV w:val="single" w:sz="4" w:space="0" w:color="auto"/>
       </w:tblBorders>
-      <w:tblCellMar>
-        <w:top w:w="0" w:type="dxa"/>
-        <w:left w:w="108" w:type="dxa"/>
-        <w:bottom w:w="0" w:type="dxa"/>
-        <w:right w:w="108" w:type="dxa"/>
-      </w:tblCellMar>
     </w:tblPr>
   </w:style>
   <w:style w:type="paragraph" w:styleId="ListParagraph">
@@ -18218,6 +19436,75 @@
     <w:link w:val="Footer"/>
     <w:uiPriority w:val="99"/>
     <w:rsid w:val="00BC3F81"/>
+  </w:style>
+  <w:style w:type="paragraph" w:styleId="TOCHeading">
+    <w:name w:val="TOC Heading"/>
+    <w:basedOn w:val="Heading1"/>
+    <w:next w:val="Normal"/>
+    <w:uiPriority w:val="39"/>
+    <w:semiHidden/>
+    <w:unhideWhenUsed/>
+    <w:qFormat/>
+    <w:rsid w:val="00AC5095"/>
+    <w:pPr>
+      <w:outlineLvl w:val="9"/>
+    </w:pPr>
+    <w:rPr>
+      <w:lang w:eastAsia="ja-JP"/>
+    </w:rPr>
+  </w:style>
+  <w:style w:type="paragraph" w:styleId="TOC1">
+    <w:name w:val="toc 1"/>
+    <w:basedOn w:val="Normal"/>
+    <w:next w:val="Normal"/>
+    <w:autoRedefine/>
+    <w:uiPriority w:val="39"/>
+    <w:unhideWhenUsed/>
+    <w:rsid w:val="00AC5095"/>
+    <w:pPr>
+      <w:spacing w:after="100"/>
+    </w:pPr>
+  </w:style>
+  <w:style w:type="character" w:styleId="Hyperlink">
+    <w:name w:val="Hyperlink"/>
+    <w:basedOn w:val="DefaultParagraphFont"/>
+    <w:uiPriority w:val="99"/>
+    <w:unhideWhenUsed/>
+    <w:rsid w:val="00AC5095"/>
+    <w:rPr>
+      <w:color w:val="0000FF" w:themeColor="hyperlink"/>
+      <w:u w:val="single"/>
+    </w:rPr>
+  </w:style>
+  <w:style w:type="paragraph" w:styleId="BalloonText">
+    <w:name w:val="Balloon Text"/>
+    <w:basedOn w:val="Normal"/>
+    <w:link w:val="BalloonTextChar"/>
+    <w:uiPriority w:val="99"/>
+    <w:semiHidden/>
+    <w:unhideWhenUsed/>
+    <w:rsid w:val="00AC5095"/>
+    <w:pPr>
+      <w:spacing w:after="0" w:line="240" w:lineRule="auto"/>
+    </w:pPr>
+    <w:rPr>
+      <w:rFonts w:ascii="Tahoma" w:hAnsi="Tahoma" w:cs="Tahoma"/>
+      <w:sz w:val="16"/>
+      <w:szCs w:val="16"/>
+    </w:rPr>
+  </w:style>
+  <w:style w:type="character" w:customStyle="1" w:styleId="BalloonTextChar">
+    <w:name w:val="Balloon Text Char"/>
+    <w:basedOn w:val="DefaultParagraphFont"/>
+    <w:link w:val="BalloonText"/>
+    <w:uiPriority w:val="99"/>
+    <w:semiHidden/>
+    <w:rsid w:val="00AC5095"/>
+    <w:rPr>
+      <w:rFonts w:ascii="Tahoma" w:hAnsi="Tahoma" w:cs="Tahoma"/>
+      <w:sz w:val="16"/>
+      <w:szCs w:val="16"/>
+    </w:rPr>
   </w:style>
 </w:styles>
 </file>
@@ -18465,7 +19752,6 @@
       <w:spacing w:after="0" w:line="240" w:lineRule="auto"/>
     </w:pPr>
     <w:tblPr>
-      <w:tblInd w:w="0" w:type="dxa"/>
       <w:tblBorders>
         <w:top w:val="single" w:sz="4" w:space="0" w:color="auto"/>
         <w:left w:val="single" w:sz="4" w:space="0" w:color="auto"/>
@@ -18474,12 +19760,6 @@
         <w:insideH w:val="single" w:sz="4" w:space="0" w:color="auto"/>
         <w:insideV w:val="single" w:sz="4" w:space="0" w:color="auto"/>
       </w:tblBorders>
-      <w:tblCellMar>
-        <w:top w:w="0" w:type="dxa"/>
-        <w:left w:w="108" w:type="dxa"/>
-        <w:bottom w:w="0" w:type="dxa"/>
-        <w:right w:w="108" w:type="dxa"/>
-      </w:tblCellMar>
     </w:tblPr>
   </w:style>
   <w:style w:type="paragraph" w:styleId="ListParagraph">
@@ -18536,6 +19816,75 @@
     <w:link w:val="Footer"/>
     <w:uiPriority w:val="99"/>
     <w:rsid w:val="00BC3F81"/>
+  </w:style>
+  <w:style w:type="paragraph" w:styleId="TOCHeading">
+    <w:name w:val="TOC Heading"/>
+    <w:basedOn w:val="Heading1"/>
+    <w:next w:val="Normal"/>
+    <w:uiPriority w:val="39"/>
+    <w:semiHidden/>
+    <w:unhideWhenUsed/>
+    <w:qFormat/>
+    <w:rsid w:val="00AC5095"/>
+    <w:pPr>
+      <w:outlineLvl w:val="9"/>
+    </w:pPr>
+    <w:rPr>
+      <w:lang w:eastAsia="ja-JP"/>
+    </w:rPr>
+  </w:style>
+  <w:style w:type="paragraph" w:styleId="TOC1">
+    <w:name w:val="toc 1"/>
+    <w:basedOn w:val="Normal"/>
+    <w:next w:val="Normal"/>
+    <w:autoRedefine/>
+    <w:uiPriority w:val="39"/>
+    <w:unhideWhenUsed/>
+    <w:rsid w:val="00AC5095"/>
+    <w:pPr>
+      <w:spacing w:after="100"/>
+    </w:pPr>
+  </w:style>
+  <w:style w:type="character" w:styleId="Hyperlink">
+    <w:name w:val="Hyperlink"/>
+    <w:basedOn w:val="DefaultParagraphFont"/>
+    <w:uiPriority w:val="99"/>
+    <w:unhideWhenUsed/>
+    <w:rsid w:val="00AC5095"/>
+    <w:rPr>
+      <w:color w:val="0000FF" w:themeColor="hyperlink"/>
+      <w:u w:val="single"/>
+    </w:rPr>
+  </w:style>
+  <w:style w:type="paragraph" w:styleId="BalloonText">
+    <w:name w:val="Balloon Text"/>
+    <w:basedOn w:val="Normal"/>
+    <w:link w:val="BalloonTextChar"/>
+    <w:uiPriority w:val="99"/>
+    <w:semiHidden/>
+    <w:unhideWhenUsed/>
+    <w:rsid w:val="00AC5095"/>
+    <w:pPr>
+      <w:spacing w:after="0" w:line="240" w:lineRule="auto"/>
+    </w:pPr>
+    <w:rPr>
+      <w:rFonts w:ascii="Tahoma" w:hAnsi="Tahoma" w:cs="Tahoma"/>
+      <w:sz w:val="16"/>
+      <w:szCs w:val="16"/>
+    </w:rPr>
+  </w:style>
+  <w:style w:type="character" w:customStyle="1" w:styleId="BalloonTextChar">
+    <w:name w:val="Balloon Text Char"/>
+    <w:basedOn w:val="DefaultParagraphFont"/>
+    <w:link w:val="BalloonText"/>
+    <w:uiPriority w:val="99"/>
+    <w:semiHidden/>
+    <w:rsid w:val="00AC5095"/>
+    <w:rPr>
+      <w:rFonts w:ascii="Tahoma" w:hAnsi="Tahoma" w:cs="Tahoma"/>
+      <w:sz w:val="16"/>
+      <w:szCs w:val="16"/>
+    </w:rPr>
   </w:style>
 </w:styles>
 </file>
@@ -18830,7 +20179,7 @@
 </file>
 
 <file path=customXml/itemProps1.xml><?xml version="1.0" encoding="utf-8"?>
-<ds:datastoreItem xmlns:ds="http://schemas.openxmlformats.org/officeDocument/2006/customXml" ds:itemID="{A2A1758F-581C-47CB-B365-50DB09DDA4A4}">
+<ds:datastoreItem xmlns:ds="http://schemas.openxmlformats.org/officeDocument/2006/customXml" ds:itemID="{BC07508F-BB81-4C13-9373-497459C6AE2A}">
   <ds:schemaRefs>
     <ds:schemaRef ds:uri="http://schemas.openxmlformats.org/officeDocument/2006/bibliography"/>
   </ds:schemaRefs>

</xml_diff>

<commit_message>
Content: Add new lock
</commit_message>
<xml_diff>
--- a/Doc/Report.docx
+++ b/Doc/Report.docx
@@ -814,29 +814,20 @@
           <w:sz w:val="32"/>
           <w:szCs w:val="32"/>
         </w:rPr>
-        <w:t xml:space="preserve"> </w:t>
-      </w:r>
-      <w:r>
-        <w:rPr>
-          <w:rFonts w:ascii="Times New Roman" w:hAnsi="Times New Roman" w:cs="Times New Roman"/>
-          <w:color w:val="4F81BD" w:themeColor="accent1"/>
-          <w:sz w:val="32"/>
-          <w:szCs w:val="32"/>
-        </w:rPr>
-        <w:t>–</w:t>
-      </w:r>
-      <w:r>
-        <w:rPr>
-          <w:rFonts w:ascii="Times New Roman" w:hAnsi="Times New Roman" w:cs="Times New Roman"/>
-          <w:color w:val="4F81BD" w:themeColor="accent1"/>
-          <w:sz w:val="32"/>
-          <w:szCs w:val="32"/>
-        </w:rPr>
-        <w:t xml:space="preserve"> 1312094</w:t>
+        <w:t xml:space="preserve"> – 1312094</w:t>
       </w:r>
     </w:p>
     <w:sdt>
       <w:sdtPr>
+        <w:rPr>
+          <w:rFonts w:asciiTheme="minorHAnsi" w:eastAsiaTheme="minorHAnsi" w:hAnsiTheme="minorHAnsi" w:cstheme="minorBidi"/>
+          <w:b w:val="0"/>
+          <w:bCs w:val="0"/>
+          <w:color w:val="auto"/>
+          <w:sz w:val="22"/>
+          <w:szCs w:val="22"/>
+          <w:lang w:eastAsia="en-US"/>
+        </w:rPr>
         <w:id w:val="-1222669229"/>
         <w:docPartObj>
           <w:docPartGallery w:val="Table of Contents"/>
@@ -845,12 +836,7 @@
       </w:sdtPr>
       <w:sdtEndPr>
         <w:rPr>
-          <w:rFonts w:asciiTheme="minorHAnsi" w:eastAsiaTheme="minorHAnsi" w:hAnsiTheme="minorHAnsi" w:cstheme="minorBidi"/>
           <w:noProof/>
-          <w:color w:val="auto"/>
-          <w:sz w:val="22"/>
-          <w:szCs w:val="22"/>
-          <w:lang w:eastAsia="en-US"/>
         </w:rPr>
       </w:sdtEndPr>
       <w:sdtContent>
@@ -2519,8 +2505,7 @@
         <w:spacing w:before="100"/>
         <w:rPr>
           <w:rFonts w:ascii="Times New Roman" w:hAnsi="Times New Roman" w:cs="Times New Roman"/>
-          <w:color w:val="000000" w:themeColor="text1"/>
-          <w:sz w:val="32"/>
+          <w:sz w:val="28"/>
           <w:szCs w:val="28"/>
         </w:rPr>
       </w:pPr>
@@ -2528,38 +2513,26 @@
       <w:r>
         <w:rPr>
           <w:rFonts w:ascii="Times New Roman" w:hAnsi="Times New Roman" w:cs="Times New Roman"/>
-          <w:color w:val="000000" w:themeColor="text1"/>
-          <w:sz w:val="28"/>
-          <w:szCs w:val="24"/>
-        </w:rPr>
-        <w:t>Đ</w:t>
-      </w:r>
-      <w:r>
-        <w:rPr>
-          <w:rFonts w:ascii="Times New Roman" w:hAnsi="Times New Roman" w:cs="Times New Roman"/>
-          <w:color w:val="000000" w:themeColor="text1"/>
-          <w:sz w:val="28"/>
-          <w:szCs w:val="24"/>
-        </w:rPr>
-        <w:t>iểm</w:t>
-      </w:r>
-      <w:proofErr w:type="spellEnd"/>
-      <w:r>
-        <w:rPr>
-          <w:rFonts w:ascii="Times New Roman" w:hAnsi="Times New Roman" w:cs="Times New Roman"/>
-          <w:color w:val="000000" w:themeColor="text1"/>
-          <w:sz w:val="28"/>
-          <w:szCs w:val="24"/>
-        </w:rPr>
-        <w:t xml:space="preserve"> </w:t>
-      </w:r>
-      <w:proofErr w:type="spellStart"/>
-      <w:r>
-        <w:rPr>
-          <w:rFonts w:ascii="Times New Roman" w:hAnsi="Times New Roman" w:cs="Times New Roman"/>
-          <w:color w:val="000000" w:themeColor="text1"/>
-          <w:sz w:val="28"/>
-          <w:szCs w:val="24"/>
+          <w:sz w:val="28"/>
+          <w:szCs w:val="28"/>
+        </w:rPr>
+        <w:t>Điểm</w:t>
+      </w:r>
+      <w:proofErr w:type="spellEnd"/>
+      <w:r>
+        <w:rPr>
+          <w:rFonts w:ascii="Times New Roman" w:hAnsi="Times New Roman" w:cs="Times New Roman"/>
+          <w:sz w:val="28"/>
+          <w:szCs w:val="28"/>
+        </w:rPr>
+        <w:t xml:space="preserve"> </w:t>
+      </w:r>
+      <w:proofErr w:type="spellStart"/>
+      <w:r>
+        <w:rPr>
+          <w:rFonts w:ascii="Times New Roman" w:hAnsi="Times New Roman" w:cs="Times New Roman"/>
+          <w:sz w:val="28"/>
+          <w:szCs w:val="28"/>
         </w:rPr>
         <w:t>trung</w:t>
       </w:r>
@@ -2567,19 +2540,17 @@
       <w:r>
         <w:rPr>
           <w:rFonts w:ascii="Times New Roman" w:hAnsi="Times New Roman" w:cs="Times New Roman"/>
-          <w:color w:val="000000" w:themeColor="text1"/>
-          <w:sz w:val="28"/>
-          <w:szCs w:val="24"/>
-        </w:rPr>
-        <w:t xml:space="preserve"> </w:t>
-      </w:r>
-      <w:proofErr w:type="spellStart"/>
-      <w:r>
-        <w:rPr>
-          <w:rFonts w:ascii="Times New Roman" w:hAnsi="Times New Roman" w:cs="Times New Roman"/>
-          <w:color w:val="000000" w:themeColor="text1"/>
-          <w:sz w:val="28"/>
-          <w:szCs w:val="24"/>
+          <w:sz w:val="28"/>
+          <w:szCs w:val="28"/>
+        </w:rPr>
+        <w:t xml:space="preserve"> </w:t>
+      </w:r>
+      <w:proofErr w:type="spellStart"/>
+      <w:r>
+        <w:rPr>
+          <w:rFonts w:ascii="Times New Roman" w:hAnsi="Times New Roman" w:cs="Times New Roman"/>
+          <w:sz w:val="28"/>
+          <w:szCs w:val="28"/>
         </w:rPr>
         <w:t>bình</w:t>
       </w:r>
@@ -2587,141 +2558,163 @@
       <w:r>
         <w:rPr>
           <w:rFonts w:ascii="Times New Roman" w:hAnsi="Times New Roman" w:cs="Times New Roman"/>
-          <w:color w:val="000000" w:themeColor="text1"/>
-          <w:sz w:val="28"/>
-          <w:szCs w:val="24"/>
-        </w:rPr>
-        <w:t xml:space="preserve"> </w:t>
-      </w:r>
-      <w:proofErr w:type="spellStart"/>
-      <w:r>
-        <w:rPr>
-          <w:rFonts w:ascii="Times New Roman" w:hAnsi="Times New Roman" w:cs="Times New Roman"/>
-          <w:color w:val="000000" w:themeColor="text1"/>
-          <w:sz w:val="28"/>
-          <w:szCs w:val="24"/>
-        </w:rPr>
-        <w:t>tương</w:t>
-      </w:r>
-      <w:proofErr w:type="spellEnd"/>
-      <w:r>
-        <w:rPr>
-          <w:rFonts w:ascii="Times New Roman" w:hAnsi="Times New Roman" w:cs="Times New Roman"/>
-          <w:color w:val="000000" w:themeColor="text1"/>
-          <w:sz w:val="28"/>
-          <w:szCs w:val="24"/>
-        </w:rPr>
-        <w:t xml:space="preserve"> </w:t>
-      </w:r>
-      <w:proofErr w:type="spellStart"/>
-      <w:r>
-        <w:rPr>
-          <w:rFonts w:ascii="Times New Roman" w:hAnsi="Times New Roman" w:cs="Times New Roman"/>
-          <w:color w:val="000000" w:themeColor="text1"/>
-          <w:sz w:val="28"/>
-          <w:szCs w:val="24"/>
-        </w:rPr>
-        <w:t>ứng</w:t>
-      </w:r>
-      <w:proofErr w:type="spellEnd"/>
-      <w:r>
-        <w:rPr>
-          <w:rFonts w:ascii="Times New Roman" w:hAnsi="Times New Roman" w:cs="Times New Roman"/>
-          <w:color w:val="000000" w:themeColor="text1"/>
-          <w:sz w:val="28"/>
-          <w:szCs w:val="24"/>
-        </w:rPr>
-        <w:t xml:space="preserve"> </w:t>
-      </w:r>
-      <w:proofErr w:type="spellStart"/>
-      <w:r>
-        <w:rPr>
-          <w:rFonts w:ascii="Times New Roman" w:hAnsi="Times New Roman" w:cs="Times New Roman"/>
-          <w:color w:val="000000" w:themeColor="text1"/>
-          <w:sz w:val="28"/>
-          <w:szCs w:val="24"/>
-        </w:rPr>
-        <w:t>với</w:t>
-      </w:r>
-      <w:proofErr w:type="spellEnd"/>
-      <w:r>
-        <w:rPr>
-          <w:rFonts w:ascii="Times New Roman" w:hAnsi="Times New Roman" w:cs="Times New Roman"/>
-          <w:color w:val="000000" w:themeColor="text1"/>
-          <w:sz w:val="28"/>
-          <w:szCs w:val="24"/>
-        </w:rPr>
-        <w:t xml:space="preserve"> </w:t>
-      </w:r>
-      <w:proofErr w:type="spellStart"/>
-      <w:r>
-        <w:rPr>
-          <w:rFonts w:ascii="Times New Roman" w:hAnsi="Times New Roman" w:cs="Times New Roman"/>
-          <w:color w:val="000000" w:themeColor="text1"/>
-          <w:sz w:val="28"/>
-          <w:szCs w:val="24"/>
-        </w:rPr>
-        <w:t>các</w:t>
-      </w:r>
-      <w:proofErr w:type="spellEnd"/>
-      <w:r>
-        <w:rPr>
-          <w:rFonts w:ascii="Times New Roman" w:hAnsi="Times New Roman" w:cs="Times New Roman"/>
-          <w:color w:val="000000" w:themeColor="text1"/>
-          <w:sz w:val="28"/>
-          <w:szCs w:val="24"/>
-        </w:rPr>
-        <w:t xml:space="preserve"> </w:t>
-      </w:r>
-      <w:proofErr w:type="spellStart"/>
-      <w:r>
-        <w:rPr>
-          <w:rFonts w:ascii="Times New Roman" w:hAnsi="Times New Roman" w:cs="Times New Roman"/>
-          <w:color w:val="000000" w:themeColor="text1"/>
-          <w:sz w:val="28"/>
-          <w:szCs w:val="24"/>
-        </w:rPr>
-        <w:t>loại</w:t>
-      </w:r>
-      <w:proofErr w:type="spellEnd"/>
-      <w:r>
-        <w:rPr>
-          <w:rFonts w:ascii="Times New Roman" w:hAnsi="Times New Roman" w:cs="Times New Roman"/>
-          <w:color w:val="000000" w:themeColor="text1"/>
-          <w:sz w:val="28"/>
-          <w:szCs w:val="24"/>
-        </w:rPr>
-        <w:t xml:space="preserve"> </w:t>
-      </w:r>
-      <w:proofErr w:type="spellStart"/>
-      <w:r>
-        <w:rPr>
-          <w:rFonts w:ascii="Times New Roman" w:hAnsi="Times New Roman" w:cs="Times New Roman"/>
-          <w:color w:val="000000" w:themeColor="text1"/>
-          <w:sz w:val="28"/>
-          <w:szCs w:val="24"/>
-        </w:rPr>
-        <w:t>xếp</w:t>
-      </w:r>
-      <w:proofErr w:type="spellEnd"/>
-      <w:r>
-        <w:rPr>
-          <w:rFonts w:ascii="Times New Roman" w:hAnsi="Times New Roman" w:cs="Times New Roman"/>
-          <w:color w:val="000000" w:themeColor="text1"/>
-          <w:sz w:val="28"/>
-          <w:szCs w:val="24"/>
-        </w:rPr>
-        <w:t xml:space="preserve"> </w:t>
-      </w:r>
-      <w:proofErr w:type="spellStart"/>
-      <w:r>
-        <w:rPr>
-          <w:rFonts w:ascii="Times New Roman" w:hAnsi="Times New Roman" w:cs="Times New Roman"/>
-          <w:color w:val="000000" w:themeColor="text1"/>
-          <w:sz w:val="28"/>
-          <w:szCs w:val="24"/>
-        </w:rPr>
-        <w:t>loại</w:t>
+          <w:sz w:val="28"/>
+          <w:szCs w:val="28"/>
+        </w:rPr>
+        <w:t xml:space="preserve"> </w:t>
+      </w:r>
+      <w:proofErr w:type="spellStart"/>
+      <w:r>
+        <w:rPr>
+          <w:rFonts w:ascii="Times New Roman" w:hAnsi="Times New Roman" w:cs="Times New Roman"/>
+          <w:sz w:val="28"/>
+          <w:szCs w:val="28"/>
+        </w:rPr>
+        <w:t>bằng</w:t>
+      </w:r>
+      <w:proofErr w:type="spellEnd"/>
+      <w:r>
+        <w:rPr>
+          <w:rFonts w:ascii="Times New Roman" w:hAnsi="Times New Roman" w:cs="Times New Roman"/>
+          <w:sz w:val="28"/>
+          <w:szCs w:val="28"/>
+        </w:rPr>
+        <w:t xml:space="preserve"> </w:t>
+      </w:r>
+      <w:proofErr w:type="spellStart"/>
+      <w:r>
+        <w:rPr>
+          <w:rFonts w:ascii="Times New Roman" w:hAnsi="Times New Roman" w:cs="Times New Roman"/>
+          <w:sz w:val="28"/>
+          <w:szCs w:val="28"/>
+        </w:rPr>
+        <w:t>tổng</w:t>
+      </w:r>
+      <w:proofErr w:type="spellEnd"/>
+      <w:r>
+        <w:rPr>
+          <w:rFonts w:ascii="Times New Roman" w:hAnsi="Times New Roman" w:cs="Times New Roman"/>
+          <w:sz w:val="28"/>
+          <w:szCs w:val="28"/>
+        </w:rPr>
+        <w:t xml:space="preserve"> (</w:t>
+      </w:r>
+      <w:proofErr w:type="spellStart"/>
+      <w:r>
+        <w:rPr>
+          <w:rFonts w:ascii="Times New Roman" w:hAnsi="Times New Roman" w:cs="Times New Roman"/>
+          <w:sz w:val="28"/>
+          <w:szCs w:val="28"/>
+        </w:rPr>
+        <w:t>điểm</w:t>
+      </w:r>
+      <w:proofErr w:type="spellEnd"/>
+      <w:r>
+        <w:rPr>
+          <w:rFonts w:ascii="Times New Roman" w:hAnsi="Times New Roman" w:cs="Times New Roman"/>
+          <w:sz w:val="28"/>
+          <w:szCs w:val="28"/>
+        </w:rPr>
+        <w:t xml:space="preserve"> </w:t>
+      </w:r>
+      <w:proofErr w:type="spellStart"/>
+      <w:r>
+        <w:rPr>
+          <w:rFonts w:ascii="Times New Roman" w:hAnsi="Times New Roman" w:cs="Times New Roman"/>
+          <w:sz w:val="28"/>
+          <w:szCs w:val="28"/>
+        </w:rPr>
+        <w:t>nhân</w:t>
+      </w:r>
+      <w:proofErr w:type="spellEnd"/>
+      <w:r>
+        <w:rPr>
+          <w:rFonts w:ascii="Times New Roman" w:hAnsi="Times New Roman" w:cs="Times New Roman"/>
+          <w:sz w:val="28"/>
+          <w:szCs w:val="28"/>
+        </w:rPr>
+        <w:t xml:space="preserve"> </w:t>
+      </w:r>
+      <w:proofErr w:type="spellStart"/>
+      <w:r>
+        <w:rPr>
+          <w:rFonts w:ascii="Times New Roman" w:hAnsi="Times New Roman" w:cs="Times New Roman"/>
+          <w:sz w:val="28"/>
+          <w:szCs w:val="28"/>
+        </w:rPr>
+        <w:t>tín</w:t>
+      </w:r>
+      <w:proofErr w:type="spellEnd"/>
+      <w:r>
+        <w:rPr>
+          <w:rFonts w:ascii="Times New Roman" w:hAnsi="Times New Roman" w:cs="Times New Roman"/>
+          <w:sz w:val="28"/>
+          <w:szCs w:val="28"/>
+        </w:rPr>
+        <w:t xml:space="preserve"> </w:t>
+      </w:r>
+      <w:proofErr w:type="spellStart"/>
+      <w:r>
+        <w:rPr>
+          <w:rFonts w:ascii="Times New Roman" w:hAnsi="Times New Roman" w:cs="Times New Roman"/>
+          <w:sz w:val="28"/>
+          <w:szCs w:val="28"/>
+        </w:rPr>
+        <w:t>chỉ</w:t>
+      </w:r>
+      <w:proofErr w:type="spellEnd"/>
+      <w:r>
+        <w:rPr>
+          <w:rFonts w:ascii="Times New Roman" w:hAnsi="Times New Roman" w:cs="Times New Roman"/>
+          <w:sz w:val="28"/>
+          <w:szCs w:val="28"/>
+        </w:rPr>
+        <w:t xml:space="preserve">) chia </w:t>
+      </w:r>
+      <w:proofErr w:type="spellStart"/>
+      <w:r>
+        <w:rPr>
+          <w:rFonts w:ascii="Times New Roman" w:hAnsi="Times New Roman" w:cs="Times New Roman"/>
+          <w:sz w:val="28"/>
+          <w:szCs w:val="28"/>
+        </w:rPr>
+        <w:t>tổng</w:t>
+      </w:r>
+      <w:proofErr w:type="spellEnd"/>
+      <w:r>
+        <w:rPr>
+          <w:rFonts w:ascii="Times New Roman" w:hAnsi="Times New Roman" w:cs="Times New Roman"/>
+          <w:sz w:val="28"/>
+          <w:szCs w:val="28"/>
+        </w:rPr>
+        <w:t xml:space="preserve"> </w:t>
+      </w:r>
+      <w:proofErr w:type="spellStart"/>
+      <w:r>
+        <w:rPr>
+          <w:rFonts w:ascii="Times New Roman" w:hAnsi="Times New Roman" w:cs="Times New Roman"/>
+          <w:sz w:val="28"/>
+          <w:szCs w:val="28"/>
+        </w:rPr>
+        <w:t>tín</w:t>
+      </w:r>
+      <w:proofErr w:type="spellEnd"/>
+      <w:r>
+        <w:rPr>
+          <w:rFonts w:ascii="Times New Roman" w:hAnsi="Times New Roman" w:cs="Times New Roman"/>
+          <w:sz w:val="28"/>
+          <w:szCs w:val="28"/>
+        </w:rPr>
+        <w:t xml:space="preserve"> </w:t>
+      </w:r>
+      <w:proofErr w:type="spellStart"/>
+      <w:r>
+        <w:rPr>
+          <w:rFonts w:ascii="Times New Roman" w:hAnsi="Times New Roman" w:cs="Times New Roman"/>
+          <w:sz w:val="28"/>
+          <w:szCs w:val="28"/>
+        </w:rPr>
+        <w:t>chỉ</w:t>
       </w:r>
       <w:proofErr w:type="spellEnd"/>
     </w:p>
@@ -2735,7 +2728,8 @@
         <w:spacing w:before="100"/>
         <w:rPr>
           <w:rFonts w:ascii="Times New Roman" w:hAnsi="Times New Roman" w:cs="Times New Roman"/>
-          <w:sz w:val="28"/>
+          <w:color w:val="000000" w:themeColor="text1"/>
+          <w:sz w:val="32"/>
           <w:szCs w:val="28"/>
         </w:rPr>
       </w:pPr>
@@ -2743,12 +2737,208 @@
       <w:r>
         <w:rPr>
           <w:rFonts w:ascii="Times New Roman" w:hAnsi="Times New Roman" w:cs="Times New Roman"/>
+          <w:color w:val="000000" w:themeColor="text1"/>
+          <w:sz w:val="28"/>
+          <w:szCs w:val="24"/>
+        </w:rPr>
+        <w:t>Điểm</w:t>
+      </w:r>
+      <w:proofErr w:type="spellEnd"/>
+      <w:r>
+        <w:rPr>
+          <w:rFonts w:ascii="Times New Roman" w:hAnsi="Times New Roman" w:cs="Times New Roman"/>
+          <w:color w:val="000000" w:themeColor="text1"/>
+          <w:sz w:val="28"/>
+          <w:szCs w:val="24"/>
+        </w:rPr>
+        <w:t xml:space="preserve"> </w:t>
+      </w:r>
+      <w:proofErr w:type="spellStart"/>
+      <w:r>
+        <w:rPr>
+          <w:rFonts w:ascii="Times New Roman" w:hAnsi="Times New Roman" w:cs="Times New Roman"/>
+          <w:color w:val="000000" w:themeColor="text1"/>
+          <w:sz w:val="28"/>
+          <w:szCs w:val="24"/>
+        </w:rPr>
+        <w:t>trung</w:t>
+      </w:r>
+      <w:proofErr w:type="spellEnd"/>
+      <w:r>
+        <w:rPr>
+          <w:rFonts w:ascii="Times New Roman" w:hAnsi="Times New Roman" w:cs="Times New Roman"/>
+          <w:color w:val="000000" w:themeColor="text1"/>
+          <w:sz w:val="28"/>
+          <w:szCs w:val="24"/>
+        </w:rPr>
+        <w:t xml:space="preserve"> </w:t>
+      </w:r>
+      <w:proofErr w:type="spellStart"/>
+      <w:r>
+        <w:rPr>
+          <w:rFonts w:ascii="Times New Roman" w:hAnsi="Times New Roman" w:cs="Times New Roman"/>
+          <w:color w:val="000000" w:themeColor="text1"/>
+          <w:sz w:val="28"/>
+          <w:szCs w:val="24"/>
+        </w:rPr>
+        <w:t>bình</w:t>
+      </w:r>
+      <w:proofErr w:type="spellEnd"/>
+      <w:r>
+        <w:rPr>
+          <w:rFonts w:ascii="Times New Roman" w:hAnsi="Times New Roman" w:cs="Times New Roman"/>
+          <w:color w:val="000000" w:themeColor="text1"/>
+          <w:sz w:val="28"/>
+          <w:szCs w:val="24"/>
+        </w:rPr>
+        <w:t xml:space="preserve"> </w:t>
+      </w:r>
+      <w:proofErr w:type="spellStart"/>
+      <w:r>
+        <w:rPr>
+          <w:rFonts w:ascii="Times New Roman" w:hAnsi="Times New Roman" w:cs="Times New Roman"/>
+          <w:color w:val="000000" w:themeColor="text1"/>
+          <w:sz w:val="28"/>
+          <w:szCs w:val="24"/>
+        </w:rPr>
+        <w:t>tương</w:t>
+      </w:r>
+      <w:proofErr w:type="spellEnd"/>
+      <w:r>
+        <w:rPr>
+          <w:rFonts w:ascii="Times New Roman" w:hAnsi="Times New Roman" w:cs="Times New Roman"/>
+          <w:color w:val="000000" w:themeColor="text1"/>
+          <w:sz w:val="28"/>
+          <w:szCs w:val="24"/>
+        </w:rPr>
+        <w:t xml:space="preserve"> </w:t>
+      </w:r>
+      <w:proofErr w:type="spellStart"/>
+      <w:r>
+        <w:rPr>
+          <w:rFonts w:ascii="Times New Roman" w:hAnsi="Times New Roman" w:cs="Times New Roman"/>
+          <w:color w:val="000000" w:themeColor="text1"/>
+          <w:sz w:val="28"/>
+          <w:szCs w:val="24"/>
+        </w:rPr>
+        <w:t>ứng</w:t>
+      </w:r>
+      <w:proofErr w:type="spellEnd"/>
+      <w:r>
+        <w:rPr>
+          <w:rFonts w:ascii="Times New Roman" w:hAnsi="Times New Roman" w:cs="Times New Roman"/>
+          <w:color w:val="000000" w:themeColor="text1"/>
+          <w:sz w:val="28"/>
+          <w:szCs w:val="24"/>
+        </w:rPr>
+        <w:t xml:space="preserve"> </w:t>
+      </w:r>
+      <w:proofErr w:type="spellStart"/>
+      <w:r>
+        <w:rPr>
+          <w:rFonts w:ascii="Times New Roman" w:hAnsi="Times New Roman" w:cs="Times New Roman"/>
+          <w:color w:val="000000" w:themeColor="text1"/>
+          <w:sz w:val="28"/>
+          <w:szCs w:val="24"/>
+        </w:rPr>
+        <w:t>với</w:t>
+      </w:r>
+      <w:proofErr w:type="spellEnd"/>
+      <w:r>
+        <w:rPr>
+          <w:rFonts w:ascii="Times New Roman" w:hAnsi="Times New Roman" w:cs="Times New Roman"/>
+          <w:color w:val="000000" w:themeColor="text1"/>
+          <w:sz w:val="28"/>
+          <w:szCs w:val="24"/>
+        </w:rPr>
+        <w:t xml:space="preserve"> </w:t>
+      </w:r>
+      <w:proofErr w:type="spellStart"/>
+      <w:r>
+        <w:rPr>
+          <w:rFonts w:ascii="Times New Roman" w:hAnsi="Times New Roman" w:cs="Times New Roman"/>
+          <w:color w:val="000000" w:themeColor="text1"/>
+          <w:sz w:val="28"/>
+          <w:szCs w:val="24"/>
+        </w:rPr>
+        <w:t>các</w:t>
+      </w:r>
+      <w:proofErr w:type="spellEnd"/>
+      <w:r>
+        <w:rPr>
+          <w:rFonts w:ascii="Times New Roman" w:hAnsi="Times New Roman" w:cs="Times New Roman"/>
+          <w:color w:val="000000" w:themeColor="text1"/>
+          <w:sz w:val="28"/>
+          <w:szCs w:val="24"/>
+        </w:rPr>
+        <w:t xml:space="preserve"> </w:t>
+      </w:r>
+      <w:proofErr w:type="spellStart"/>
+      <w:r>
+        <w:rPr>
+          <w:rFonts w:ascii="Times New Roman" w:hAnsi="Times New Roman" w:cs="Times New Roman"/>
+          <w:color w:val="000000" w:themeColor="text1"/>
+          <w:sz w:val="28"/>
+          <w:szCs w:val="24"/>
+        </w:rPr>
+        <w:t>loại</w:t>
+      </w:r>
+      <w:proofErr w:type="spellEnd"/>
+      <w:r>
+        <w:rPr>
+          <w:rFonts w:ascii="Times New Roman" w:hAnsi="Times New Roman" w:cs="Times New Roman"/>
+          <w:color w:val="000000" w:themeColor="text1"/>
+          <w:sz w:val="28"/>
+          <w:szCs w:val="24"/>
+        </w:rPr>
+        <w:t xml:space="preserve"> </w:t>
+      </w:r>
+      <w:proofErr w:type="spellStart"/>
+      <w:r>
+        <w:rPr>
+          <w:rFonts w:ascii="Times New Roman" w:hAnsi="Times New Roman" w:cs="Times New Roman"/>
+          <w:color w:val="000000" w:themeColor="text1"/>
+          <w:sz w:val="28"/>
+          <w:szCs w:val="24"/>
+        </w:rPr>
+        <w:t>xếp</w:t>
+      </w:r>
+      <w:proofErr w:type="spellEnd"/>
+      <w:r>
+        <w:rPr>
+          <w:rFonts w:ascii="Times New Roman" w:hAnsi="Times New Roman" w:cs="Times New Roman"/>
+          <w:color w:val="000000" w:themeColor="text1"/>
+          <w:sz w:val="28"/>
+          <w:szCs w:val="24"/>
+        </w:rPr>
+        <w:t xml:space="preserve"> </w:t>
+      </w:r>
+      <w:proofErr w:type="spellStart"/>
+      <w:r>
+        <w:rPr>
+          <w:rFonts w:ascii="Times New Roman" w:hAnsi="Times New Roman" w:cs="Times New Roman"/>
+          <w:color w:val="000000" w:themeColor="text1"/>
+          <w:sz w:val="28"/>
+          <w:szCs w:val="24"/>
+        </w:rPr>
+        <w:t>loại</w:t>
+      </w:r>
+      <w:proofErr w:type="spellEnd"/>
+    </w:p>
+    <w:p>
+      <w:pPr>
+        <w:pStyle w:val="NoSpacing"/>
+        <w:numPr>
+          <w:ilvl w:val="0"/>
+          <w:numId w:val="2"/>
+        </w:numPr>
+        <w:spacing w:before="100"/>
+        <w:rPr>
+          <w:rFonts w:ascii="Times New Roman" w:hAnsi="Times New Roman" w:cs="Times New Roman"/>
           <w:sz w:val="28"/>
           <w:szCs w:val="28"/>
         </w:rPr>
-        <w:t>Điểm</w:t>
-      </w:r>
-      <w:proofErr w:type="spellEnd"/>
+      </w:pPr>
       <w:r>
         <w:rPr>
           <w:rFonts w:ascii="Times New Roman" w:hAnsi="Times New Roman" w:cs="Times New Roman"/>
@@ -2764,7 +2954,7 @@
           <w:sz w:val="28"/>
           <w:szCs w:val="28"/>
         </w:rPr>
-        <w:t>trung</w:t>
+        <w:t>Sinh</w:t>
       </w:r>
       <w:proofErr w:type="spellEnd"/>
       <w:r>
@@ -2782,7 +2972,7 @@
           <w:sz w:val="28"/>
           <w:szCs w:val="28"/>
         </w:rPr>
-        <w:t>bình</w:t>
+        <w:t>viên</w:t>
       </w:r>
       <w:proofErr w:type="spellEnd"/>
       <w:r>
@@ -2800,7 +2990,7 @@
           <w:sz w:val="28"/>
           <w:szCs w:val="28"/>
         </w:rPr>
-        <w:t>bằng</w:t>
+        <w:t>không</w:t>
       </w:r>
       <w:proofErr w:type="spellEnd"/>
       <w:r>
@@ -2818,7 +3008,7 @@
           <w:sz w:val="28"/>
           <w:szCs w:val="28"/>
         </w:rPr>
-        <w:t>tổng</w:t>
+        <w:t>đăng</w:t>
       </w:r>
       <w:proofErr w:type="spellEnd"/>
       <w:r>
@@ -2827,7 +3017,7 @@
           <w:sz w:val="28"/>
           <w:szCs w:val="28"/>
         </w:rPr>
-        <w:t xml:space="preserve"> (</w:t>
+        <w:t xml:space="preserve"> </w:t>
       </w:r>
       <w:proofErr w:type="spellStart"/>
       <w:r>
@@ -2836,7 +3026,7 @@
           <w:sz w:val="28"/>
           <w:szCs w:val="28"/>
         </w:rPr>
-        <w:t>điểm</w:t>
+        <w:t>ký</w:t>
       </w:r>
       <w:proofErr w:type="spellEnd"/>
       <w:r>
@@ -2854,7 +3044,7 @@
           <w:sz w:val="28"/>
           <w:szCs w:val="28"/>
         </w:rPr>
-        <w:t>nhân</w:t>
+        <w:t>quá</w:t>
       </w:r>
       <w:proofErr w:type="spellEnd"/>
       <w:r>
@@ -2863,7 +3053,7 @@
           <w:sz w:val="28"/>
           <w:szCs w:val="28"/>
         </w:rPr>
-        <w:t xml:space="preserve"> </w:t>
+        <w:t xml:space="preserve"> 8 </w:t>
       </w:r>
       <w:proofErr w:type="spellStart"/>
       <w:r>
@@ -2872,7 +3062,7 @@
           <w:sz w:val="28"/>
           <w:szCs w:val="28"/>
         </w:rPr>
-        <w:t>tín</w:t>
+        <w:t>môn</w:t>
       </w:r>
       <w:proofErr w:type="spellEnd"/>
       <w:r>
@@ -2890,7 +3080,7 @@
           <w:sz w:val="28"/>
           <w:szCs w:val="28"/>
         </w:rPr>
-        <w:t>chỉ</w:t>
+        <w:t>học</w:t>
       </w:r>
       <w:proofErr w:type="spellEnd"/>
       <w:r>
@@ -2899,7 +3089,7 @@
           <w:sz w:val="28"/>
           <w:szCs w:val="28"/>
         </w:rPr>
-        <w:t xml:space="preserve">) chia </w:t>
+        <w:t xml:space="preserve"> </w:t>
       </w:r>
       <w:proofErr w:type="spellStart"/>
       <w:r>
@@ -2908,7 +3098,7 @@
           <w:sz w:val="28"/>
           <w:szCs w:val="28"/>
         </w:rPr>
-        <w:t>tổng</w:t>
+        <w:t>trong</w:t>
       </w:r>
       <w:proofErr w:type="spellEnd"/>
       <w:r>
@@ -2917,7 +3107,7 @@
           <w:sz w:val="28"/>
           <w:szCs w:val="28"/>
         </w:rPr>
-        <w:t xml:space="preserve"> </w:t>
+        <w:t xml:space="preserve"> 1 </w:t>
       </w:r>
       <w:proofErr w:type="spellStart"/>
       <w:r>
@@ -2926,7 +3116,7 @@
           <w:sz w:val="28"/>
           <w:szCs w:val="28"/>
         </w:rPr>
-        <w:t>tín</w:t>
+        <w:t>học</w:t>
       </w:r>
       <w:proofErr w:type="spellEnd"/>
       <w:r>
@@ -2944,7 +3134,7 @@
           <w:sz w:val="28"/>
           <w:szCs w:val="28"/>
         </w:rPr>
-        <w:t>chỉ</w:t>
+        <w:t>kỳ</w:t>
       </w:r>
       <w:proofErr w:type="spellEnd"/>
     </w:p>
@@ -3170,10 +3360,11 @@
       </w:r>
       <w:bookmarkEnd w:id="1"/>
     </w:p>
+    <w:p/>
     <w:tbl>
       <w:tblPr>
         <w:tblStyle w:val="TableGrid"/>
-        <w:tblW w:w="0" w:type="auto"/>
+        <w:tblW w:w="9576" w:type="dxa"/>
         <w:tblLook w:val="04A0" w:firstRow="1" w:lastRow="0" w:firstColumn="1" w:lastColumn="0" w:noHBand="0" w:noVBand="1"/>
       </w:tblPr>
       <w:tblGrid>
@@ -3188,7 +3379,14 @@
         <w:tc>
           <w:tcPr>
             <w:tcW w:w="558" w:type="dxa"/>
+            <w:tcBorders>
+              <w:top w:val="single" w:sz="4" w:space="0" w:color="auto"/>
+              <w:left w:val="single" w:sz="4" w:space="0" w:color="auto"/>
+              <w:bottom w:val="single" w:sz="4" w:space="0" w:color="auto"/>
+              <w:right w:val="single" w:sz="4" w:space="0" w:color="auto"/>
+            </w:tcBorders>
             <w:shd w:val="clear" w:color="auto" w:fill="8DB3E2" w:themeFill="text2" w:themeFillTint="66"/>
+            <w:hideMark/>
           </w:tcPr>
           <w:p>
             <w:pPr>
@@ -3218,7 +3416,14 @@
           <w:tcPr>
             <w:tcW w:w="9018" w:type="dxa"/>
             <w:gridSpan w:val="2"/>
+            <w:tcBorders>
+              <w:top w:val="single" w:sz="4" w:space="0" w:color="auto"/>
+              <w:left w:val="single" w:sz="4" w:space="0" w:color="auto"/>
+              <w:bottom w:val="single" w:sz="4" w:space="0" w:color="auto"/>
+              <w:right w:val="single" w:sz="4" w:space="0" w:color="auto"/>
+            </w:tcBorders>
             <w:shd w:val="clear" w:color="auto" w:fill="8DB3E2" w:themeFill="text2" w:themeFillTint="66"/>
+            <w:hideMark/>
           </w:tcPr>
           <w:p>
             <w:pPr>
@@ -3249,7 +3454,14 @@
           <w:tcPr>
             <w:tcW w:w="5472" w:type="dxa"/>
             <w:gridSpan w:val="2"/>
+            <w:tcBorders>
+              <w:top w:val="single" w:sz="4" w:space="0" w:color="auto"/>
+              <w:left w:val="single" w:sz="4" w:space="0" w:color="auto"/>
+              <w:bottom w:val="single" w:sz="4" w:space="0" w:color="auto"/>
+              <w:right w:val="single" w:sz="4" w:space="0" w:color="auto"/>
+            </w:tcBorders>
             <w:shd w:val="clear" w:color="auto" w:fill="FFFFFF" w:themeFill="background1"/>
+            <w:hideMark/>
           </w:tcPr>
           <w:p>
             <w:pPr>
@@ -3355,6 +3567,12 @@
               <w:tc>
                 <w:tcPr>
                   <w:tcW w:w="1530" w:type="dxa"/>
+                  <w:tcBorders>
+                    <w:top w:val="nil"/>
+                    <w:left w:val="nil"/>
+                    <w:bottom w:val="single" w:sz="4" w:space="0" w:color="auto"/>
+                    <w:right w:val="single" w:sz="4" w:space="0" w:color="auto"/>
+                  </w:tcBorders>
                 </w:tcPr>
                 <w:p>
                   <w:pPr>
@@ -3370,6 +3588,13 @@
               <w:tc>
                 <w:tcPr>
                   <w:tcW w:w="810" w:type="dxa"/>
+                  <w:tcBorders>
+                    <w:top w:val="nil"/>
+                    <w:left w:val="single" w:sz="4" w:space="0" w:color="auto"/>
+                    <w:bottom w:val="single" w:sz="4" w:space="0" w:color="auto"/>
+                    <w:right w:val="single" w:sz="4" w:space="0" w:color="auto"/>
+                  </w:tcBorders>
+                  <w:hideMark/>
                 </w:tcPr>
                 <w:p>
                   <w:pPr>
@@ -3394,6 +3619,13 @@
               <w:tc>
                 <w:tcPr>
                   <w:tcW w:w="720" w:type="dxa"/>
+                  <w:tcBorders>
+                    <w:top w:val="nil"/>
+                    <w:left w:val="single" w:sz="4" w:space="0" w:color="auto"/>
+                    <w:bottom w:val="single" w:sz="4" w:space="0" w:color="auto"/>
+                    <w:right w:val="single" w:sz="4" w:space="0" w:color="auto"/>
+                  </w:tcBorders>
+                  <w:hideMark/>
                 </w:tcPr>
                 <w:p>
                   <w:pPr>
@@ -3418,6 +3650,13 @@
               <w:tc>
                 <w:tcPr>
                   <w:tcW w:w="2196" w:type="dxa"/>
+                  <w:tcBorders>
+                    <w:top w:val="nil"/>
+                    <w:left w:val="single" w:sz="4" w:space="0" w:color="auto"/>
+                    <w:bottom w:val="single" w:sz="4" w:space="0" w:color="auto"/>
+                    <w:right w:val="nil"/>
+                  </w:tcBorders>
+                  <w:hideMark/>
                 </w:tcPr>
                 <w:p>
                   <w:pPr>
@@ -3444,6 +3683,13 @@
               <w:tc>
                 <w:tcPr>
                   <w:tcW w:w="1530" w:type="dxa"/>
+                  <w:tcBorders>
+                    <w:top w:val="single" w:sz="4" w:space="0" w:color="auto"/>
+                    <w:left w:val="nil"/>
+                    <w:bottom w:val="nil"/>
+                    <w:right w:val="single" w:sz="4" w:space="0" w:color="auto"/>
+                  </w:tcBorders>
+                  <w:hideMark/>
                 </w:tcPr>
                 <w:p>
                   <w:pPr>
@@ -3468,6 +3714,13 @@
               <w:tc>
                 <w:tcPr>
                   <w:tcW w:w="810" w:type="dxa"/>
+                  <w:tcBorders>
+                    <w:top w:val="single" w:sz="4" w:space="0" w:color="auto"/>
+                    <w:left w:val="single" w:sz="4" w:space="0" w:color="auto"/>
+                    <w:bottom w:val="nil"/>
+                    <w:right w:val="single" w:sz="4" w:space="0" w:color="auto"/>
+                  </w:tcBorders>
+                  <w:hideMark/>
                 </w:tcPr>
                 <w:p>
                   <w:pPr>
@@ -3492,6 +3745,13 @@
               <w:tc>
                 <w:tcPr>
                   <w:tcW w:w="720" w:type="dxa"/>
+                  <w:tcBorders>
+                    <w:top w:val="single" w:sz="4" w:space="0" w:color="auto"/>
+                    <w:left w:val="single" w:sz="4" w:space="0" w:color="auto"/>
+                    <w:bottom w:val="nil"/>
+                    <w:right w:val="single" w:sz="4" w:space="0" w:color="auto"/>
+                  </w:tcBorders>
+                  <w:hideMark/>
                 </w:tcPr>
                 <w:p>
                   <w:pPr>
@@ -3516,6 +3776,13 @@
               <w:tc>
                 <w:tcPr>
                   <w:tcW w:w="2196" w:type="dxa"/>
+                  <w:tcBorders>
+                    <w:top w:val="single" w:sz="4" w:space="0" w:color="auto"/>
+                    <w:left w:val="single" w:sz="4" w:space="0" w:color="auto"/>
+                    <w:bottom w:val="nil"/>
+                    <w:right w:val="nil"/>
+                  </w:tcBorders>
+                  <w:hideMark/>
                 </w:tcPr>
                 <w:p>
                   <w:pPr>
@@ -3533,23 +3800,7 @@
                       <w:sz w:val="24"/>
                       <w:szCs w:val="24"/>
                     </w:rPr>
-                    <w:t>+(</w:t>
-                  </w:r>
-                  <w:r>
-                    <w:rPr>
-                      <w:rFonts w:ascii="Times New Roman" w:hAnsi="Times New Roman" w:cs="Times New Roman"/>
-                      <w:sz w:val="24"/>
-                      <w:szCs w:val="24"/>
-                    </w:rPr>
-                    <w:t>SOTIETLT</w:t>
-                  </w:r>
-                  <w:r>
-                    <w:rPr>
-                      <w:rFonts w:ascii="Times New Roman" w:hAnsi="Times New Roman" w:cs="Times New Roman"/>
-                      <w:sz w:val="24"/>
-                      <w:szCs w:val="24"/>
-                    </w:rPr>
-                    <w:t>)</w:t>
+                    <w:t>+(SOTIETLT)</w:t>
                   </w:r>
                 </w:p>
               </w:tc>
@@ -3569,7 +3820,13 @@
         <w:tc>
           <w:tcPr>
             <w:tcW w:w="4104" w:type="dxa"/>
-            <w:shd w:val="clear" w:color="auto" w:fill="auto"/>
+            <w:tcBorders>
+              <w:top w:val="single" w:sz="4" w:space="0" w:color="auto"/>
+              <w:left w:val="single" w:sz="4" w:space="0" w:color="auto"/>
+              <w:bottom w:val="single" w:sz="4" w:space="0" w:color="auto"/>
+              <w:right w:val="single" w:sz="4" w:space="0" w:color="auto"/>
+            </w:tcBorders>
+            <w:hideMark/>
           </w:tcPr>
           <w:p>
             <w:pPr>
@@ -3714,6 +3971,12 @@
           <w:tcPr>
             <w:tcW w:w="9576" w:type="dxa"/>
             <w:gridSpan w:val="3"/>
+            <w:tcBorders>
+              <w:top w:val="single" w:sz="4" w:space="0" w:color="auto"/>
+              <w:left w:val="single" w:sz="4" w:space="0" w:color="auto"/>
+              <w:bottom w:val="single" w:sz="4" w:space="0" w:color="auto"/>
+              <w:right w:val="single" w:sz="4" w:space="0" w:color="auto"/>
+            </w:tcBorders>
             <w:shd w:val="clear" w:color="auto" w:fill="D9D9D9" w:themeFill="background1" w:themeFillShade="D9"/>
           </w:tcPr>
           <w:p>
@@ -3734,7 +3997,14 @@
         <w:tc>
           <w:tcPr>
             <w:tcW w:w="558" w:type="dxa"/>
+            <w:tcBorders>
+              <w:top w:val="single" w:sz="4" w:space="0" w:color="auto"/>
+              <w:left w:val="single" w:sz="4" w:space="0" w:color="auto"/>
+              <w:bottom w:val="single" w:sz="4" w:space="0" w:color="auto"/>
+              <w:right w:val="single" w:sz="4" w:space="0" w:color="auto"/>
+            </w:tcBorders>
             <w:shd w:val="clear" w:color="auto" w:fill="8DB3E2" w:themeFill="text2" w:themeFillTint="66"/>
+            <w:hideMark/>
           </w:tcPr>
           <w:p>
             <w:pPr>
@@ -3764,7 +4034,14 @@
           <w:tcPr>
             <w:tcW w:w="9018" w:type="dxa"/>
             <w:gridSpan w:val="2"/>
+            <w:tcBorders>
+              <w:top w:val="single" w:sz="4" w:space="0" w:color="auto"/>
+              <w:left w:val="single" w:sz="4" w:space="0" w:color="auto"/>
+              <w:bottom w:val="single" w:sz="4" w:space="0" w:color="auto"/>
+              <w:right w:val="single" w:sz="4" w:space="0" w:color="auto"/>
+            </w:tcBorders>
             <w:shd w:val="clear" w:color="auto" w:fill="8DB3E2" w:themeFill="text2" w:themeFillTint="66"/>
+            <w:hideMark/>
           </w:tcPr>
           <w:p>
             <w:pPr>
@@ -3798,7 +4075,14 @@
           <w:tcPr>
             <w:tcW w:w="5472" w:type="dxa"/>
             <w:gridSpan w:val="2"/>
+            <w:tcBorders>
+              <w:top w:val="single" w:sz="4" w:space="0" w:color="auto"/>
+              <w:left w:val="single" w:sz="4" w:space="0" w:color="auto"/>
+              <w:bottom w:val="single" w:sz="4" w:space="0" w:color="auto"/>
+              <w:right w:val="single" w:sz="4" w:space="0" w:color="auto"/>
+            </w:tcBorders>
             <w:shd w:val="clear" w:color="auto" w:fill="FFFFFF" w:themeFill="background1"/>
+            <w:hideMark/>
           </w:tcPr>
           <w:p>
             <w:pPr>
@@ -3904,6 +4188,12 @@
               <w:tc>
                 <w:tcPr>
                   <w:tcW w:w="1530" w:type="dxa"/>
+                  <w:tcBorders>
+                    <w:top w:val="nil"/>
+                    <w:left w:val="nil"/>
+                    <w:bottom w:val="single" w:sz="4" w:space="0" w:color="auto"/>
+                    <w:right w:val="single" w:sz="4" w:space="0" w:color="auto"/>
+                  </w:tcBorders>
                 </w:tcPr>
                 <w:p>
                   <w:pPr>
@@ -3919,6 +4209,13 @@
               <w:tc>
                 <w:tcPr>
                   <w:tcW w:w="810" w:type="dxa"/>
+                  <w:tcBorders>
+                    <w:top w:val="nil"/>
+                    <w:left w:val="single" w:sz="4" w:space="0" w:color="auto"/>
+                    <w:bottom w:val="single" w:sz="4" w:space="0" w:color="auto"/>
+                    <w:right w:val="single" w:sz="4" w:space="0" w:color="auto"/>
+                  </w:tcBorders>
+                  <w:hideMark/>
                 </w:tcPr>
                 <w:p>
                   <w:pPr>
@@ -3943,6 +4240,13 @@
               <w:tc>
                 <w:tcPr>
                   <w:tcW w:w="720" w:type="dxa"/>
+                  <w:tcBorders>
+                    <w:top w:val="nil"/>
+                    <w:left w:val="single" w:sz="4" w:space="0" w:color="auto"/>
+                    <w:bottom w:val="single" w:sz="4" w:space="0" w:color="auto"/>
+                    <w:right w:val="single" w:sz="4" w:space="0" w:color="auto"/>
+                  </w:tcBorders>
+                  <w:hideMark/>
                 </w:tcPr>
                 <w:p>
                   <w:pPr>
@@ -3967,6 +4271,13 @@
               <w:tc>
                 <w:tcPr>
                   <w:tcW w:w="2196" w:type="dxa"/>
+                  <w:tcBorders>
+                    <w:top w:val="nil"/>
+                    <w:left w:val="single" w:sz="4" w:space="0" w:color="auto"/>
+                    <w:bottom w:val="single" w:sz="4" w:space="0" w:color="auto"/>
+                    <w:right w:val="nil"/>
+                  </w:tcBorders>
+                  <w:hideMark/>
                 </w:tcPr>
                 <w:p>
                   <w:pPr>
@@ -3993,6 +4304,13 @@
               <w:tc>
                 <w:tcPr>
                   <w:tcW w:w="1530" w:type="dxa"/>
+                  <w:tcBorders>
+                    <w:top w:val="single" w:sz="4" w:space="0" w:color="auto"/>
+                    <w:left w:val="nil"/>
+                    <w:bottom w:val="nil"/>
+                    <w:right w:val="single" w:sz="4" w:space="0" w:color="auto"/>
+                  </w:tcBorders>
+                  <w:hideMark/>
                 </w:tcPr>
                 <w:p>
                   <w:pPr>
@@ -4017,6 +4335,13 @@
               <w:tc>
                 <w:tcPr>
                   <w:tcW w:w="810" w:type="dxa"/>
+                  <w:tcBorders>
+                    <w:top w:val="single" w:sz="4" w:space="0" w:color="auto"/>
+                    <w:left w:val="single" w:sz="4" w:space="0" w:color="auto"/>
+                    <w:bottom w:val="nil"/>
+                    <w:right w:val="single" w:sz="4" w:space="0" w:color="auto"/>
+                  </w:tcBorders>
+                  <w:hideMark/>
                 </w:tcPr>
                 <w:p>
                   <w:pPr>
@@ -4041,6 +4366,13 @@
               <w:tc>
                 <w:tcPr>
                   <w:tcW w:w="720" w:type="dxa"/>
+                  <w:tcBorders>
+                    <w:top w:val="single" w:sz="4" w:space="0" w:color="auto"/>
+                    <w:left w:val="single" w:sz="4" w:space="0" w:color="auto"/>
+                    <w:bottom w:val="nil"/>
+                    <w:right w:val="single" w:sz="4" w:space="0" w:color="auto"/>
+                  </w:tcBorders>
+                  <w:hideMark/>
                 </w:tcPr>
                 <w:p>
                   <w:pPr>
@@ -4065,6 +4397,13 @@
               <w:tc>
                 <w:tcPr>
                   <w:tcW w:w="2196" w:type="dxa"/>
+                  <w:tcBorders>
+                    <w:top w:val="single" w:sz="4" w:space="0" w:color="auto"/>
+                    <w:left w:val="single" w:sz="4" w:space="0" w:color="auto"/>
+                    <w:bottom w:val="nil"/>
+                    <w:right w:val="nil"/>
+                  </w:tcBorders>
+                  <w:hideMark/>
                 </w:tcPr>
                 <w:p>
                   <w:pPr>
@@ -4082,23 +4421,7 @@
                       <w:sz w:val="24"/>
                       <w:szCs w:val="24"/>
                     </w:rPr>
-                    <w:t>+(</w:t>
-                  </w:r>
-                  <w:r>
-                    <w:rPr>
-                      <w:rFonts w:ascii="Times New Roman" w:hAnsi="Times New Roman" w:cs="Times New Roman"/>
-                      <w:sz w:val="24"/>
-                      <w:szCs w:val="24"/>
-                    </w:rPr>
-                    <w:t>SOTIETTH</w:t>
-                  </w:r>
-                  <w:r>
-                    <w:rPr>
-                      <w:rFonts w:ascii="Times New Roman" w:hAnsi="Times New Roman" w:cs="Times New Roman"/>
-                      <w:sz w:val="24"/>
-                      <w:szCs w:val="24"/>
-                    </w:rPr>
-                    <w:t>)</w:t>
+                    <w:t>+(SOTIETTH)</w:t>
                   </w:r>
                 </w:p>
               </w:tc>
@@ -4118,7 +4441,14 @@
         <w:tc>
           <w:tcPr>
             <w:tcW w:w="4104" w:type="dxa"/>
+            <w:tcBorders>
+              <w:top w:val="single" w:sz="4" w:space="0" w:color="auto"/>
+              <w:left w:val="single" w:sz="4" w:space="0" w:color="auto"/>
+              <w:bottom w:val="single" w:sz="4" w:space="0" w:color="auto"/>
+              <w:right w:val="single" w:sz="4" w:space="0" w:color="auto"/>
+            </w:tcBorders>
             <w:shd w:val="clear" w:color="auto" w:fill="FFFFFF" w:themeFill="background1"/>
+            <w:hideMark/>
           </w:tcPr>
           <w:p>
             <w:pPr>
@@ -4263,6 +4593,12 @@
           <w:tcPr>
             <w:tcW w:w="9576" w:type="dxa"/>
             <w:gridSpan w:val="3"/>
+            <w:tcBorders>
+              <w:top w:val="single" w:sz="4" w:space="0" w:color="auto"/>
+              <w:left w:val="single" w:sz="4" w:space="0" w:color="auto"/>
+              <w:bottom w:val="single" w:sz="4" w:space="0" w:color="auto"/>
+              <w:right w:val="single" w:sz="4" w:space="0" w:color="auto"/>
+            </w:tcBorders>
             <w:shd w:val="clear" w:color="auto" w:fill="D9D9D9" w:themeFill="background1" w:themeFillShade="D9"/>
           </w:tcPr>
           <w:p>
@@ -4280,7 +4616,14 @@
         <w:tc>
           <w:tcPr>
             <w:tcW w:w="558" w:type="dxa"/>
+            <w:tcBorders>
+              <w:top w:val="single" w:sz="4" w:space="0" w:color="auto"/>
+              <w:left w:val="single" w:sz="4" w:space="0" w:color="auto"/>
+              <w:bottom w:val="single" w:sz="4" w:space="0" w:color="auto"/>
+              <w:right w:val="single" w:sz="4" w:space="0" w:color="auto"/>
+            </w:tcBorders>
             <w:shd w:val="clear" w:color="auto" w:fill="8DB3E2" w:themeFill="text2" w:themeFillTint="66"/>
+            <w:hideMark/>
           </w:tcPr>
           <w:p>
             <w:pPr>
@@ -4310,7 +4653,14 @@
           <w:tcPr>
             <w:tcW w:w="9018" w:type="dxa"/>
             <w:gridSpan w:val="2"/>
+            <w:tcBorders>
+              <w:top w:val="single" w:sz="4" w:space="0" w:color="auto"/>
+              <w:left w:val="single" w:sz="4" w:space="0" w:color="auto"/>
+              <w:bottom w:val="single" w:sz="4" w:space="0" w:color="auto"/>
+              <w:right w:val="single" w:sz="4" w:space="0" w:color="auto"/>
+            </w:tcBorders>
             <w:shd w:val="clear" w:color="auto" w:fill="8DB3E2" w:themeFill="text2" w:themeFillTint="66"/>
+            <w:hideMark/>
           </w:tcPr>
           <w:p>
             <w:pPr>
@@ -4341,7 +4691,14 @@
           <w:tcPr>
             <w:tcW w:w="5472" w:type="dxa"/>
             <w:gridSpan w:val="2"/>
+            <w:tcBorders>
+              <w:top w:val="single" w:sz="4" w:space="0" w:color="auto"/>
+              <w:left w:val="single" w:sz="4" w:space="0" w:color="auto"/>
+              <w:bottom w:val="single" w:sz="4" w:space="0" w:color="auto"/>
+              <w:right w:val="single" w:sz="4" w:space="0" w:color="auto"/>
+            </w:tcBorders>
             <w:shd w:val="clear" w:color="auto" w:fill="FFFFFF" w:themeFill="background1"/>
+            <w:hideMark/>
           </w:tcPr>
           <w:p>
             <w:pPr>
@@ -4447,6 +4804,12 @@
               <w:tc>
                 <w:tcPr>
                   <w:tcW w:w="1530" w:type="dxa"/>
+                  <w:tcBorders>
+                    <w:top w:val="nil"/>
+                    <w:left w:val="nil"/>
+                    <w:bottom w:val="single" w:sz="4" w:space="0" w:color="auto"/>
+                    <w:right w:val="single" w:sz="4" w:space="0" w:color="auto"/>
+                  </w:tcBorders>
                 </w:tcPr>
                 <w:p>
                   <w:pPr>
@@ -4462,6 +4825,13 @@
               <w:tc>
                 <w:tcPr>
                   <w:tcW w:w="810" w:type="dxa"/>
+                  <w:tcBorders>
+                    <w:top w:val="nil"/>
+                    <w:left w:val="single" w:sz="4" w:space="0" w:color="auto"/>
+                    <w:bottom w:val="single" w:sz="4" w:space="0" w:color="auto"/>
+                    <w:right w:val="single" w:sz="4" w:space="0" w:color="auto"/>
+                  </w:tcBorders>
+                  <w:hideMark/>
                 </w:tcPr>
                 <w:p>
                   <w:pPr>
@@ -4486,6 +4856,13 @@
               <w:tc>
                 <w:tcPr>
                   <w:tcW w:w="720" w:type="dxa"/>
+                  <w:tcBorders>
+                    <w:top w:val="nil"/>
+                    <w:left w:val="single" w:sz="4" w:space="0" w:color="auto"/>
+                    <w:bottom w:val="single" w:sz="4" w:space="0" w:color="auto"/>
+                    <w:right w:val="single" w:sz="4" w:space="0" w:color="auto"/>
+                  </w:tcBorders>
+                  <w:hideMark/>
                 </w:tcPr>
                 <w:p>
                   <w:pPr>
@@ -4510,6 +4887,13 @@
               <w:tc>
                 <w:tcPr>
                   <w:tcW w:w="2196" w:type="dxa"/>
+                  <w:tcBorders>
+                    <w:top w:val="nil"/>
+                    <w:left w:val="single" w:sz="4" w:space="0" w:color="auto"/>
+                    <w:bottom w:val="single" w:sz="4" w:space="0" w:color="auto"/>
+                    <w:right w:val="nil"/>
+                  </w:tcBorders>
+                  <w:hideMark/>
                 </w:tcPr>
                 <w:p>
                   <w:pPr>
@@ -4536,6 +4920,13 @@
               <w:tc>
                 <w:tcPr>
                   <w:tcW w:w="1530" w:type="dxa"/>
+                  <w:tcBorders>
+                    <w:top w:val="single" w:sz="4" w:space="0" w:color="auto"/>
+                    <w:left w:val="nil"/>
+                    <w:bottom w:val="nil"/>
+                    <w:right w:val="single" w:sz="4" w:space="0" w:color="auto"/>
+                  </w:tcBorders>
+                  <w:hideMark/>
                 </w:tcPr>
                 <w:p>
                   <w:pPr>
@@ -4560,6 +4951,13 @@
               <w:tc>
                 <w:tcPr>
                   <w:tcW w:w="810" w:type="dxa"/>
+                  <w:tcBorders>
+                    <w:top w:val="single" w:sz="4" w:space="0" w:color="auto"/>
+                    <w:left w:val="single" w:sz="4" w:space="0" w:color="auto"/>
+                    <w:bottom w:val="nil"/>
+                    <w:right w:val="single" w:sz="4" w:space="0" w:color="auto"/>
+                  </w:tcBorders>
+                  <w:hideMark/>
                 </w:tcPr>
                 <w:p>
                   <w:pPr>
@@ -4584,6 +4982,13 @@
               <w:tc>
                 <w:tcPr>
                   <w:tcW w:w="720" w:type="dxa"/>
+                  <w:tcBorders>
+                    <w:top w:val="single" w:sz="4" w:space="0" w:color="auto"/>
+                    <w:left w:val="single" w:sz="4" w:space="0" w:color="auto"/>
+                    <w:bottom w:val="nil"/>
+                    <w:right w:val="single" w:sz="4" w:space="0" w:color="auto"/>
+                  </w:tcBorders>
+                  <w:hideMark/>
                 </w:tcPr>
                 <w:p>
                   <w:pPr>
@@ -4608,6 +5013,13 @@
               <w:tc>
                 <w:tcPr>
                   <w:tcW w:w="2196" w:type="dxa"/>
+                  <w:tcBorders>
+                    <w:top w:val="single" w:sz="4" w:space="0" w:color="auto"/>
+                    <w:left w:val="single" w:sz="4" w:space="0" w:color="auto"/>
+                    <w:bottom w:val="nil"/>
+                    <w:right w:val="nil"/>
+                  </w:tcBorders>
+                  <w:hideMark/>
                 </w:tcPr>
                 <w:p>
                   <w:pPr>
@@ -4625,23 +5037,7 @@
                       <w:sz w:val="24"/>
                       <w:szCs w:val="24"/>
                     </w:rPr>
-                    <w:t>+(</w:t>
-                  </w:r>
-                  <w:r>
-                    <w:rPr>
-                      <w:rFonts w:ascii="Times New Roman" w:hAnsi="Times New Roman" w:cs="Times New Roman"/>
-                      <w:sz w:val="24"/>
-                      <w:szCs w:val="24"/>
-                    </w:rPr>
-                    <w:t>SOCHOMAX</w:t>
-                  </w:r>
-                  <w:r>
-                    <w:rPr>
-                      <w:rFonts w:ascii="Times New Roman" w:hAnsi="Times New Roman" w:cs="Times New Roman"/>
-                      <w:sz w:val="24"/>
-                      <w:szCs w:val="24"/>
-                    </w:rPr>
-                    <w:t>)</w:t>
+                    <w:t>+(SOCHOMAX)</w:t>
                   </w:r>
                 </w:p>
               </w:tc>
@@ -4661,7 +5057,14 @@
         <w:tc>
           <w:tcPr>
             <w:tcW w:w="4104" w:type="dxa"/>
+            <w:tcBorders>
+              <w:top w:val="single" w:sz="4" w:space="0" w:color="auto"/>
+              <w:left w:val="single" w:sz="4" w:space="0" w:color="auto"/>
+              <w:bottom w:val="single" w:sz="4" w:space="0" w:color="auto"/>
+              <w:right w:val="single" w:sz="4" w:space="0" w:color="auto"/>
+            </w:tcBorders>
             <w:shd w:val="clear" w:color="auto" w:fill="FFFFFF" w:themeFill="background1"/>
+            <w:hideMark/>
           </w:tcPr>
           <w:p>
             <w:pPr>
@@ -4806,6 +5209,12 @@
           <w:tcPr>
             <w:tcW w:w="9576" w:type="dxa"/>
             <w:gridSpan w:val="3"/>
+            <w:tcBorders>
+              <w:top w:val="single" w:sz="4" w:space="0" w:color="auto"/>
+              <w:left w:val="single" w:sz="4" w:space="0" w:color="auto"/>
+              <w:bottom w:val="single" w:sz="4" w:space="0" w:color="auto"/>
+              <w:right w:val="single" w:sz="4" w:space="0" w:color="auto"/>
+            </w:tcBorders>
             <w:shd w:val="clear" w:color="auto" w:fill="D9D9D9" w:themeFill="background1" w:themeFillShade="D9"/>
           </w:tcPr>
           <w:p>
@@ -4821,12 +5230,19 @@
       </w:tr>
       <w:tr>
         <w:trPr>
-          <w:trHeight w:val="620"/>
+          <w:trHeight w:val="440"/>
         </w:trPr>
         <w:tc>
           <w:tcPr>
             <w:tcW w:w="558" w:type="dxa"/>
+            <w:tcBorders>
+              <w:top w:val="single" w:sz="4" w:space="0" w:color="auto"/>
+              <w:left w:val="single" w:sz="4" w:space="0" w:color="auto"/>
+              <w:bottom w:val="single" w:sz="4" w:space="0" w:color="auto"/>
+              <w:right w:val="single" w:sz="4" w:space="0" w:color="auto"/>
+            </w:tcBorders>
             <w:shd w:val="clear" w:color="auto" w:fill="8DB3E2" w:themeFill="text2" w:themeFillTint="66"/>
+            <w:hideMark/>
           </w:tcPr>
           <w:p>
             <w:pPr>
@@ -4856,7 +5272,14 @@
           <w:tcPr>
             <w:tcW w:w="9018" w:type="dxa"/>
             <w:gridSpan w:val="2"/>
+            <w:tcBorders>
+              <w:top w:val="single" w:sz="4" w:space="0" w:color="auto"/>
+              <w:left w:val="single" w:sz="4" w:space="0" w:color="auto"/>
+              <w:bottom w:val="single" w:sz="4" w:space="0" w:color="auto"/>
+              <w:right w:val="single" w:sz="4" w:space="0" w:color="auto"/>
+            </w:tcBorders>
             <w:shd w:val="clear" w:color="auto" w:fill="8DB3E2" w:themeFill="text2" w:themeFillTint="66"/>
+            <w:hideMark/>
           </w:tcPr>
           <w:p>
             <w:pPr>
@@ -4887,7 +5310,14 @@
           <w:tcPr>
             <w:tcW w:w="5472" w:type="dxa"/>
             <w:gridSpan w:val="2"/>
+            <w:tcBorders>
+              <w:top w:val="single" w:sz="4" w:space="0" w:color="auto"/>
+              <w:left w:val="single" w:sz="4" w:space="0" w:color="auto"/>
+              <w:bottom w:val="single" w:sz="4" w:space="0" w:color="auto"/>
+              <w:right w:val="single" w:sz="4" w:space="0" w:color="auto"/>
+            </w:tcBorders>
             <w:shd w:val="clear" w:color="auto" w:fill="FFFFFF" w:themeFill="background1"/>
+            <w:hideMark/>
           </w:tcPr>
           <w:p>
             <w:pPr>
@@ -4993,6 +5423,12 @@
               <w:tc>
                 <w:tcPr>
                   <w:tcW w:w="1530" w:type="dxa"/>
+                  <w:tcBorders>
+                    <w:top w:val="nil"/>
+                    <w:left w:val="nil"/>
+                    <w:bottom w:val="single" w:sz="4" w:space="0" w:color="auto"/>
+                    <w:right w:val="single" w:sz="4" w:space="0" w:color="auto"/>
+                  </w:tcBorders>
                   <w:shd w:val="clear" w:color="auto" w:fill="FFFFFF" w:themeFill="background1"/>
                 </w:tcPr>
                 <w:p>
@@ -5009,7 +5445,14 @@
               <w:tc>
                 <w:tcPr>
                   <w:tcW w:w="810" w:type="dxa"/>
+                  <w:tcBorders>
+                    <w:top w:val="nil"/>
+                    <w:left w:val="single" w:sz="4" w:space="0" w:color="auto"/>
+                    <w:bottom w:val="single" w:sz="4" w:space="0" w:color="auto"/>
+                    <w:right w:val="single" w:sz="4" w:space="0" w:color="auto"/>
+                  </w:tcBorders>
                   <w:shd w:val="clear" w:color="auto" w:fill="FFFFFF" w:themeFill="background1"/>
+                  <w:hideMark/>
                 </w:tcPr>
                 <w:p>
                   <w:pPr>
@@ -5034,7 +5477,14 @@
               <w:tc>
                 <w:tcPr>
                   <w:tcW w:w="720" w:type="dxa"/>
+                  <w:tcBorders>
+                    <w:top w:val="nil"/>
+                    <w:left w:val="single" w:sz="4" w:space="0" w:color="auto"/>
+                    <w:bottom w:val="single" w:sz="4" w:space="0" w:color="auto"/>
+                    <w:right w:val="single" w:sz="4" w:space="0" w:color="auto"/>
+                  </w:tcBorders>
                   <w:shd w:val="clear" w:color="auto" w:fill="FFFFFF" w:themeFill="background1"/>
+                  <w:hideMark/>
                 </w:tcPr>
                 <w:p>
                   <w:pPr>
@@ -5059,7 +5509,14 @@
               <w:tc>
                 <w:tcPr>
                   <w:tcW w:w="2196" w:type="dxa"/>
+                  <w:tcBorders>
+                    <w:top w:val="nil"/>
+                    <w:left w:val="single" w:sz="4" w:space="0" w:color="auto"/>
+                    <w:bottom w:val="single" w:sz="4" w:space="0" w:color="auto"/>
+                    <w:right w:val="nil"/>
+                  </w:tcBorders>
                   <w:shd w:val="clear" w:color="auto" w:fill="FFFFFF" w:themeFill="background1"/>
+                  <w:hideMark/>
                 </w:tcPr>
                 <w:p>
                   <w:pPr>
@@ -5086,7 +5543,14 @@
               <w:tc>
                 <w:tcPr>
                   <w:tcW w:w="1530" w:type="dxa"/>
+                  <w:tcBorders>
+                    <w:top w:val="single" w:sz="4" w:space="0" w:color="auto"/>
+                    <w:left w:val="nil"/>
+                    <w:bottom w:val="single" w:sz="4" w:space="0" w:color="auto"/>
+                    <w:right w:val="single" w:sz="4" w:space="0" w:color="auto"/>
+                  </w:tcBorders>
                   <w:shd w:val="clear" w:color="auto" w:fill="FFFFFF" w:themeFill="background1"/>
+                  <w:hideMark/>
                 </w:tcPr>
                 <w:p>
                   <w:pPr>
@@ -5111,7 +5575,14 @@
               <w:tc>
                 <w:tcPr>
                   <w:tcW w:w="810" w:type="dxa"/>
+                  <w:tcBorders>
+                    <w:top w:val="single" w:sz="4" w:space="0" w:color="auto"/>
+                    <w:left w:val="single" w:sz="4" w:space="0" w:color="auto"/>
+                    <w:bottom w:val="single" w:sz="4" w:space="0" w:color="auto"/>
+                    <w:right w:val="single" w:sz="4" w:space="0" w:color="auto"/>
+                  </w:tcBorders>
                   <w:shd w:val="clear" w:color="auto" w:fill="FFFFFF" w:themeFill="background1"/>
+                  <w:hideMark/>
                 </w:tcPr>
                 <w:p>
                   <w:pPr>
@@ -5136,7 +5607,14 @@
               <w:tc>
                 <w:tcPr>
                   <w:tcW w:w="720" w:type="dxa"/>
+                  <w:tcBorders>
+                    <w:top w:val="single" w:sz="4" w:space="0" w:color="auto"/>
+                    <w:left w:val="single" w:sz="4" w:space="0" w:color="auto"/>
+                    <w:bottom w:val="single" w:sz="4" w:space="0" w:color="auto"/>
+                    <w:right w:val="single" w:sz="4" w:space="0" w:color="auto"/>
+                  </w:tcBorders>
                   <w:shd w:val="clear" w:color="auto" w:fill="FFFFFF" w:themeFill="background1"/>
+                  <w:hideMark/>
                 </w:tcPr>
                 <w:p>
                   <w:pPr>
@@ -5161,7 +5639,14 @@
               <w:tc>
                 <w:tcPr>
                   <w:tcW w:w="2196" w:type="dxa"/>
+                  <w:tcBorders>
+                    <w:top w:val="single" w:sz="4" w:space="0" w:color="auto"/>
+                    <w:left w:val="single" w:sz="4" w:space="0" w:color="auto"/>
+                    <w:bottom w:val="single" w:sz="4" w:space="0" w:color="auto"/>
+                    <w:right w:val="nil"/>
+                  </w:tcBorders>
                   <w:shd w:val="clear" w:color="auto" w:fill="FFFFFF" w:themeFill="background1"/>
+                  <w:hideMark/>
                 </w:tcPr>
                 <w:p>
                   <w:pPr>
@@ -5179,23 +5664,7 @@
                       <w:sz w:val="24"/>
                       <w:szCs w:val="24"/>
                     </w:rPr>
-                    <w:t>+(</w:t>
-                  </w:r>
-                  <w:r>
-                    <w:rPr>
-                      <w:rFonts w:ascii="Times New Roman" w:hAnsi="Times New Roman" w:cs="Times New Roman"/>
-                      <w:sz w:val="24"/>
-                      <w:szCs w:val="24"/>
-                    </w:rPr>
-                    <w:t>NAM</w:t>
-                  </w:r>
-                  <w:r>
-                    <w:rPr>
-                      <w:rFonts w:ascii="Times New Roman" w:hAnsi="Times New Roman" w:cs="Times New Roman"/>
-                      <w:sz w:val="24"/>
-                      <w:szCs w:val="24"/>
-                    </w:rPr>
-                    <w:t>)</w:t>
+                    <w:t>+(NAM)</w:t>
                   </w:r>
                 </w:p>
               </w:tc>
@@ -5204,7 +5673,14 @@
               <w:tc>
                 <w:tcPr>
                   <w:tcW w:w="1530" w:type="dxa"/>
+                  <w:tcBorders>
+                    <w:top w:val="single" w:sz="4" w:space="0" w:color="auto"/>
+                    <w:left w:val="nil"/>
+                    <w:bottom w:val="nil"/>
+                    <w:right w:val="single" w:sz="4" w:space="0" w:color="auto"/>
+                  </w:tcBorders>
                   <w:shd w:val="clear" w:color="auto" w:fill="FFFFFF" w:themeFill="background1"/>
+                  <w:hideMark/>
                 </w:tcPr>
                 <w:p>
                   <w:pPr>
@@ -5229,7 +5705,14 @@
               <w:tc>
                 <w:tcPr>
                   <w:tcW w:w="810" w:type="dxa"/>
+                  <w:tcBorders>
+                    <w:top w:val="single" w:sz="4" w:space="0" w:color="auto"/>
+                    <w:left w:val="single" w:sz="4" w:space="0" w:color="auto"/>
+                    <w:bottom w:val="nil"/>
+                    <w:right w:val="single" w:sz="4" w:space="0" w:color="auto"/>
+                  </w:tcBorders>
                   <w:shd w:val="clear" w:color="auto" w:fill="FFFFFF" w:themeFill="background1"/>
+                  <w:hideMark/>
                 </w:tcPr>
                 <w:p>
                   <w:pPr>
@@ -5254,7 +5737,14 @@
               <w:tc>
                 <w:tcPr>
                   <w:tcW w:w="720" w:type="dxa"/>
+                  <w:tcBorders>
+                    <w:top w:val="single" w:sz="4" w:space="0" w:color="auto"/>
+                    <w:left w:val="single" w:sz="4" w:space="0" w:color="auto"/>
+                    <w:bottom w:val="nil"/>
+                    <w:right w:val="single" w:sz="4" w:space="0" w:color="auto"/>
+                  </w:tcBorders>
                   <w:shd w:val="clear" w:color="auto" w:fill="FFFFFF" w:themeFill="background1"/>
+                  <w:hideMark/>
                 </w:tcPr>
                 <w:p>
                   <w:pPr>
@@ -5279,7 +5769,14 @@
               <w:tc>
                 <w:tcPr>
                   <w:tcW w:w="2196" w:type="dxa"/>
+                  <w:tcBorders>
+                    <w:top w:val="single" w:sz="4" w:space="0" w:color="auto"/>
+                    <w:left w:val="single" w:sz="4" w:space="0" w:color="auto"/>
+                    <w:bottom w:val="nil"/>
+                    <w:right w:val="nil"/>
+                  </w:tcBorders>
                   <w:shd w:val="clear" w:color="auto" w:fill="FFFFFF" w:themeFill="background1"/>
+                  <w:hideMark/>
                 </w:tcPr>
                 <w:p>
                   <w:pPr>
@@ -5297,23 +5794,7 @@
                       <w:sz w:val="24"/>
                       <w:szCs w:val="24"/>
                     </w:rPr>
-                    <w:t>+(</w:t>
-                  </w:r>
-                  <w:r>
-                    <w:rPr>
-                      <w:rFonts w:ascii="Times New Roman" w:hAnsi="Times New Roman" w:cs="Times New Roman"/>
-                      <w:sz w:val="24"/>
-                      <w:szCs w:val="24"/>
-                    </w:rPr>
-                    <w:t>NAM</w:t>
-                  </w:r>
-                  <w:r>
-                    <w:rPr>
-                      <w:rFonts w:ascii="Times New Roman" w:hAnsi="Times New Roman" w:cs="Times New Roman"/>
-                      <w:sz w:val="24"/>
-                      <w:szCs w:val="24"/>
-                    </w:rPr>
-                    <w:t>)</w:t>
+                    <w:t>+(NAM)</w:t>
                   </w:r>
                 </w:p>
               </w:tc>
@@ -5333,7 +5814,14 @@
         <w:tc>
           <w:tcPr>
             <w:tcW w:w="4104" w:type="dxa"/>
+            <w:tcBorders>
+              <w:top w:val="single" w:sz="4" w:space="0" w:color="auto"/>
+              <w:left w:val="single" w:sz="4" w:space="0" w:color="auto"/>
+              <w:bottom w:val="single" w:sz="4" w:space="0" w:color="auto"/>
+              <w:right w:val="single" w:sz="4" w:space="0" w:color="auto"/>
+            </w:tcBorders>
             <w:shd w:val="clear" w:color="auto" w:fill="FFFFFF" w:themeFill="background1"/>
+            <w:hideMark/>
           </w:tcPr>
           <w:p>
             <w:pPr>
@@ -5493,12 +5981,18 @@
       </w:tr>
       <w:tr>
         <w:trPr>
-          <w:trHeight w:val="413"/>
+          <w:trHeight w:val="233"/>
         </w:trPr>
         <w:tc>
           <w:tcPr>
             <w:tcW w:w="9576" w:type="dxa"/>
             <w:gridSpan w:val="3"/>
+            <w:tcBorders>
+              <w:top w:val="single" w:sz="4" w:space="0" w:color="auto"/>
+              <w:left w:val="single" w:sz="4" w:space="0" w:color="auto"/>
+              <w:bottom w:val="single" w:sz="4" w:space="0" w:color="auto"/>
+              <w:right w:val="single" w:sz="4" w:space="0" w:color="auto"/>
+            </w:tcBorders>
             <w:shd w:val="clear" w:color="auto" w:fill="D9D9D9" w:themeFill="background1" w:themeFillShade="D9"/>
           </w:tcPr>
           <w:p>
@@ -5516,7 +6010,14 @@
         <w:tc>
           <w:tcPr>
             <w:tcW w:w="558" w:type="dxa"/>
+            <w:tcBorders>
+              <w:top w:val="single" w:sz="4" w:space="0" w:color="auto"/>
+              <w:left w:val="single" w:sz="4" w:space="0" w:color="auto"/>
+              <w:bottom w:val="single" w:sz="4" w:space="0" w:color="auto"/>
+              <w:right w:val="single" w:sz="4" w:space="0" w:color="auto"/>
+            </w:tcBorders>
             <w:shd w:val="clear" w:color="auto" w:fill="8DB3E2" w:themeFill="text2" w:themeFillTint="66"/>
+            <w:hideMark/>
           </w:tcPr>
           <w:p>
             <w:pPr>
@@ -5546,7 +6047,14 @@
           <w:tcPr>
             <w:tcW w:w="9018" w:type="dxa"/>
             <w:gridSpan w:val="2"/>
+            <w:tcBorders>
+              <w:top w:val="single" w:sz="4" w:space="0" w:color="auto"/>
+              <w:left w:val="single" w:sz="4" w:space="0" w:color="auto"/>
+              <w:bottom w:val="single" w:sz="4" w:space="0" w:color="auto"/>
+              <w:right w:val="single" w:sz="4" w:space="0" w:color="auto"/>
+            </w:tcBorders>
             <w:shd w:val="clear" w:color="auto" w:fill="8DB3E2" w:themeFill="text2" w:themeFillTint="66"/>
+            <w:hideMark/>
           </w:tcPr>
           <w:p>
             <w:pPr>
@@ -5577,7 +6085,14 @@
           <w:tcPr>
             <w:tcW w:w="5472" w:type="dxa"/>
             <w:gridSpan w:val="2"/>
+            <w:tcBorders>
+              <w:top w:val="single" w:sz="4" w:space="0" w:color="auto"/>
+              <w:left w:val="single" w:sz="4" w:space="0" w:color="auto"/>
+              <w:bottom w:val="single" w:sz="4" w:space="0" w:color="auto"/>
+              <w:right w:val="single" w:sz="4" w:space="0" w:color="auto"/>
+            </w:tcBorders>
             <w:shd w:val="clear" w:color="auto" w:fill="FFFFFF" w:themeFill="background1"/>
+            <w:hideMark/>
           </w:tcPr>
           <w:p>
             <w:pPr>
@@ -5683,6 +6198,12 @@
               <w:tc>
                 <w:tcPr>
                   <w:tcW w:w="1530" w:type="dxa"/>
+                  <w:tcBorders>
+                    <w:top w:val="nil"/>
+                    <w:left w:val="nil"/>
+                    <w:bottom w:val="single" w:sz="4" w:space="0" w:color="auto"/>
+                    <w:right w:val="single" w:sz="4" w:space="0" w:color="auto"/>
+                  </w:tcBorders>
                 </w:tcPr>
                 <w:p>
                   <w:pPr>
@@ -5698,6 +6219,13 @@
               <w:tc>
                 <w:tcPr>
                   <w:tcW w:w="810" w:type="dxa"/>
+                  <w:tcBorders>
+                    <w:top w:val="nil"/>
+                    <w:left w:val="single" w:sz="4" w:space="0" w:color="auto"/>
+                    <w:bottom w:val="single" w:sz="4" w:space="0" w:color="auto"/>
+                    <w:right w:val="single" w:sz="4" w:space="0" w:color="auto"/>
+                  </w:tcBorders>
+                  <w:hideMark/>
                 </w:tcPr>
                 <w:p>
                   <w:pPr>
@@ -5722,6 +6250,13 @@
               <w:tc>
                 <w:tcPr>
                   <w:tcW w:w="720" w:type="dxa"/>
+                  <w:tcBorders>
+                    <w:top w:val="nil"/>
+                    <w:left w:val="single" w:sz="4" w:space="0" w:color="auto"/>
+                    <w:bottom w:val="single" w:sz="4" w:space="0" w:color="auto"/>
+                    <w:right w:val="single" w:sz="4" w:space="0" w:color="auto"/>
+                  </w:tcBorders>
+                  <w:hideMark/>
                 </w:tcPr>
                 <w:p>
                   <w:pPr>
@@ -5746,6 +6281,13 @@
               <w:tc>
                 <w:tcPr>
                   <w:tcW w:w="2196" w:type="dxa"/>
+                  <w:tcBorders>
+                    <w:top w:val="nil"/>
+                    <w:left w:val="single" w:sz="4" w:space="0" w:color="auto"/>
+                    <w:bottom w:val="single" w:sz="4" w:space="0" w:color="auto"/>
+                    <w:right w:val="nil"/>
+                  </w:tcBorders>
+                  <w:hideMark/>
                 </w:tcPr>
                 <w:p>
                   <w:pPr>
@@ -5772,6 +6314,13 @@
               <w:tc>
                 <w:tcPr>
                   <w:tcW w:w="1530" w:type="dxa"/>
+                  <w:tcBorders>
+                    <w:top w:val="single" w:sz="4" w:space="0" w:color="auto"/>
+                    <w:left w:val="nil"/>
+                    <w:bottom w:val="nil"/>
+                    <w:right w:val="single" w:sz="4" w:space="0" w:color="auto"/>
+                  </w:tcBorders>
+                  <w:hideMark/>
                 </w:tcPr>
                 <w:p>
                   <w:pPr>
@@ -5796,6 +6345,13 @@
               <w:tc>
                 <w:tcPr>
                   <w:tcW w:w="810" w:type="dxa"/>
+                  <w:tcBorders>
+                    <w:top w:val="single" w:sz="4" w:space="0" w:color="auto"/>
+                    <w:left w:val="single" w:sz="4" w:space="0" w:color="auto"/>
+                    <w:bottom w:val="nil"/>
+                    <w:right w:val="single" w:sz="4" w:space="0" w:color="auto"/>
+                  </w:tcBorders>
+                  <w:hideMark/>
                 </w:tcPr>
                 <w:p>
                   <w:pPr>
@@ -5820,6 +6376,13 @@
               <w:tc>
                 <w:tcPr>
                   <w:tcW w:w="720" w:type="dxa"/>
+                  <w:tcBorders>
+                    <w:top w:val="single" w:sz="4" w:space="0" w:color="auto"/>
+                    <w:left w:val="single" w:sz="4" w:space="0" w:color="auto"/>
+                    <w:bottom w:val="nil"/>
+                    <w:right w:val="single" w:sz="4" w:space="0" w:color="auto"/>
+                  </w:tcBorders>
+                  <w:hideMark/>
                 </w:tcPr>
                 <w:p>
                   <w:pPr>
@@ -5844,6 +6407,13 @@
               <w:tc>
                 <w:tcPr>
                   <w:tcW w:w="2196" w:type="dxa"/>
+                  <w:tcBorders>
+                    <w:top w:val="single" w:sz="4" w:space="0" w:color="auto"/>
+                    <w:left w:val="single" w:sz="4" w:space="0" w:color="auto"/>
+                    <w:bottom w:val="nil"/>
+                    <w:right w:val="nil"/>
+                  </w:tcBorders>
+                  <w:hideMark/>
                 </w:tcPr>
                 <w:p>
                   <w:pPr>
@@ -5881,7 +6451,14 @@
         <w:tc>
           <w:tcPr>
             <w:tcW w:w="4104" w:type="dxa"/>
+            <w:tcBorders>
+              <w:top w:val="single" w:sz="4" w:space="0" w:color="auto"/>
+              <w:left w:val="single" w:sz="4" w:space="0" w:color="auto"/>
+              <w:bottom w:val="single" w:sz="4" w:space="0" w:color="auto"/>
+              <w:right w:val="single" w:sz="4" w:space="0" w:color="auto"/>
+            </w:tcBorders>
             <w:shd w:val="clear" w:color="auto" w:fill="FFFFFF" w:themeFill="background1"/>
+            <w:hideMark/>
           </w:tcPr>
           <w:p>
             <w:pPr>
@@ -6013,12 +6590,18 @@
       </w:tr>
       <w:tr>
         <w:trPr>
-          <w:trHeight w:val="422"/>
+          <w:trHeight w:val="305"/>
         </w:trPr>
         <w:tc>
           <w:tcPr>
             <w:tcW w:w="9576" w:type="dxa"/>
             <w:gridSpan w:val="3"/>
+            <w:tcBorders>
+              <w:top w:val="single" w:sz="4" w:space="0" w:color="auto"/>
+              <w:left w:val="single" w:sz="4" w:space="0" w:color="auto"/>
+              <w:bottom w:val="single" w:sz="4" w:space="0" w:color="auto"/>
+              <w:right w:val="single" w:sz="4" w:space="0" w:color="auto"/>
+            </w:tcBorders>
             <w:shd w:val="clear" w:color="auto" w:fill="D9D9D9" w:themeFill="background1" w:themeFillShade="D9"/>
           </w:tcPr>
           <w:p>
@@ -6036,7 +6619,14 @@
         <w:tc>
           <w:tcPr>
             <w:tcW w:w="558" w:type="dxa"/>
+            <w:tcBorders>
+              <w:top w:val="single" w:sz="4" w:space="0" w:color="auto"/>
+              <w:left w:val="single" w:sz="4" w:space="0" w:color="auto"/>
+              <w:bottom w:val="single" w:sz="4" w:space="0" w:color="auto"/>
+              <w:right w:val="single" w:sz="4" w:space="0" w:color="auto"/>
+            </w:tcBorders>
             <w:shd w:val="clear" w:color="auto" w:fill="8DB3E2" w:themeFill="text2" w:themeFillTint="66"/>
+            <w:hideMark/>
           </w:tcPr>
           <w:p>
             <w:pPr>
@@ -6066,7 +6656,14 @@
           <w:tcPr>
             <w:tcW w:w="9018" w:type="dxa"/>
             <w:gridSpan w:val="2"/>
+            <w:tcBorders>
+              <w:top w:val="single" w:sz="4" w:space="0" w:color="auto"/>
+              <w:left w:val="single" w:sz="4" w:space="0" w:color="auto"/>
+              <w:bottom w:val="single" w:sz="4" w:space="0" w:color="auto"/>
+              <w:right w:val="single" w:sz="4" w:space="0" w:color="auto"/>
+            </w:tcBorders>
             <w:shd w:val="clear" w:color="auto" w:fill="8DB3E2" w:themeFill="text2" w:themeFillTint="66"/>
+            <w:hideMark/>
           </w:tcPr>
           <w:p>
             <w:pPr>
@@ -6097,7 +6694,14 @@
           <w:tcPr>
             <w:tcW w:w="5472" w:type="dxa"/>
             <w:gridSpan w:val="2"/>
+            <w:tcBorders>
+              <w:top w:val="single" w:sz="4" w:space="0" w:color="auto"/>
+              <w:left w:val="single" w:sz="4" w:space="0" w:color="auto"/>
+              <w:bottom w:val="single" w:sz="4" w:space="0" w:color="auto"/>
+              <w:right w:val="single" w:sz="4" w:space="0" w:color="auto"/>
+            </w:tcBorders>
             <w:shd w:val="clear" w:color="auto" w:fill="FFFFFF" w:themeFill="background1"/>
+            <w:hideMark/>
           </w:tcPr>
           <w:p>
             <w:pPr>
@@ -6203,6 +6807,12 @@
               <w:tc>
                 <w:tcPr>
                   <w:tcW w:w="1530" w:type="dxa"/>
+                  <w:tcBorders>
+                    <w:top w:val="nil"/>
+                    <w:left w:val="nil"/>
+                    <w:bottom w:val="single" w:sz="4" w:space="0" w:color="auto"/>
+                    <w:right w:val="single" w:sz="4" w:space="0" w:color="auto"/>
+                  </w:tcBorders>
                 </w:tcPr>
                 <w:p>
                   <w:pPr>
@@ -6218,6 +6828,13 @@
               <w:tc>
                 <w:tcPr>
                   <w:tcW w:w="810" w:type="dxa"/>
+                  <w:tcBorders>
+                    <w:top w:val="nil"/>
+                    <w:left w:val="single" w:sz="4" w:space="0" w:color="auto"/>
+                    <w:bottom w:val="single" w:sz="4" w:space="0" w:color="auto"/>
+                    <w:right w:val="single" w:sz="4" w:space="0" w:color="auto"/>
+                  </w:tcBorders>
+                  <w:hideMark/>
                 </w:tcPr>
                 <w:p>
                   <w:pPr>
@@ -6242,6 +6859,13 @@
               <w:tc>
                 <w:tcPr>
                   <w:tcW w:w="720" w:type="dxa"/>
+                  <w:tcBorders>
+                    <w:top w:val="nil"/>
+                    <w:left w:val="single" w:sz="4" w:space="0" w:color="auto"/>
+                    <w:bottom w:val="single" w:sz="4" w:space="0" w:color="auto"/>
+                    <w:right w:val="single" w:sz="4" w:space="0" w:color="auto"/>
+                  </w:tcBorders>
+                  <w:hideMark/>
                 </w:tcPr>
                 <w:p>
                   <w:pPr>
@@ -6266,6 +6890,13 @@
               <w:tc>
                 <w:tcPr>
                   <w:tcW w:w="2196" w:type="dxa"/>
+                  <w:tcBorders>
+                    <w:top w:val="nil"/>
+                    <w:left w:val="single" w:sz="4" w:space="0" w:color="auto"/>
+                    <w:bottom w:val="single" w:sz="4" w:space="0" w:color="auto"/>
+                    <w:right w:val="nil"/>
+                  </w:tcBorders>
+                  <w:hideMark/>
                 </w:tcPr>
                 <w:p>
                   <w:pPr>
@@ -6292,6 +6923,13 @@
               <w:tc>
                 <w:tcPr>
                   <w:tcW w:w="1530" w:type="dxa"/>
+                  <w:tcBorders>
+                    <w:top w:val="single" w:sz="4" w:space="0" w:color="auto"/>
+                    <w:left w:val="nil"/>
+                    <w:bottom w:val="nil"/>
+                    <w:right w:val="single" w:sz="4" w:space="0" w:color="auto"/>
+                  </w:tcBorders>
+                  <w:hideMark/>
                 </w:tcPr>
                 <w:p>
                   <w:pPr>
@@ -6316,6 +6954,13 @@
               <w:tc>
                 <w:tcPr>
                   <w:tcW w:w="810" w:type="dxa"/>
+                  <w:tcBorders>
+                    <w:top w:val="single" w:sz="4" w:space="0" w:color="auto"/>
+                    <w:left w:val="single" w:sz="4" w:space="0" w:color="auto"/>
+                    <w:bottom w:val="nil"/>
+                    <w:right w:val="single" w:sz="4" w:space="0" w:color="auto"/>
+                  </w:tcBorders>
+                  <w:hideMark/>
                 </w:tcPr>
                 <w:p>
                   <w:pPr>
@@ -6340,6 +6985,13 @@
               <w:tc>
                 <w:tcPr>
                   <w:tcW w:w="720" w:type="dxa"/>
+                  <w:tcBorders>
+                    <w:top w:val="single" w:sz="4" w:space="0" w:color="auto"/>
+                    <w:left w:val="single" w:sz="4" w:space="0" w:color="auto"/>
+                    <w:bottom w:val="nil"/>
+                    <w:right w:val="single" w:sz="4" w:space="0" w:color="auto"/>
+                  </w:tcBorders>
+                  <w:hideMark/>
                 </w:tcPr>
                 <w:p>
                   <w:pPr>
@@ -6364,6 +7016,13 @@
               <w:tc>
                 <w:tcPr>
                   <w:tcW w:w="2196" w:type="dxa"/>
+                  <w:tcBorders>
+                    <w:top w:val="single" w:sz="4" w:space="0" w:color="auto"/>
+                    <w:left w:val="single" w:sz="4" w:space="0" w:color="auto"/>
+                    <w:bottom w:val="nil"/>
+                    <w:right w:val="nil"/>
+                  </w:tcBorders>
+                  <w:hideMark/>
                 </w:tcPr>
                 <w:p>
                   <w:pPr>
@@ -6381,23 +7040,7 @@
                       <w:sz w:val="24"/>
                       <w:szCs w:val="24"/>
                     </w:rPr>
-                    <w:t>+(</w:t>
-                  </w:r>
-                  <w:r>
-                    <w:rPr>
-                      <w:rFonts w:ascii="Times New Roman" w:hAnsi="Times New Roman" w:cs="Times New Roman"/>
-                      <w:sz w:val="24"/>
-                      <w:szCs w:val="24"/>
-                    </w:rPr>
-                    <w:t>DIEM</w:t>
-                  </w:r>
-                  <w:r>
-                    <w:rPr>
-                      <w:rFonts w:ascii="Times New Roman" w:hAnsi="Times New Roman" w:cs="Times New Roman"/>
-                      <w:sz w:val="24"/>
-                      <w:szCs w:val="24"/>
-                    </w:rPr>
-                    <w:t>)</w:t>
+                    <w:t>+(DIEM)</w:t>
                   </w:r>
                 </w:p>
               </w:tc>
@@ -6417,7 +7060,14 @@
         <w:tc>
           <w:tcPr>
             <w:tcW w:w="4104" w:type="dxa"/>
+            <w:tcBorders>
+              <w:top w:val="single" w:sz="4" w:space="0" w:color="auto"/>
+              <w:left w:val="single" w:sz="4" w:space="0" w:color="auto"/>
+              <w:bottom w:val="single" w:sz="4" w:space="0" w:color="auto"/>
+              <w:right w:val="single" w:sz="4" w:space="0" w:color="auto"/>
+            </w:tcBorders>
             <w:shd w:val="clear" w:color="auto" w:fill="FFFFFF" w:themeFill="background1"/>
+            <w:hideMark/>
           </w:tcPr>
           <w:p>
             <w:pPr>
@@ -6549,12 +7199,18 @@
       </w:tr>
       <w:tr>
         <w:trPr>
-          <w:trHeight w:val="413"/>
+          <w:trHeight w:val="260"/>
         </w:trPr>
         <w:tc>
           <w:tcPr>
             <w:tcW w:w="9576" w:type="dxa"/>
             <w:gridSpan w:val="3"/>
+            <w:tcBorders>
+              <w:top w:val="single" w:sz="4" w:space="0" w:color="auto"/>
+              <w:left w:val="single" w:sz="4" w:space="0" w:color="auto"/>
+              <w:bottom w:val="single" w:sz="4" w:space="0" w:color="auto"/>
+              <w:right w:val="single" w:sz="4" w:space="0" w:color="auto"/>
+            </w:tcBorders>
             <w:shd w:val="clear" w:color="auto" w:fill="D9D9D9" w:themeFill="background1" w:themeFillShade="D9"/>
           </w:tcPr>
           <w:p>
@@ -6572,7 +7228,14 @@
         <w:tc>
           <w:tcPr>
             <w:tcW w:w="558" w:type="dxa"/>
+            <w:tcBorders>
+              <w:top w:val="single" w:sz="4" w:space="0" w:color="auto"/>
+              <w:left w:val="single" w:sz="4" w:space="0" w:color="auto"/>
+              <w:bottom w:val="single" w:sz="4" w:space="0" w:color="auto"/>
+              <w:right w:val="single" w:sz="4" w:space="0" w:color="auto"/>
+            </w:tcBorders>
             <w:shd w:val="clear" w:color="auto" w:fill="8DB3E2" w:themeFill="text2" w:themeFillTint="66"/>
+            <w:hideMark/>
           </w:tcPr>
           <w:p>
             <w:pPr>
@@ -6601,7 +7264,14 @@
           <w:tcPr>
             <w:tcW w:w="9018" w:type="dxa"/>
             <w:gridSpan w:val="2"/>
+            <w:tcBorders>
+              <w:top w:val="single" w:sz="4" w:space="0" w:color="auto"/>
+              <w:left w:val="single" w:sz="4" w:space="0" w:color="auto"/>
+              <w:bottom w:val="single" w:sz="4" w:space="0" w:color="auto"/>
+              <w:right w:val="single" w:sz="4" w:space="0" w:color="auto"/>
+            </w:tcBorders>
             <w:shd w:val="clear" w:color="auto" w:fill="8DB3E2" w:themeFill="text2" w:themeFillTint="66"/>
+            <w:hideMark/>
           </w:tcPr>
           <w:p>
             <w:pPr>
@@ -6632,7 +7302,14 @@
           <w:tcPr>
             <w:tcW w:w="5472" w:type="dxa"/>
             <w:gridSpan w:val="2"/>
+            <w:tcBorders>
+              <w:top w:val="single" w:sz="4" w:space="0" w:color="auto"/>
+              <w:left w:val="single" w:sz="4" w:space="0" w:color="auto"/>
+              <w:bottom w:val="single" w:sz="4" w:space="0" w:color="auto"/>
+              <w:right w:val="single" w:sz="4" w:space="0" w:color="auto"/>
+            </w:tcBorders>
             <w:shd w:val="clear" w:color="auto" w:fill="FFFFFF" w:themeFill="background1"/>
+            <w:hideMark/>
           </w:tcPr>
           <w:p>
             <w:pPr>
@@ -6738,6 +7415,12 @@
               <w:tc>
                 <w:tcPr>
                   <w:tcW w:w="1530" w:type="dxa"/>
+                  <w:tcBorders>
+                    <w:top w:val="nil"/>
+                    <w:left w:val="nil"/>
+                    <w:bottom w:val="single" w:sz="4" w:space="0" w:color="auto"/>
+                    <w:right w:val="single" w:sz="4" w:space="0" w:color="auto"/>
+                  </w:tcBorders>
                 </w:tcPr>
                 <w:p>
                   <w:pPr>
@@ -6753,6 +7436,13 @@
               <w:tc>
                 <w:tcPr>
                   <w:tcW w:w="810" w:type="dxa"/>
+                  <w:tcBorders>
+                    <w:top w:val="nil"/>
+                    <w:left w:val="single" w:sz="4" w:space="0" w:color="auto"/>
+                    <w:bottom w:val="single" w:sz="4" w:space="0" w:color="auto"/>
+                    <w:right w:val="single" w:sz="4" w:space="0" w:color="auto"/>
+                  </w:tcBorders>
+                  <w:hideMark/>
                 </w:tcPr>
                 <w:p>
                   <w:pPr>
@@ -6777,6 +7467,13 @@
               <w:tc>
                 <w:tcPr>
                   <w:tcW w:w="720" w:type="dxa"/>
+                  <w:tcBorders>
+                    <w:top w:val="nil"/>
+                    <w:left w:val="single" w:sz="4" w:space="0" w:color="auto"/>
+                    <w:bottom w:val="single" w:sz="4" w:space="0" w:color="auto"/>
+                    <w:right w:val="single" w:sz="4" w:space="0" w:color="auto"/>
+                  </w:tcBorders>
+                  <w:hideMark/>
                 </w:tcPr>
                 <w:p>
                   <w:pPr>
@@ -6801,6 +7498,13 @@
               <w:tc>
                 <w:tcPr>
                   <w:tcW w:w="2196" w:type="dxa"/>
+                  <w:tcBorders>
+                    <w:top w:val="nil"/>
+                    <w:left w:val="single" w:sz="4" w:space="0" w:color="auto"/>
+                    <w:bottom w:val="single" w:sz="4" w:space="0" w:color="auto"/>
+                    <w:right w:val="nil"/>
+                  </w:tcBorders>
+                  <w:hideMark/>
                 </w:tcPr>
                 <w:p>
                   <w:pPr>
@@ -6827,6 +7531,13 @@
               <w:tc>
                 <w:tcPr>
                   <w:tcW w:w="1530" w:type="dxa"/>
+                  <w:tcBorders>
+                    <w:top w:val="single" w:sz="4" w:space="0" w:color="auto"/>
+                    <w:left w:val="nil"/>
+                    <w:bottom w:val="nil"/>
+                    <w:right w:val="single" w:sz="4" w:space="0" w:color="auto"/>
+                  </w:tcBorders>
+                  <w:hideMark/>
                 </w:tcPr>
                 <w:p>
                   <w:pPr>
@@ -6851,6 +7562,13 @@
               <w:tc>
                 <w:tcPr>
                   <w:tcW w:w="810" w:type="dxa"/>
+                  <w:tcBorders>
+                    <w:top w:val="single" w:sz="4" w:space="0" w:color="auto"/>
+                    <w:left w:val="single" w:sz="4" w:space="0" w:color="auto"/>
+                    <w:bottom w:val="nil"/>
+                    <w:right w:val="single" w:sz="4" w:space="0" w:color="auto"/>
+                  </w:tcBorders>
+                  <w:hideMark/>
                 </w:tcPr>
                 <w:p>
                   <w:pPr>
@@ -6875,6 +7593,13 @@
               <w:tc>
                 <w:tcPr>
                   <w:tcW w:w="720" w:type="dxa"/>
+                  <w:tcBorders>
+                    <w:top w:val="single" w:sz="4" w:space="0" w:color="auto"/>
+                    <w:left w:val="single" w:sz="4" w:space="0" w:color="auto"/>
+                    <w:bottom w:val="nil"/>
+                    <w:right w:val="single" w:sz="4" w:space="0" w:color="auto"/>
+                  </w:tcBorders>
+                  <w:hideMark/>
                 </w:tcPr>
                 <w:p>
                   <w:pPr>
@@ -6899,6 +7624,13 @@
               <w:tc>
                 <w:tcPr>
                   <w:tcW w:w="2196" w:type="dxa"/>
+                  <w:tcBorders>
+                    <w:top w:val="single" w:sz="4" w:space="0" w:color="auto"/>
+                    <w:left w:val="single" w:sz="4" w:space="0" w:color="auto"/>
+                    <w:bottom w:val="nil"/>
+                    <w:right w:val="nil"/>
+                  </w:tcBorders>
+                  <w:hideMark/>
                 </w:tcPr>
                 <w:p>
                   <w:pPr>
@@ -6916,23 +7648,7 @@
                       <w:sz w:val="24"/>
                       <w:szCs w:val="24"/>
                     </w:rPr>
-                    <w:t>+(</w:t>
-                  </w:r>
-                  <w:r>
-                    <w:rPr>
-                      <w:rFonts w:ascii="Times New Roman" w:hAnsi="Times New Roman" w:cs="Times New Roman"/>
-                      <w:sz w:val="24"/>
-                      <w:szCs w:val="24"/>
-                    </w:rPr>
-                    <w:t>DIEM</w:t>
-                  </w:r>
-                  <w:r>
-                    <w:rPr>
-                      <w:rFonts w:ascii="Times New Roman" w:hAnsi="Times New Roman" w:cs="Times New Roman"/>
-                      <w:sz w:val="24"/>
-                      <w:szCs w:val="24"/>
-                    </w:rPr>
-                    <w:t>)</w:t>
+                    <w:t>+(DIEM)</w:t>
                   </w:r>
                 </w:p>
               </w:tc>
@@ -6952,7 +7668,14 @@
         <w:tc>
           <w:tcPr>
             <w:tcW w:w="4104" w:type="dxa"/>
+            <w:tcBorders>
+              <w:top w:val="single" w:sz="4" w:space="0" w:color="auto"/>
+              <w:left w:val="single" w:sz="4" w:space="0" w:color="auto"/>
+              <w:bottom w:val="single" w:sz="4" w:space="0" w:color="auto"/>
+              <w:right w:val="single" w:sz="4" w:space="0" w:color="auto"/>
+            </w:tcBorders>
             <w:shd w:val="clear" w:color="auto" w:fill="FFFFFF" w:themeFill="background1"/>
+            <w:hideMark/>
           </w:tcPr>
           <w:p>
             <w:pPr>
@@ -7084,12 +7807,18 @@
       </w:tr>
       <w:tr>
         <w:trPr>
-          <w:trHeight w:val="350"/>
+          <w:trHeight w:val="287"/>
         </w:trPr>
         <w:tc>
           <w:tcPr>
             <w:tcW w:w="9576" w:type="dxa"/>
             <w:gridSpan w:val="3"/>
+            <w:tcBorders>
+              <w:top w:val="single" w:sz="4" w:space="0" w:color="auto"/>
+              <w:left w:val="single" w:sz="4" w:space="0" w:color="auto"/>
+              <w:bottom w:val="single" w:sz="4" w:space="0" w:color="auto"/>
+              <w:right w:val="single" w:sz="4" w:space="0" w:color="auto"/>
+            </w:tcBorders>
             <w:shd w:val="clear" w:color="auto" w:fill="D9D9D9" w:themeFill="background1" w:themeFillShade="D9"/>
           </w:tcPr>
           <w:p>
@@ -7107,7 +7836,14 @@
         <w:tc>
           <w:tcPr>
             <w:tcW w:w="558" w:type="dxa"/>
+            <w:tcBorders>
+              <w:top w:val="single" w:sz="4" w:space="0" w:color="auto"/>
+              <w:left w:val="single" w:sz="4" w:space="0" w:color="auto"/>
+              <w:bottom w:val="single" w:sz="4" w:space="0" w:color="auto"/>
+              <w:right w:val="single" w:sz="4" w:space="0" w:color="auto"/>
+            </w:tcBorders>
             <w:shd w:val="clear" w:color="auto" w:fill="8DB3E2" w:themeFill="text2" w:themeFillTint="66"/>
+            <w:hideMark/>
           </w:tcPr>
           <w:p>
             <w:pPr>
@@ -7136,7 +7872,14 @@
           <w:tcPr>
             <w:tcW w:w="9018" w:type="dxa"/>
             <w:gridSpan w:val="2"/>
+            <w:tcBorders>
+              <w:top w:val="single" w:sz="4" w:space="0" w:color="auto"/>
+              <w:left w:val="single" w:sz="4" w:space="0" w:color="auto"/>
+              <w:bottom w:val="single" w:sz="4" w:space="0" w:color="auto"/>
+              <w:right w:val="single" w:sz="4" w:space="0" w:color="auto"/>
+            </w:tcBorders>
             <w:shd w:val="clear" w:color="auto" w:fill="8DB3E2" w:themeFill="text2" w:themeFillTint="66"/>
+            <w:hideMark/>
           </w:tcPr>
           <w:p>
             <w:pPr>
@@ -7157,7 +7900,7 @@
                 <w:sz w:val="24"/>
                 <w:szCs w:val="24"/>
               </w:rPr>
-              <w:t xml:space="preserve">ĐIỂM TRUNG BÌNH TƯƠNG ỨNG VỚI CÁC LOẠI XẾP LOẠI </w:t>
+              <w:t>ĐIỂM TRUNG BÌNH  BẰNG TỔNG ĐIỂM CHIA CHO TỔNG SỐ MÔN HỌC</w:t>
             </w:r>
           </w:p>
         </w:tc>
@@ -7167,7 +7910,14 @@
           <w:tcPr>
             <w:tcW w:w="5472" w:type="dxa"/>
             <w:gridSpan w:val="2"/>
+            <w:tcBorders>
+              <w:top w:val="single" w:sz="4" w:space="0" w:color="auto"/>
+              <w:left w:val="single" w:sz="4" w:space="0" w:color="auto"/>
+              <w:bottom w:val="single" w:sz="4" w:space="0" w:color="auto"/>
+              <w:right w:val="single" w:sz="4" w:space="0" w:color="auto"/>
+            </w:tcBorders>
             <w:shd w:val="clear" w:color="auto" w:fill="FFFFFF" w:themeFill="background1"/>
+            <w:hideMark/>
           </w:tcPr>
           <w:p>
             <w:pPr>
@@ -7273,6 +8023,12 @@
               <w:tc>
                 <w:tcPr>
                   <w:tcW w:w="1530" w:type="dxa"/>
+                  <w:tcBorders>
+                    <w:top w:val="nil"/>
+                    <w:left w:val="nil"/>
+                    <w:bottom w:val="single" w:sz="4" w:space="0" w:color="auto"/>
+                    <w:right w:val="single" w:sz="4" w:space="0" w:color="auto"/>
+                  </w:tcBorders>
                 </w:tcPr>
                 <w:p>
                   <w:pPr>
@@ -7288,6 +8044,13 @@
               <w:tc>
                 <w:tcPr>
                   <w:tcW w:w="810" w:type="dxa"/>
+                  <w:tcBorders>
+                    <w:top w:val="nil"/>
+                    <w:left w:val="single" w:sz="4" w:space="0" w:color="auto"/>
+                    <w:bottom w:val="single" w:sz="4" w:space="0" w:color="auto"/>
+                    <w:right w:val="single" w:sz="4" w:space="0" w:color="auto"/>
+                  </w:tcBorders>
+                  <w:hideMark/>
                 </w:tcPr>
                 <w:p>
                   <w:pPr>
@@ -7312,6 +8075,13 @@
               <w:tc>
                 <w:tcPr>
                   <w:tcW w:w="720" w:type="dxa"/>
+                  <w:tcBorders>
+                    <w:top w:val="nil"/>
+                    <w:left w:val="single" w:sz="4" w:space="0" w:color="auto"/>
+                    <w:bottom w:val="single" w:sz="4" w:space="0" w:color="auto"/>
+                    <w:right w:val="single" w:sz="4" w:space="0" w:color="auto"/>
+                  </w:tcBorders>
+                  <w:hideMark/>
                 </w:tcPr>
                 <w:p>
                   <w:pPr>
@@ -7336,6 +8106,13 @@
               <w:tc>
                 <w:tcPr>
                   <w:tcW w:w="2196" w:type="dxa"/>
+                  <w:tcBorders>
+                    <w:top w:val="nil"/>
+                    <w:left w:val="single" w:sz="4" w:space="0" w:color="auto"/>
+                    <w:bottom w:val="single" w:sz="4" w:space="0" w:color="auto"/>
+                    <w:right w:val="nil"/>
+                  </w:tcBorders>
+                  <w:hideMark/>
                 </w:tcPr>
                 <w:p>
                   <w:pPr>
@@ -7362,6 +8139,13 @@
               <w:tc>
                 <w:tcPr>
                   <w:tcW w:w="1530" w:type="dxa"/>
+                  <w:tcBorders>
+                    <w:top w:val="single" w:sz="4" w:space="0" w:color="auto"/>
+                    <w:left w:val="nil"/>
+                    <w:bottom w:val="single" w:sz="4" w:space="0" w:color="auto"/>
+                    <w:right w:val="single" w:sz="4" w:space="0" w:color="auto"/>
+                  </w:tcBorders>
+                  <w:hideMark/>
                 </w:tcPr>
                 <w:p>
                   <w:pPr>
@@ -7386,6 +8170,13 @@
               <w:tc>
                 <w:tcPr>
                   <w:tcW w:w="810" w:type="dxa"/>
+                  <w:tcBorders>
+                    <w:top w:val="single" w:sz="4" w:space="0" w:color="auto"/>
+                    <w:left w:val="single" w:sz="4" w:space="0" w:color="auto"/>
+                    <w:bottom w:val="single" w:sz="4" w:space="0" w:color="auto"/>
+                    <w:right w:val="single" w:sz="4" w:space="0" w:color="auto"/>
+                  </w:tcBorders>
+                  <w:hideMark/>
                 </w:tcPr>
                 <w:p>
                   <w:pPr>
@@ -7403,13 +8194,20 @@
                       <w:sz w:val="24"/>
                       <w:szCs w:val="24"/>
                     </w:rPr>
-                    <w:t>-</w:t>
+                    <w:t>+</w:t>
                   </w:r>
                 </w:p>
               </w:tc>
               <w:tc>
                 <w:tcPr>
                   <w:tcW w:w="720" w:type="dxa"/>
+                  <w:tcBorders>
+                    <w:top w:val="single" w:sz="4" w:space="0" w:color="auto"/>
+                    <w:left w:val="single" w:sz="4" w:space="0" w:color="auto"/>
+                    <w:bottom w:val="single" w:sz="4" w:space="0" w:color="auto"/>
+                    <w:right w:val="single" w:sz="4" w:space="0" w:color="auto"/>
+                  </w:tcBorders>
+                  <w:hideMark/>
                 </w:tcPr>
                 <w:p>
                   <w:pPr>
@@ -7434,6 +8232,13 @@
               <w:tc>
                 <w:tcPr>
                   <w:tcW w:w="2196" w:type="dxa"/>
+                  <w:tcBorders>
+                    <w:top w:val="single" w:sz="4" w:space="0" w:color="auto"/>
+                    <w:left w:val="single" w:sz="4" w:space="0" w:color="auto"/>
+                    <w:bottom w:val="single" w:sz="4" w:space="0" w:color="auto"/>
+                    <w:right w:val="nil"/>
+                  </w:tcBorders>
+                  <w:hideMark/>
                 </w:tcPr>
                 <w:p>
                   <w:pPr>
@@ -7457,9 +8262,149 @@
                     <w:rPr>
                       <w:rFonts w:ascii="Times New Roman" w:hAnsi="Times New Roman" w:cs="Times New Roman"/>
                       <w:sz w:val="24"/>
+                    </w:rPr>
+                    <w:t xml:space="preserve"> DIEMTB, NAM, MASV</w:t>
+                  </w:r>
+                  <w:r>
+                    <w:rPr>
+                      <w:rFonts w:ascii="Times New Roman" w:hAnsi="Times New Roman" w:cs="Times New Roman"/>
+                      <w:sz w:val="24"/>
                       <w:szCs w:val="24"/>
                     </w:rPr>
-                    <w:t>DIEM</w:t>
+                    <w:t>)</w:t>
+                  </w:r>
+                </w:p>
+              </w:tc>
+            </w:tr>
+            <w:tr>
+              <w:tc>
+                <w:tcPr>
+                  <w:tcW w:w="1530" w:type="dxa"/>
+                  <w:tcBorders>
+                    <w:top w:val="single" w:sz="4" w:space="0" w:color="auto"/>
+                    <w:left w:val="nil"/>
+                    <w:bottom w:val="nil"/>
+                    <w:right w:val="single" w:sz="4" w:space="0" w:color="auto"/>
+                  </w:tcBorders>
+                  <w:hideMark/>
+                </w:tcPr>
+                <w:p>
+                  <w:pPr>
+                    <w:spacing w:before="100" w:after="100"/>
+                    <w:jc w:val="center"/>
+                    <w:rPr>
+                      <w:rFonts w:ascii="Times New Roman" w:hAnsi="Times New Roman" w:cs="Times New Roman"/>
+                      <w:sz w:val="24"/>
+                      <w:szCs w:val="24"/>
+                    </w:rPr>
+                  </w:pPr>
+                  <w:r>
+                    <w:rPr>
+                      <w:rFonts w:ascii="Times New Roman" w:hAnsi="Times New Roman" w:cs="Times New Roman"/>
+                      <w:sz w:val="24"/>
+                      <w:szCs w:val="24"/>
+                    </w:rPr>
+                    <w:t>DANGKY</w:t>
+                  </w:r>
+                </w:p>
+              </w:tc>
+              <w:tc>
+                <w:tcPr>
+                  <w:tcW w:w="810" w:type="dxa"/>
+                  <w:tcBorders>
+                    <w:top w:val="single" w:sz="4" w:space="0" w:color="auto"/>
+                    <w:left w:val="single" w:sz="4" w:space="0" w:color="auto"/>
+                    <w:bottom w:val="nil"/>
+                    <w:right w:val="single" w:sz="4" w:space="0" w:color="auto"/>
+                  </w:tcBorders>
+                  <w:hideMark/>
+                </w:tcPr>
+                <w:p>
+                  <w:pPr>
+                    <w:spacing w:before="100" w:after="100"/>
+                    <w:jc w:val="center"/>
+                    <w:rPr>
+                      <w:rFonts w:ascii="Times New Roman" w:hAnsi="Times New Roman" w:cs="Times New Roman"/>
+                      <w:sz w:val="24"/>
+                      <w:szCs w:val="24"/>
+                    </w:rPr>
+                  </w:pPr>
+                  <w:r>
+                    <w:rPr>
+                      <w:rFonts w:ascii="Times New Roman" w:hAnsi="Times New Roman" w:cs="Times New Roman"/>
+                      <w:sz w:val="24"/>
+                      <w:szCs w:val="24"/>
+                    </w:rPr>
+                    <w:t>+</w:t>
+                  </w:r>
+                </w:p>
+              </w:tc>
+              <w:tc>
+                <w:tcPr>
+                  <w:tcW w:w="720" w:type="dxa"/>
+                  <w:tcBorders>
+                    <w:top w:val="single" w:sz="4" w:space="0" w:color="auto"/>
+                    <w:left w:val="single" w:sz="4" w:space="0" w:color="auto"/>
+                    <w:bottom w:val="nil"/>
+                    <w:right w:val="single" w:sz="4" w:space="0" w:color="auto"/>
+                  </w:tcBorders>
+                  <w:hideMark/>
+                </w:tcPr>
+                <w:p>
+                  <w:pPr>
+                    <w:spacing w:before="100" w:after="100"/>
+                    <w:jc w:val="center"/>
+                    <w:rPr>
+                      <w:rFonts w:ascii="Times New Roman" w:hAnsi="Times New Roman" w:cs="Times New Roman"/>
+                      <w:sz w:val="24"/>
+                      <w:szCs w:val="24"/>
+                    </w:rPr>
+                  </w:pPr>
+                  <w:r>
+                    <w:rPr>
+                      <w:rFonts w:ascii="Times New Roman" w:hAnsi="Times New Roman" w:cs="Times New Roman"/>
+                      <w:sz w:val="24"/>
+                      <w:szCs w:val="24"/>
+                    </w:rPr>
+                    <w:t>-</w:t>
+                  </w:r>
+                </w:p>
+              </w:tc>
+              <w:tc>
+                <w:tcPr>
+                  <w:tcW w:w="2196" w:type="dxa"/>
+                  <w:tcBorders>
+                    <w:top w:val="single" w:sz="4" w:space="0" w:color="auto"/>
+                    <w:left w:val="single" w:sz="4" w:space="0" w:color="auto"/>
+                    <w:bottom w:val="nil"/>
+                    <w:right w:val="nil"/>
+                  </w:tcBorders>
+                  <w:hideMark/>
+                </w:tcPr>
+                <w:p>
+                  <w:pPr>
+                    <w:spacing w:before="100" w:after="100"/>
+                    <w:jc w:val="center"/>
+                    <w:rPr>
+                      <w:rFonts w:ascii="Times New Roman" w:hAnsi="Times New Roman" w:cs="Times New Roman"/>
+                      <w:sz w:val="24"/>
+                      <w:szCs w:val="24"/>
+                    </w:rPr>
+                  </w:pPr>
+                  <w:r>
+                    <w:rPr>
+                      <w:rFonts w:ascii="Times New Roman" w:hAnsi="Times New Roman" w:cs="Times New Roman"/>
+                      <w:sz w:val="24"/>
+                      <w:szCs w:val="24"/>
+                    </w:rPr>
+                    <w:t>+(</w:t>
+                  </w:r>
+                  <w:r>
+                    <w:rPr>
+                      <w:rFonts w:ascii="Times New Roman" w:hAnsi="Times New Roman" w:cs="Times New Roman"/>
+                      <w:sz w:val="24"/>
+                    </w:rPr>
+                    <w:t xml:space="preserve"> DIEM, NAM, MASV</w:t>
                   </w:r>
                   <w:r>
                     <w:rPr>
@@ -7487,7 +8432,14 @@
         <w:tc>
           <w:tcPr>
             <w:tcW w:w="4104" w:type="dxa"/>
+            <w:tcBorders>
+              <w:top w:val="single" w:sz="4" w:space="0" w:color="auto"/>
+              <w:left w:val="single" w:sz="4" w:space="0" w:color="auto"/>
+              <w:bottom w:val="single" w:sz="4" w:space="0" w:color="auto"/>
+              <w:right w:val="single" w:sz="4" w:space="0" w:color="auto"/>
+            </w:tcBorders>
             <w:shd w:val="clear" w:color="auto" w:fill="FFFFFF" w:themeFill="background1"/>
+            <w:hideMark/>
           </w:tcPr>
           <w:p>
             <w:pPr>
@@ -7586,19 +8538,43 @@
                 <w:sz w:val="24"/>
                 <w:szCs w:val="24"/>
               </w:rPr>
-              <w:t xml:space="preserve"> KETQUA</w:t>
+              <w:t xml:space="preserve"> KETQUA </w:t>
+            </w:r>
+            <w:proofErr w:type="spellStart"/>
+            <w:r>
+              <w:rPr>
+                <w:rFonts w:ascii="Times New Roman" w:hAnsi="Times New Roman" w:cs="Times New Roman"/>
+                <w:sz w:val="24"/>
+                <w:szCs w:val="24"/>
+              </w:rPr>
+              <w:t>và</w:t>
+            </w:r>
+            <w:proofErr w:type="spellEnd"/>
+            <w:r>
+              <w:rPr>
+                <w:rFonts w:ascii="Times New Roman" w:hAnsi="Times New Roman" w:cs="Times New Roman"/>
+                <w:sz w:val="24"/>
+                <w:szCs w:val="24"/>
+              </w:rPr>
+              <w:t xml:space="preserve"> DANGKY</w:t>
             </w:r>
           </w:p>
         </w:tc>
       </w:tr>
       <w:tr>
         <w:trPr>
-          <w:trHeight w:val="485"/>
+          <w:trHeight w:val="305"/>
         </w:trPr>
         <w:tc>
           <w:tcPr>
             <w:tcW w:w="9576" w:type="dxa"/>
             <w:gridSpan w:val="3"/>
+            <w:tcBorders>
+              <w:top w:val="single" w:sz="4" w:space="0" w:color="auto"/>
+              <w:left w:val="single" w:sz="4" w:space="0" w:color="auto"/>
+              <w:bottom w:val="single" w:sz="4" w:space="0" w:color="auto"/>
+              <w:right w:val="single" w:sz="4" w:space="0" w:color="auto"/>
+            </w:tcBorders>
             <w:shd w:val="clear" w:color="auto" w:fill="D9D9D9" w:themeFill="background1" w:themeFillShade="D9"/>
           </w:tcPr>
           <w:p>
@@ -7616,7 +8592,14 @@
         <w:tc>
           <w:tcPr>
             <w:tcW w:w="558" w:type="dxa"/>
+            <w:tcBorders>
+              <w:top w:val="single" w:sz="4" w:space="0" w:color="auto"/>
+              <w:left w:val="single" w:sz="4" w:space="0" w:color="auto"/>
+              <w:bottom w:val="single" w:sz="4" w:space="0" w:color="auto"/>
+              <w:right w:val="single" w:sz="4" w:space="0" w:color="auto"/>
+            </w:tcBorders>
             <w:shd w:val="clear" w:color="auto" w:fill="8DB3E2" w:themeFill="text2" w:themeFillTint="66"/>
+            <w:hideMark/>
           </w:tcPr>
           <w:p>
             <w:pPr>
@@ -7645,7 +8628,14 @@
           <w:tcPr>
             <w:tcW w:w="9018" w:type="dxa"/>
             <w:gridSpan w:val="2"/>
+            <w:tcBorders>
+              <w:top w:val="single" w:sz="4" w:space="0" w:color="auto"/>
+              <w:left w:val="single" w:sz="4" w:space="0" w:color="auto"/>
+              <w:bottom w:val="single" w:sz="4" w:space="0" w:color="auto"/>
+              <w:right w:val="single" w:sz="4" w:space="0" w:color="auto"/>
+            </w:tcBorders>
             <w:shd w:val="clear" w:color="auto" w:fill="8DB3E2" w:themeFill="text2" w:themeFillTint="66"/>
+            <w:hideMark/>
           </w:tcPr>
           <w:p>
             <w:pPr>
@@ -7666,7 +8656,7 @@
                 <w:sz w:val="24"/>
                 <w:szCs w:val="24"/>
               </w:rPr>
-              <w:t>ĐIỂM TRUNG BÌNH BẰNG TỔNG (ĐIỂM NHÂN TÍN CHỈ) CHIA CHO TỔNG TÍN CHỈ</w:t>
+              <w:t>ĐIỂM TRUNG BÌNH TƯƠNG ỨNG VỚI CÁC LOẠI XẾP LOẠI</w:t>
             </w:r>
           </w:p>
         </w:tc>
@@ -7676,7 +8666,14 @@
           <w:tcPr>
             <w:tcW w:w="5472" w:type="dxa"/>
             <w:gridSpan w:val="2"/>
+            <w:tcBorders>
+              <w:top w:val="single" w:sz="4" w:space="0" w:color="auto"/>
+              <w:left w:val="single" w:sz="4" w:space="0" w:color="auto"/>
+              <w:bottom w:val="single" w:sz="4" w:space="0" w:color="auto"/>
+              <w:right w:val="single" w:sz="4" w:space="0" w:color="auto"/>
+            </w:tcBorders>
             <w:shd w:val="clear" w:color="auto" w:fill="FFFFFF" w:themeFill="background1"/>
+            <w:hideMark/>
           </w:tcPr>
           <w:p>
             <w:pPr>
@@ -7782,6 +8779,12 @@
               <w:tc>
                 <w:tcPr>
                   <w:tcW w:w="1530" w:type="dxa"/>
+                  <w:tcBorders>
+                    <w:top w:val="nil"/>
+                    <w:left w:val="nil"/>
+                    <w:bottom w:val="single" w:sz="4" w:space="0" w:color="auto"/>
+                    <w:right w:val="single" w:sz="4" w:space="0" w:color="auto"/>
+                  </w:tcBorders>
                 </w:tcPr>
                 <w:p>
                   <w:pPr>
@@ -7797,6 +8800,13 @@
               <w:tc>
                 <w:tcPr>
                   <w:tcW w:w="810" w:type="dxa"/>
+                  <w:tcBorders>
+                    <w:top w:val="nil"/>
+                    <w:left w:val="single" w:sz="4" w:space="0" w:color="auto"/>
+                    <w:bottom w:val="single" w:sz="4" w:space="0" w:color="auto"/>
+                    <w:right w:val="single" w:sz="4" w:space="0" w:color="auto"/>
+                  </w:tcBorders>
+                  <w:hideMark/>
                 </w:tcPr>
                 <w:p>
                   <w:pPr>
@@ -7821,6 +8831,13 @@
               <w:tc>
                 <w:tcPr>
                   <w:tcW w:w="720" w:type="dxa"/>
+                  <w:tcBorders>
+                    <w:top w:val="nil"/>
+                    <w:left w:val="single" w:sz="4" w:space="0" w:color="auto"/>
+                    <w:bottom w:val="single" w:sz="4" w:space="0" w:color="auto"/>
+                    <w:right w:val="single" w:sz="4" w:space="0" w:color="auto"/>
+                  </w:tcBorders>
+                  <w:hideMark/>
                 </w:tcPr>
                 <w:p>
                   <w:pPr>
@@ -7845,6 +8862,13 @@
               <w:tc>
                 <w:tcPr>
                   <w:tcW w:w="2196" w:type="dxa"/>
+                  <w:tcBorders>
+                    <w:top w:val="nil"/>
+                    <w:left w:val="single" w:sz="4" w:space="0" w:color="auto"/>
+                    <w:bottom w:val="single" w:sz="4" w:space="0" w:color="auto"/>
+                    <w:right w:val="nil"/>
+                  </w:tcBorders>
+                  <w:hideMark/>
                 </w:tcPr>
                 <w:p>
                   <w:pPr>
@@ -7871,6 +8895,13 @@
               <w:tc>
                 <w:tcPr>
                   <w:tcW w:w="1530" w:type="dxa"/>
+                  <w:tcBorders>
+                    <w:top w:val="single" w:sz="4" w:space="0" w:color="auto"/>
+                    <w:left w:val="nil"/>
+                    <w:bottom w:val="nil"/>
+                    <w:right w:val="single" w:sz="4" w:space="0" w:color="auto"/>
+                  </w:tcBorders>
+                  <w:hideMark/>
                 </w:tcPr>
                 <w:p>
                   <w:pPr>
@@ -7895,6 +8926,598 @@
               <w:tc>
                 <w:tcPr>
                   <w:tcW w:w="810" w:type="dxa"/>
+                  <w:tcBorders>
+                    <w:top w:val="single" w:sz="4" w:space="0" w:color="auto"/>
+                    <w:left w:val="single" w:sz="4" w:space="0" w:color="auto"/>
+                    <w:bottom w:val="nil"/>
+                    <w:right w:val="single" w:sz="4" w:space="0" w:color="auto"/>
+                  </w:tcBorders>
+                  <w:hideMark/>
+                </w:tcPr>
+                <w:p>
+                  <w:pPr>
+                    <w:spacing w:before="100" w:after="100"/>
+                    <w:jc w:val="center"/>
+                    <w:rPr>
+                      <w:rFonts w:ascii="Times New Roman" w:hAnsi="Times New Roman" w:cs="Times New Roman"/>
+                      <w:sz w:val="24"/>
+                      <w:szCs w:val="24"/>
+                    </w:rPr>
+                  </w:pPr>
+                  <w:r>
+                    <w:rPr>
+                      <w:rFonts w:ascii="Times New Roman" w:hAnsi="Times New Roman" w:cs="Times New Roman"/>
+                      <w:sz w:val="24"/>
+                      <w:szCs w:val="24"/>
+                    </w:rPr>
+                    <w:t>-</w:t>
+                  </w:r>
+                </w:p>
+              </w:tc>
+              <w:tc>
+                <w:tcPr>
+                  <w:tcW w:w="720" w:type="dxa"/>
+                  <w:tcBorders>
+                    <w:top w:val="single" w:sz="4" w:space="0" w:color="auto"/>
+                    <w:left w:val="single" w:sz="4" w:space="0" w:color="auto"/>
+                    <w:bottom w:val="nil"/>
+                    <w:right w:val="single" w:sz="4" w:space="0" w:color="auto"/>
+                  </w:tcBorders>
+                  <w:hideMark/>
+                </w:tcPr>
+                <w:p>
+                  <w:pPr>
+                    <w:spacing w:before="100" w:after="100"/>
+                    <w:jc w:val="center"/>
+                    <w:rPr>
+                      <w:rFonts w:ascii="Times New Roman" w:hAnsi="Times New Roman" w:cs="Times New Roman"/>
+                      <w:sz w:val="24"/>
+                      <w:szCs w:val="24"/>
+                    </w:rPr>
+                  </w:pPr>
+                  <w:r>
+                    <w:rPr>
+                      <w:rFonts w:ascii="Times New Roman" w:hAnsi="Times New Roman" w:cs="Times New Roman"/>
+                      <w:sz w:val="24"/>
+                      <w:szCs w:val="24"/>
+                    </w:rPr>
+                    <w:t>-</w:t>
+                  </w:r>
+                </w:p>
+              </w:tc>
+              <w:tc>
+                <w:tcPr>
+                  <w:tcW w:w="2196" w:type="dxa"/>
+                  <w:tcBorders>
+                    <w:top w:val="single" w:sz="4" w:space="0" w:color="auto"/>
+                    <w:left w:val="single" w:sz="4" w:space="0" w:color="auto"/>
+                    <w:bottom w:val="nil"/>
+                    <w:right w:val="nil"/>
+                  </w:tcBorders>
+                  <w:hideMark/>
+                </w:tcPr>
+                <w:p>
+                  <w:pPr>
+                    <w:spacing w:before="100" w:after="100"/>
+                    <w:jc w:val="center"/>
+                    <w:rPr>
+                      <w:rFonts w:ascii="Times New Roman" w:hAnsi="Times New Roman" w:cs="Times New Roman"/>
+                      <w:sz w:val="24"/>
+                      <w:szCs w:val="24"/>
+                    </w:rPr>
+                  </w:pPr>
+                  <w:r>
+                    <w:rPr>
+                      <w:rFonts w:ascii="Times New Roman" w:hAnsi="Times New Roman" w:cs="Times New Roman"/>
+                      <w:sz w:val="24"/>
+                      <w:szCs w:val="24"/>
+                    </w:rPr>
+                    <w:t>+(DIEM)</w:t>
+                  </w:r>
+                </w:p>
+              </w:tc>
+            </w:tr>
+          </w:tbl>
+          <w:p>
+            <w:pPr>
+              <w:spacing w:before="100" w:after="100"/>
+              <w:rPr>
+                <w:rFonts w:ascii="Times New Roman" w:hAnsi="Times New Roman" w:cs="Times New Roman"/>
+                <w:sz w:val="24"/>
+                <w:szCs w:val="24"/>
+              </w:rPr>
+            </w:pPr>
+          </w:p>
+        </w:tc>
+        <w:tc>
+          <w:tcPr>
+            <w:tcW w:w="4104" w:type="dxa"/>
+            <w:tcBorders>
+              <w:top w:val="single" w:sz="4" w:space="0" w:color="auto"/>
+              <w:left w:val="single" w:sz="4" w:space="0" w:color="auto"/>
+              <w:bottom w:val="single" w:sz="4" w:space="0" w:color="auto"/>
+              <w:right w:val="single" w:sz="4" w:space="0" w:color="auto"/>
+            </w:tcBorders>
+            <w:shd w:val="clear" w:color="auto" w:fill="FFFFFF" w:themeFill="background1"/>
+            <w:hideMark/>
+          </w:tcPr>
+          <w:p>
+            <w:pPr>
+              <w:spacing w:before="100" w:after="100"/>
+              <w:rPr>
+                <w:rFonts w:ascii="Times New Roman" w:hAnsi="Times New Roman" w:cs="Times New Roman"/>
+                <w:sz w:val="24"/>
+                <w:szCs w:val="24"/>
+              </w:rPr>
+            </w:pPr>
+            <w:proofErr w:type="spellStart"/>
+            <w:r>
+              <w:rPr>
+                <w:rFonts w:ascii="Times New Roman" w:hAnsi="Times New Roman" w:cs="Times New Roman"/>
+                <w:sz w:val="24"/>
+                <w:szCs w:val="24"/>
+              </w:rPr>
+              <w:t>Cài</w:t>
+            </w:r>
+            <w:proofErr w:type="spellEnd"/>
+            <w:r>
+              <w:rPr>
+                <w:rFonts w:ascii="Times New Roman" w:hAnsi="Times New Roman" w:cs="Times New Roman"/>
+                <w:sz w:val="24"/>
+                <w:szCs w:val="24"/>
+              </w:rPr>
+              <w:t xml:space="preserve"> </w:t>
+            </w:r>
+            <w:proofErr w:type="spellStart"/>
+            <w:r>
+              <w:rPr>
+                <w:rFonts w:ascii="Times New Roman" w:hAnsi="Times New Roman" w:cs="Times New Roman"/>
+                <w:sz w:val="24"/>
+                <w:szCs w:val="24"/>
+              </w:rPr>
+              <w:t>đặt</w:t>
+            </w:r>
+            <w:proofErr w:type="spellEnd"/>
+            <w:r>
+              <w:rPr>
+                <w:rFonts w:ascii="Times New Roman" w:hAnsi="Times New Roman" w:cs="Times New Roman"/>
+                <w:sz w:val="24"/>
+                <w:szCs w:val="24"/>
+              </w:rPr>
+              <w:t xml:space="preserve"> RBTV </w:t>
+            </w:r>
+            <w:proofErr w:type="spellStart"/>
+            <w:r>
+              <w:rPr>
+                <w:rFonts w:ascii="Times New Roman" w:hAnsi="Times New Roman" w:cs="Times New Roman"/>
+                <w:sz w:val="24"/>
+                <w:szCs w:val="24"/>
+              </w:rPr>
+              <w:t>bằng</w:t>
+            </w:r>
+            <w:proofErr w:type="spellEnd"/>
+            <w:r>
+              <w:rPr>
+                <w:rFonts w:ascii="Times New Roman" w:hAnsi="Times New Roman" w:cs="Times New Roman"/>
+                <w:sz w:val="24"/>
+                <w:szCs w:val="24"/>
+              </w:rPr>
+              <w:t xml:space="preserve"> trigger </w:t>
+            </w:r>
+            <w:proofErr w:type="spellStart"/>
+            <w:r>
+              <w:rPr>
+                <w:rFonts w:ascii="Times New Roman" w:hAnsi="Times New Roman" w:cs="Times New Roman"/>
+                <w:sz w:val="24"/>
+                <w:szCs w:val="24"/>
+              </w:rPr>
+              <w:t>trên</w:t>
+            </w:r>
+            <w:proofErr w:type="spellEnd"/>
+            <w:r>
+              <w:rPr>
+                <w:rFonts w:ascii="Times New Roman" w:hAnsi="Times New Roman" w:cs="Times New Roman"/>
+                <w:sz w:val="24"/>
+                <w:szCs w:val="24"/>
+              </w:rPr>
+              <w:t xml:space="preserve"> </w:t>
+            </w:r>
+            <w:proofErr w:type="spellStart"/>
+            <w:r>
+              <w:rPr>
+                <w:rFonts w:ascii="Times New Roman" w:hAnsi="Times New Roman" w:cs="Times New Roman"/>
+                <w:sz w:val="24"/>
+                <w:szCs w:val="24"/>
+              </w:rPr>
+              <w:t>bảng</w:t>
+            </w:r>
+            <w:proofErr w:type="spellEnd"/>
+            <w:r>
+              <w:rPr>
+                <w:rFonts w:ascii="Times New Roman" w:hAnsi="Times New Roman" w:cs="Times New Roman"/>
+                <w:sz w:val="24"/>
+                <w:szCs w:val="24"/>
+              </w:rPr>
+              <w:t xml:space="preserve"> KETQUA</w:t>
+            </w:r>
+          </w:p>
+        </w:tc>
+      </w:tr>
+      <w:tr>
+        <w:trPr>
+          <w:trHeight w:val="179"/>
+        </w:trPr>
+        <w:tc>
+          <w:tcPr>
+            <w:tcW w:w="9576" w:type="dxa"/>
+            <w:gridSpan w:val="3"/>
+            <w:tcBorders>
+              <w:top w:val="single" w:sz="4" w:space="0" w:color="auto"/>
+              <w:left w:val="single" w:sz="4" w:space="0" w:color="auto"/>
+              <w:bottom w:val="single" w:sz="4" w:space="0" w:color="auto"/>
+              <w:right w:val="single" w:sz="4" w:space="0" w:color="auto"/>
+            </w:tcBorders>
+            <w:shd w:val="clear" w:color="auto" w:fill="BFBFBF" w:themeFill="background1" w:themeFillShade="BF"/>
+          </w:tcPr>
+          <w:p>
+            <w:pPr>
+              <w:spacing w:before="100" w:after="100"/>
+              <w:rPr>
+                <w:rFonts w:ascii="Times New Roman" w:hAnsi="Times New Roman" w:cs="Times New Roman"/>
+                <w:b/>
+                <w:color w:val="FFFFFF" w:themeColor="background1"/>
+                <w:sz w:val="24"/>
+                <w:szCs w:val="24"/>
+              </w:rPr>
+            </w:pPr>
+          </w:p>
+        </w:tc>
+      </w:tr>
+      <w:tr>
+        <w:tc>
+          <w:tcPr>
+            <w:tcW w:w="558" w:type="dxa"/>
+            <w:tcBorders>
+              <w:top w:val="single" w:sz="4" w:space="0" w:color="auto"/>
+              <w:left w:val="single" w:sz="4" w:space="0" w:color="auto"/>
+              <w:bottom w:val="single" w:sz="4" w:space="0" w:color="auto"/>
+              <w:right w:val="single" w:sz="4" w:space="0" w:color="auto"/>
+            </w:tcBorders>
+            <w:shd w:val="clear" w:color="auto" w:fill="8DB3E2" w:themeFill="text2" w:themeFillTint="66"/>
+            <w:hideMark/>
+          </w:tcPr>
+          <w:p>
+            <w:pPr>
+              <w:spacing w:before="100" w:after="100"/>
+              <w:rPr>
+                <w:rFonts w:ascii="Times New Roman" w:hAnsi="Times New Roman" w:cs="Times New Roman"/>
+                <w:b/>
+                <w:color w:val="FFFFFF" w:themeColor="background1"/>
+                <w:sz w:val="24"/>
+                <w:szCs w:val="24"/>
+              </w:rPr>
+            </w:pPr>
+            <w:r>
+              <w:rPr>
+                <w:rFonts w:ascii="Times New Roman" w:hAnsi="Times New Roman" w:cs="Times New Roman"/>
+                <w:b/>
+                <w:color w:val="FFFFFF" w:themeColor="background1"/>
+                <w:sz w:val="24"/>
+                <w:szCs w:val="24"/>
+              </w:rPr>
+              <w:t>10</w:t>
+            </w:r>
+          </w:p>
+        </w:tc>
+        <w:tc>
+          <w:tcPr>
+            <w:tcW w:w="9018" w:type="dxa"/>
+            <w:gridSpan w:val="2"/>
+            <w:tcBorders>
+              <w:top w:val="single" w:sz="4" w:space="0" w:color="auto"/>
+              <w:left w:val="single" w:sz="4" w:space="0" w:color="auto"/>
+              <w:bottom w:val="single" w:sz="4" w:space="0" w:color="auto"/>
+              <w:right w:val="single" w:sz="4" w:space="0" w:color="auto"/>
+            </w:tcBorders>
+            <w:shd w:val="clear" w:color="auto" w:fill="8DB3E2" w:themeFill="text2" w:themeFillTint="66"/>
+            <w:hideMark/>
+          </w:tcPr>
+          <w:p>
+            <w:pPr>
+              <w:pStyle w:val="NoSpacing"/>
+              <w:spacing w:before="100" w:after="100"/>
+              <w:rPr>
+                <w:rFonts w:ascii="Times New Roman" w:hAnsi="Times New Roman" w:cs="Times New Roman"/>
+                <w:b/>
+                <w:sz w:val="28"/>
+                <w:szCs w:val="28"/>
+              </w:rPr>
+            </w:pPr>
+            <w:r>
+              <w:rPr>
+                <w:rFonts w:ascii="Times New Roman" w:hAnsi="Times New Roman" w:cs="Times New Roman"/>
+                <w:b/>
+                <w:color w:val="FFFFFF" w:themeColor="background1"/>
+                <w:sz w:val="24"/>
+                <w:szCs w:val="28"/>
+              </w:rPr>
+              <w:t>SINH VIÊN KHÔNG ĐĂNG KÝ QUÁ 8 MÔN HỌC TRONG 1 HỌC KỲ</w:t>
+            </w:r>
+          </w:p>
+        </w:tc>
+      </w:tr>
+      <w:tr>
+        <w:tc>
+          <w:tcPr>
+            <w:tcW w:w="5472" w:type="dxa"/>
+            <w:gridSpan w:val="2"/>
+            <w:tcBorders>
+              <w:top w:val="single" w:sz="4" w:space="0" w:color="auto"/>
+              <w:left w:val="single" w:sz="4" w:space="0" w:color="auto"/>
+              <w:bottom w:val="single" w:sz="4" w:space="0" w:color="auto"/>
+              <w:right w:val="single" w:sz="4" w:space="0" w:color="auto"/>
+            </w:tcBorders>
+            <w:shd w:val="clear" w:color="auto" w:fill="FFFFFF" w:themeFill="background1"/>
+            <w:hideMark/>
+          </w:tcPr>
+          <w:p>
+            <w:pPr>
+              <w:spacing w:before="100" w:after="100"/>
+              <w:rPr>
+                <w:rFonts w:ascii="Times New Roman" w:hAnsi="Times New Roman" w:cs="Times New Roman"/>
+                <w:sz w:val="24"/>
+                <w:szCs w:val="24"/>
+              </w:rPr>
+            </w:pPr>
+            <w:proofErr w:type="spellStart"/>
+            <w:r>
+              <w:rPr>
+                <w:rFonts w:ascii="Times New Roman" w:hAnsi="Times New Roman" w:cs="Times New Roman"/>
+                <w:sz w:val="24"/>
+                <w:szCs w:val="24"/>
+              </w:rPr>
+              <w:t>Bảng</w:t>
+            </w:r>
+            <w:proofErr w:type="spellEnd"/>
+            <w:r>
+              <w:rPr>
+                <w:rFonts w:ascii="Times New Roman" w:hAnsi="Times New Roman" w:cs="Times New Roman"/>
+                <w:sz w:val="24"/>
+                <w:szCs w:val="24"/>
+              </w:rPr>
+              <w:t xml:space="preserve"> </w:t>
+            </w:r>
+            <w:proofErr w:type="spellStart"/>
+            <w:r>
+              <w:rPr>
+                <w:rFonts w:ascii="Times New Roman" w:hAnsi="Times New Roman" w:cs="Times New Roman"/>
+                <w:sz w:val="24"/>
+                <w:szCs w:val="24"/>
+              </w:rPr>
+              <w:t>tầm</w:t>
+            </w:r>
+            <w:proofErr w:type="spellEnd"/>
+            <w:r>
+              <w:rPr>
+                <w:rFonts w:ascii="Times New Roman" w:hAnsi="Times New Roman" w:cs="Times New Roman"/>
+                <w:sz w:val="24"/>
+                <w:szCs w:val="24"/>
+              </w:rPr>
+              <w:t xml:space="preserve"> </w:t>
+            </w:r>
+            <w:proofErr w:type="spellStart"/>
+            <w:r>
+              <w:rPr>
+                <w:rFonts w:ascii="Times New Roman" w:hAnsi="Times New Roman" w:cs="Times New Roman"/>
+                <w:sz w:val="24"/>
+                <w:szCs w:val="24"/>
+              </w:rPr>
+              <w:t>ảnh</w:t>
+            </w:r>
+            <w:proofErr w:type="spellEnd"/>
+            <w:r>
+              <w:rPr>
+                <w:rFonts w:ascii="Times New Roman" w:hAnsi="Times New Roman" w:cs="Times New Roman"/>
+                <w:sz w:val="24"/>
+                <w:szCs w:val="24"/>
+              </w:rPr>
+              <w:t xml:space="preserve"> </w:t>
+            </w:r>
+            <w:proofErr w:type="spellStart"/>
+            <w:r>
+              <w:rPr>
+                <w:rFonts w:ascii="Times New Roman" w:hAnsi="Times New Roman" w:cs="Times New Roman"/>
+                <w:sz w:val="24"/>
+                <w:szCs w:val="24"/>
+              </w:rPr>
+              <w:t>hưởng</w:t>
+            </w:r>
+            <w:proofErr w:type="spellEnd"/>
+            <w:r>
+              <w:rPr>
+                <w:rFonts w:ascii="Times New Roman" w:hAnsi="Times New Roman" w:cs="Times New Roman"/>
+                <w:sz w:val="24"/>
+                <w:szCs w:val="24"/>
+              </w:rPr>
+              <w:t>:</w:t>
+            </w:r>
+          </w:p>
+          <w:tbl>
+            <w:tblPr>
+              <w:tblStyle w:val="TableGrid"/>
+              <w:tblW w:w="0" w:type="auto"/>
+              <w:tblBorders>
+                <w:top w:val="none" w:sz="0" w:space="0" w:color="auto"/>
+                <w:left w:val="none" w:sz="0" w:space="0" w:color="auto"/>
+                <w:bottom w:val="none" w:sz="0" w:space="0" w:color="auto"/>
+                <w:right w:val="none" w:sz="0" w:space="0" w:color="auto"/>
+              </w:tblBorders>
+              <w:tblLook w:val="04A0" w:firstRow="1" w:lastRow="0" w:firstColumn="1" w:lastColumn="0" w:noHBand="0" w:noVBand="1"/>
+            </w:tblPr>
+            <w:tblGrid>
+              <w:gridCol w:w="1530"/>
+              <w:gridCol w:w="810"/>
+              <w:gridCol w:w="720"/>
+              <w:gridCol w:w="2196"/>
+            </w:tblGrid>
+            <w:tr>
+              <w:tc>
+                <w:tcPr>
+                  <w:tcW w:w="1530" w:type="dxa"/>
+                  <w:tcBorders>
+                    <w:top w:val="nil"/>
+                    <w:left w:val="nil"/>
+                    <w:bottom w:val="single" w:sz="4" w:space="0" w:color="auto"/>
+                    <w:right w:val="single" w:sz="4" w:space="0" w:color="auto"/>
+                  </w:tcBorders>
+                </w:tcPr>
+                <w:p>
+                  <w:pPr>
+                    <w:spacing w:before="100" w:after="100"/>
+                    <w:rPr>
+                      <w:rFonts w:ascii="Times New Roman" w:hAnsi="Times New Roman" w:cs="Times New Roman"/>
+                      <w:sz w:val="24"/>
+                      <w:szCs w:val="24"/>
+                    </w:rPr>
+                  </w:pPr>
+                </w:p>
+              </w:tc>
+              <w:tc>
+                <w:tcPr>
+                  <w:tcW w:w="810" w:type="dxa"/>
+                  <w:tcBorders>
+                    <w:top w:val="nil"/>
+                    <w:left w:val="single" w:sz="4" w:space="0" w:color="auto"/>
+                    <w:bottom w:val="single" w:sz="4" w:space="0" w:color="auto"/>
+                    <w:right w:val="single" w:sz="4" w:space="0" w:color="auto"/>
+                  </w:tcBorders>
+                  <w:hideMark/>
+                </w:tcPr>
+                <w:p>
+                  <w:pPr>
+                    <w:spacing w:before="100" w:after="100"/>
+                    <w:jc w:val="center"/>
+                    <w:rPr>
+                      <w:rFonts w:ascii="Times New Roman" w:hAnsi="Times New Roman" w:cs="Times New Roman"/>
+                      <w:sz w:val="24"/>
+                      <w:szCs w:val="24"/>
+                    </w:rPr>
+                  </w:pPr>
+                  <w:r>
+                    <w:rPr>
+                      <w:rFonts w:ascii="Times New Roman" w:hAnsi="Times New Roman" w:cs="Times New Roman"/>
+                      <w:sz w:val="24"/>
+                      <w:szCs w:val="24"/>
+                    </w:rPr>
+                    <w:t>I</w:t>
+                  </w:r>
+                </w:p>
+              </w:tc>
+              <w:tc>
+                <w:tcPr>
+                  <w:tcW w:w="720" w:type="dxa"/>
+                  <w:tcBorders>
+                    <w:top w:val="nil"/>
+                    <w:left w:val="single" w:sz="4" w:space="0" w:color="auto"/>
+                    <w:bottom w:val="single" w:sz="4" w:space="0" w:color="auto"/>
+                    <w:right w:val="single" w:sz="4" w:space="0" w:color="auto"/>
+                  </w:tcBorders>
+                  <w:hideMark/>
+                </w:tcPr>
+                <w:p>
+                  <w:pPr>
+                    <w:spacing w:before="100" w:after="100"/>
+                    <w:jc w:val="center"/>
+                    <w:rPr>
+                      <w:rFonts w:ascii="Times New Roman" w:hAnsi="Times New Roman" w:cs="Times New Roman"/>
+                      <w:sz w:val="24"/>
+                      <w:szCs w:val="24"/>
+                    </w:rPr>
+                  </w:pPr>
+                  <w:r>
+                    <w:rPr>
+                      <w:rFonts w:ascii="Times New Roman" w:hAnsi="Times New Roman" w:cs="Times New Roman"/>
+                      <w:sz w:val="24"/>
+                      <w:szCs w:val="24"/>
+                    </w:rPr>
+                    <w:t>D</w:t>
+                  </w:r>
+                </w:p>
+              </w:tc>
+              <w:tc>
+                <w:tcPr>
+                  <w:tcW w:w="2196" w:type="dxa"/>
+                  <w:tcBorders>
+                    <w:top w:val="nil"/>
+                    <w:left w:val="single" w:sz="4" w:space="0" w:color="auto"/>
+                    <w:bottom w:val="single" w:sz="4" w:space="0" w:color="auto"/>
+                    <w:right w:val="nil"/>
+                  </w:tcBorders>
+                  <w:hideMark/>
+                </w:tcPr>
+                <w:p>
+                  <w:pPr>
+                    <w:spacing w:before="100" w:after="100"/>
+                    <w:jc w:val="center"/>
+                    <w:rPr>
+                      <w:rFonts w:ascii="Times New Roman" w:hAnsi="Times New Roman" w:cs="Times New Roman"/>
+                      <w:sz w:val="24"/>
+                      <w:szCs w:val="24"/>
+                    </w:rPr>
+                  </w:pPr>
+                  <w:r>
+                    <w:rPr>
+                      <w:rFonts w:ascii="Times New Roman" w:hAnsi="Times New Roman" w:cs="Times New Roman"/>
+                      <w:sz w:val="24"/>
+                      <w:szCs w:val="24"/>
+                    </w:rPr>
+                    <w:t>U</w:t>
+                  </w:r>
+                </w:p>
+              </w:tc>
+            </w:tr>
+            <w:tr>
+              <w:tc>
+                <w:tcPr>
+                  <w:tcW w:w="1530" w:type="dxa"/>
+                  <w:tcBorders>
+                    <w:top w:val="single" w:sz="4" w:space="0" w:color="auto"/>
+                    <w:left w:val="nil"/>
+                    <w:bottom w:val="nil"/>
+                    <w:right w:val="single" w:sz="4" w:space="0" w:color="auto"/>
+                  </w:tcBorders>
+                  <w:hideMark/>
+                </w:tcPr>
+                <w:p>
+                  <w:pPr>
+                    <w:spacing w:before="100" w:after="100"/>
+                    <w:jc w:val="center"/>
+                    <w:rPr>
+                      <w:rFonts w:ascii="Times New Roman" w:hAnsi="Times New Roman" w:cs="Times New Roman"/>
+                      <w:sz w:val="24"/>
+                      <w:szCs w:val="24"/>
+                    </w:rPr>
+                  </w:pPr>
+                  <w:r>
+                    <w:rPr>
+                      <w:rFonts w:ascii="Times New Roman" w:hAnsi="Times New Roman" w:cs="Times New Roman"/>
+                      <w:sz w:val="24"/>
+                      <w:szCs w:val="24"/>
+                    </w:rPr>
+                    <w:t>DANGKY</w:t>
+                  </w:r>
+                </w:p>
+              </w:tc>
+              <w:tc>
+                <w:tcPr>
+                  <w:tcW w:w="810" w:type="dxa"/>
+                  <w:tcBorders>
+                    <w:top w:val="single" w:sz="4" w:space="0" w:color="auto"/>
+                    <w:left w:val="single" w:sz="4" w:space="0" w:color="auto"/>
+                    <w:bottom w:val="nil"/>
+                    <w:right w:val="single" w:sz="4" w:space="0" w:color="auto"/>
+                  </w:tcBorders>
+                  <w:hideMark/>
                 </w:tcPr>
                 <w:p>
                   <w:pPr>
@@ -7919,6 +9542,13 @@
               <w:tc>
                 <w:tcPr>
                   <w:tcW w:w="720" w:type="dxa"/>
+                  <w:tcBorders>
+                    <w:top w:val="single" w:sz="4" w:space="0" w:color="auto"/>
+                    <w:left w:val="single" w:sz="4" w:space="0" w:color="auto"/>
+                    <w:bottom w:val="nil"/>
+                    <w:right w:val="single" w:sz="4" w:space="0" w:color="auto"/>
+                  </w:tcBorders>
+                  <w:hideMark/>
                 </w:tcPr>
                 <w:p>
                   <w:pPr>
@@ -7943,6 +9573,13 @@
               <w:tc>
                 <w:tcPr>
                   <w:tcW w:w="2196" w:type="dxa"/>
+                  <w:tcBorders>
+                    <w:top w:val="single" w:sz="4" w:space="0" w:color="auto"/>
+                    <w:left w:val="single" w:sz="4" w:space="0" w:color="auto"/>
+                    <w:bottom w:val="nil"/>
+                    <w:right w:val="nil"/>
+                  </w:tcBorders>
+                  <w:hideMark/>
                 </w:tcPr>
                 <w:p>
                   <w:pPr>
@@ -7960,149 +9597,7 @@
                       <w:sz w:val="24"/>
                       <w:szCs w:val="24"/>
                     </w:rPr>
-                    <w:t>+(</w:t>
-                  </w:r>
-                  <w:r>
-                    <w:rPr>
-                      <w:rFonts w:ascii="Times New Roman" w:hAnsi="Times New Roman" w:cs="Times New Roman"/>
-                      <w:sz w:val="24"/>
-                    </w:rPr>
-                    <w:t xml:space="preserve"> DIEMTB</w:t>
-                  </w:r>
-                  <w:r>
-                    <w:rPr>
-                      <w:rFonts w:ascii="Times New Roman" w:hAnsi="Times New Roman" w:cs="Times New Roman"/>
-                      <w:sz w:val="24"/>
-                    </w:rPr>
-                    <w:t>, NAM, MASV</w:t>
-                  </w:r>
-                  <w:r>
-                    <w:rPr>
-                      <w:rFonts w:ascii="Times New Roman" w:hAnsi="Times New Roman" w:cs="Times New Roman"/>
-                      <w:sz w:val="24"/>
-                      <w:szCs w:val="24"/>
-                    </w:rPr>
-                    <w:t>)</w:t>
-                  </w:r>
-                </w:p>
-              </w:tc>
-            </w:tr>
-            <w:tr>
-              <w:tc>
-                <w:tcPr>
-                  <w:tcW w:w="1530" w:type="dxa"/>
-                </w:tcPr>
-                <w:p>
-                  <w:pPr>
-                    <w:spacing w:before="100" w:after="100"/>
-                    <w:jc w:val="center"/>
-                    <w:rPr>
-                      <w:rFonts w:ascii="Times New Roman" w:hAnsi="Times New Roman" w:cs="Times New Roman"/>
-                      <w:sz w:val="24"/>
-                      <w:szCs w:val="24"/>
-                    </w:rPr>
-                  </w:pPr>
-                  <w:r>
-                    <w:rPr>
-                      <w:rFonts w:ascii="Times New Roman" w:hAnsi="Times New Roman" w:cs="Times New Roman"/>
-                      <w:sz w:val="24"/>
-                      <w:szCs w:val="24"/>
-                    </w:rPr>
-                    <w:t>DANGKY</w:t>
-                  </w:r>
-                </w:p>
-              </w:tc>
-              <w:tc>
-                <w:tcPr>
-                  <w:tcW w:w="810" w:type="dxa"/>
-                </w:tcPr>
-                <w:p>
-                  <w:pPr>
-                    <w:spacing w:before="100" w:after="100"/>
-                    <w:jc w:val="center"/>
-                    <w:rPr>
-                      <w:rFonts w:ascii="Times New Roman" w:hAnsi="Times New Roman" w:cs="Times New Roman"/>
-                      <w:sz w:val="24"/>
-                      <w:szCs w:val="24"/>
-                    </w:rPr>
-                  </w:pPr>
-                  <w:r>
-                    <w:rPr>
-                      <w:rFonts w:ascii="Times New Roman" w:hAnsi="Times New Roman" w:cs="Times New Roman"/>
-                      <w:sz w:val="24"/>
-                      <w:szCs w:val="24"/>
-                    </w:rPr>
-                    <w:t>+</w:t>
-                  </w:r>
-                </w:p>
-              </w:tc>
-              <w:tc>
-                <w:tcPr>
-                  <w:tcW w:w="720" w:type="dxa"/>
-                </w:tcPr>
-                <w:p>
-                  <w:pPr>
-                    <w:spacing w:before="100" w:after="100"/>
-                    <w:jc w:val="center"/>
-                    <w:rPr>
-                      <w:rFonts w:ascii="Times New Roman" w:hAnsi="Times New Roman" w:cs="Times New Roman"/>
-                      <w:sz w:val="24"/>
-                      <w:szCs w:val="24"/>
-                    </w:rPr>
-                  </w:pPr>
-                  <w:r>
-                    <w:rPr>
-                      <w:rFonts w:ascii="Times New Roman" w:hAnsi="Times New Roman" w:cs="Times New Roman"/>
-                      <w:sz w:val="24"/>
-                      <w:szCs w:val="24"/>
-                    </w:rPr>
-                    <w:t>-</w:t>
-                  </w:r>
-                </w:p>
-              </w:tc>
-              <w:tc>
-                <w:tcPr>
-                  <w:tcW w:w="2196" w:type="dxa"/>
-                </w:tcPr>
-                <w:p>
-                  <w:pPr>
-                    <w:spacing w:before="100" w:after="100"/>
-                    <w:jc w:val="center"/>
-                    <w:rPr>
-                      <w:rFonts w:ascii="Times New Roman" w:hAnsi="Times New Roman" w:cs="Times New Roman"/>
-                      <w:sz w:val="24"/>
-                      <w:szCs w:val="24"/>
-                    </w:rPr>
-                  </w:pPr>
-                  <w:r>
-                    <w:rPr>
-                      <w:rFonts w:ascii="Times New Roman" w:hAnsi="Times New Roman" w:cs="Times New Roman"/>
-                      <w:sz w:val="24"/>
-                      <w:szCs w:val="24"/>
-                    </w:rPr>
-                    <w:t>+(</w:t>
-                  </w:r>
-                  <w:r>
-                    <w:rPr>
-                      <w:rFonts w:ascii="Times New Roman" w:hAnsi="Times New Roman" w:cs="Times New Roman"/>
-                      <w:sz w:val="24"/>
-                    </w:rPr>
-                    <w:t xml:space="preserve"> </w:t>
-                  </w:r>
-                  <w:r>
-                    <w:rPr>
-                      <w:rFonts w:ascii="Times New Roman" w:hAnsi="Times New Roman" w:cs="Times New Roman"/>
-                      <w:sz w:val="24"/>
-                    </w:rPr>
-                    <w:t>DIEM, NAM, MASV</w:t>
-                  </w:r>
-                  <w:r>
-                    <w:rPr>
-                      <w:rFonts w:ascii="Times New Roman" w:hAnsi="Times New Roman" w:cs="Times New Roman"/>
-                      <w:sz w:val="24"/>
-                      <w:szCs w:val="24"/>
-                    </w:rPr>
-                    <w:t>)</w:t>
+                    <w:t>+ (HOCKY, NAM, MASV)</w:t>
                   </w:r>
                 </w:p>
               </w:tc>
@@ -8122,7 +9617,14 @@
         <w:tc>
           <w:tcPr>
             <w:tcW w:w="4104" w:type="dxa"/>
+            <w:tcBorders>
+              <w:top w:val="single" w:sz="4" w:space="0" w:color="auto"/>
+              <w:left w:val="single" w:sz="4" w:space="0" w:color="auto"/>
+              <w:bottom w:val="single" w:sz="4" w:space="0" w:color="auto"/>
+              <w:right w:val="single" w:sz="4" w:space="0" w:color="auto"/>
+            </w:tcBorders>
             <w:shd w:val="clear" w:color="auto" w:fill="FFFFFF" w:themeFill="background1"/>
+            <w:hideMark/>
           </w:tcPr>
           <w:p>
             <w:pPr>
@@ -8221,44 +9723,8 @@
                 <w:sz w:val="24"/>
                 <w:szCs w:val="24"/>
               </w:rPr>
-              <w:t xml:space="preserve"> KETQUA </w:t>
-            </w:r>
-            <w:proofErr w:type="spellStart"/>
-            <w:r>
-              <w:rPr>
-                <w:rFonts w:ascii="Times New Roman" w:hAnsi="Times New Roman" w:cs="Times New Roman"/>
-                <w:sz w:val="24"/>
-                <w:szCs w:val="24"/>
-              </w:rPr>
-              <w:t>và</w:t>
-            </w:r>
-            <w:proofErr w:type="spellEnd"/>
-            <w:r>
-              <w:rPr>
-                <w:rFonts w:ascii="Times New Roman" w:hAnsi="Times New Roman" w:cs="Times New Roman"/>
-                <w:sz w:val="24"/>
-                <w:szCs w:val="24"/>
-              </w:rPr>
               <w:t xml:space="preserve"> DANGKY</w:t>
             </w:r>
-          </w:p>
-        </w:tc>
-      </w:tr>
-      <w:tr>
-        <w:tc>
-          <w:tcPr>
-            <w:tcW w:w="9576" w:type="dxa"/>
-            <w:gridSpan w:val="3"/>
-            <w:shd w:val="clear" w:color="auto" w:fill="D9D9D9" w:themeFill="background1" w:themeFillShade="D9"/>
-          </w:tcPr>
-          <w:p>
-            <w:pPr>
-              <w:rPr>
-                <w:rFonts w:ascii="Times New Roman" w:hAnsi="Times New Roman" w:cs="Times New Roman"/>
-                <w:sz w:val="24"/>
-                <w:szCs w:val="24"/>
-              </w:rPr>
-            </w:pPr>
           </w:p>
         </w:tc>
       </w:tr>
@@ -8297,7 +9763,6 @@
         <w:rPr>
           <w:rFonts w:ascii="Times New Roman" w:hAnsi="Times New Roman" w:cs="Times New Roman"/>
         </w:rPr>
-        <w:lastRenderedPageBreak/>
         <w:t xml:space="preserve">3. </w:t>
       </w:r>
       <w:r>
@@ -9525,15 +10990,7 @@
                 <w:sz w:val="24"/>
                 <w:szCs w:val="24"/>
               </w:rPr>
-              <w:t>vi</w:t>
-            </w:r>
-            <w:r>
-              <w:rPr>
-                <w:rFonts w:ascii="Times New Roman" w:hAnsi="Times New Roman" w:cs="Times New Roman"/>
-                <w:sz w:val="24"/>
-                <w:szCs w:val="24"/>
-              </w:rPr>
-              <w:t>ên</w:t>
+              <w:t>viên</w:t>
             </w:r>
             <w:proofErr w:type="spellEnd"/>
           </w:p>
@@ -11610,6 +13067,7 @@
         </w:rPr>
         <w:t xml:space="preserve"> </w:t>
       </w:r>
+      <w:proofErr w:type="spellStart"/>
       <w:r>
         <w:rPr>
           <w:rFonts w:ascii="Times New Roman" w:hAnsi="Times New Roman" w:cs="Times New Roman"/>
@@ -11620,6 +13078,7 @@
         </w:rPr>
         <w:t>Serializable</w:t>
       </w:r>
+      <w:proofErr w:type="spellEnd"/>
     </w:p>
     <w:p>
       <w:pPr>
@@ -12308,6 +13767,7 @@
         </w:rPr>
         <w:t xml:space="preserve"> </w:t>
       </w:r>
+      <w:proofErr w:type="spellStart"/>
       <w:r>
         <w:rPr>
           <w:rFonts w:ascii="Times New Roman" w:hAnsi="Times New Roman" w:cs="Times New Roman"/>
@@ -12318,6 +13778,7 @@
         </w:rPr>
         <w:t>Serializable</w:t>
       </w:r>
+      <w:proofErr w:type="spellEnd"/>
     </w:p>
     <w:p>
       <w:pPr>
@@ -16967,6 +18428,7 @@
         </w:rPr>
         <w:t xml:space="preserve"> </w:t>
       </w:r>
+      <w:proofErr w:type="spellStart"/>
       <w:r>
         <w:rPr>
           <w:rFonts w:ascii="Times New Roman" w:hAnsi="Times New Roman" w:cs="Times New Roman"/>
@@ -16977,6 +18439,7 @@
         </w:rPr>
         <w:t>Serializable</w:t>
       </w:r>
+      <w:proofErr w:type="spellEnd"/>
     </w:p>
     <w:p>
       <w:pPr>
@@ -18425,7 +19888,6 @@
     <w:p>
       <w:pPr>
         <w:spacing w:before="100" w:after="60"/>
-        <w:ind w:left="360"/>
         <w:rPr>
           <w:rFonts w:ascii="Times New Roman" w:hAnsi="Times New Roman" w:cs="Times New Roman"/>
           <w:color w:val="4F81BD" w:themeColor="accent1"/>
@@ -18440,6 +19902,8 @@
           <w:docGrid w:linePitch="360"/>
         </w:sectPr>
       </w:pPr>
+      <w:bookmarkStart w:id="4" w:name="_GoBack"/>
+      <w:bookmarkEnd w:id="4"/>
       <w:r>
         <w:rPr>
           <w:rFonts w:ascii="Times New Roman" w:hAnsi="Times New Roman" w:cs="Times New Roman"/>
@@ -18497,9 +19961,8 @@
           <w:sz w:val="26"/>
           <w:szCs w:val="26"/>
         </w:rPr>
-        <w:t xml:space="preserve">Read </w:t>
-      </w:r>
-      <w:proofErr w:type="spellStart"/>
+        <w:t>Read C</w:t>
+      </w:r>
       <w:r>
         <w:rPr>
           <w:rFonts w:ascii="Times New Roman" w:hAnsi="Times New Roman" w:cs="Times New Roman"/>
@@ -18508,7 +19971,7 @@
           <w:sz w:val="26"/>
           <w:szCs w:val="26"/>
         </w:rPr>
-        <w:t>C</w:t>
+        <w:t>ommit</w:t>
       </w:r>
       <w:r>
         <w:rPr>
@@ -18518,7 +19981,7 @@
           <w:sz w:val="26"/>
           <w:szCs w:val="26"/>
         </w:rPr>
-        <w:t>ommit</w:t>
+        <w:t>te</w:t>
       </w:r>
       <w:r>
         <w:rPr>
@@ -18528,22 +19991,13 @@
           <w:sz w:val="26"/>
           <w:szCs w:val="26"/>
         </w:rPr>
-        <w:t>te</w:t>
-      </w:r>
-      <w:proofErr w:type="spellEnd"/>
+        <w:t>d</w:t>
+      </w:r>
     </w:p>
-    <w:p>
-      <w:pPr>
-        <w:rPr>
-          <w:rFonts w:ascii="Times New Roman" w:hAnsi="Times New Roman" w:cs="Times New Roman"/>
-          <w:sz w:val="26"/>
-          <w:szCs w:val="26"/>
-        </w:rPr>
-      </w:pPr>
-      <w:bookmarkStart w:id="4" w:name="_GoBack"/>
-      <w:bookmarkEnd w:id="4"/>
-    </w:p>
+    <w:p/>
     <w:sectPr>
+      <w:headerReference w:type="default" r:id="rId11"/>
+      <w:footerReference w:type="default" r:id="rId12"/>
       <w:pgSz w:w="12240" w:h="15840"/>
       <w:pgMar w:top="1440" w:right="1440" w:bottom="1440" w:left="1440" w:header="720" w:footer="720" w:gutter="0"/>
       <w:cols w:space="720"/>
@@ -18700,6 +20154,129 @@
 </w:ftr>
 </file>
 
+<file path=word/footer2.xml><?xml version="1.0" encoding="utf-8"?>
+<w:ftr xmlns:wpc="http://schemas.microsoft.com/office/word/2010/wordprocessingCanvas" xmlns:mc="http://schemas.openxmlformats.org/markup-compatibility/2006" xmlns:o="urn:schemas-microsoft-com:office:office" xmlns:r="http://schemas.openxmlformats.org/officeDocument/2006/relationships" xmlns:m="http://schemas.openxmlformats.org/officeDocument/2006/math" xmlns:v="urn:schemas-microsoft-com:vml" xmlns:wp14="http://schemas.microsoft.com/office/word/2010/wordprocessingDrawing" xmlns:wp="http://schemas.openxmlformats.org/drawingml/2006/wordprocessingDrawing" xmlns:w10="urn:schemas-microsoft-com:office:word" xmlns:w="http://schemas.openxmlformats.org/wordprocessingml/2006/main" xmlns:w14="http://schemas.microsoft.com/office/word/2010/wordml" xmlns:wpg="http://schemas.microsoft.com/office/word/2010/wordprocessingGroup" xmlns:wpi="http://schemas.microsoft.com/office/word/2010/wordprocessingInk" xmlns:wne="http://schemas.microsoft.com/office/word/2006/wordml" xmlns:wps="http://schemas.microsoft.com/office/word/2010/wordprocessingShape" mc:Ignorable="w14 wp14">
+  <w:tbl>
+    <w:tblPr>
+      <w:tblW w:w="5000" w:type="pct"/>
+      <w:tblBorders>
+        <w:top w:val="single" w:sz="18" w:space="0" w:color="808080" w:themeColor="background1" w:themeShade="80"/>
+        <w:insideV w:val="single" w:sz="18" w:space="0" w:color="808080" w:themeColor="background1" w:themeShade="80"/>
+      </w:tblBorders>
+      <w:tblLook w:val="04A0" w:firstRow="1" w:lastRow="0" w:firstColumn="1" w:lastColumn="0" w:noHBand="0" w:noVBand="1"/>
+    </w:tblPr>
+    <w:tblGrid>
+      <w:gridCol w:w="993"/>
+      <w:gridCol w:w="8583"/>
+    </w:tblGrid>
+    <w:tr>
+      <w:tc>
+        <w:tcPr>
+          <w:tcW w:w="918" w:type="dxa"/>
+        </w:tcPr>
+        <w:p>
+          <w:pPr>
+            <w:pStyle w:val="Footer"/>
+            <w:jc w:val="right"/>
+            <w:rPr>
+              <w:b/>
+              <w:bCs/>
+              <w:color w:val="4F81BD" w:themeColor="accent1"/>
+              <w:sz w:val="32"/>
+              <w:szCs w:val="32"/>
+              <w14:numForm w14:val="oldStyle"/>
+            </w:rPr>
+          </w:pPr>
+          <w:r>
+            <w:rPr>
+              <w14:shadow w14:blurRad="50800" w14:dist="38100" w14:dir="2700000" w14:sx="100000" w14:sy="100000" w14:kx="0" w14:ky="0" w14:algn="tl">
+                <w14:srgbClr w14:val="000000">
+                  <w14:alpha w14:val="60000"/>
+                </w14:srgbClr>
+              </w14:shadow>
+              <w14:numForm w14:val="oldStyle"/>
+            </w:rPr>
+            <w:fldChar w:fldCharType="begin"/>
+          </w:r>
+          <w:r>
+            <w:rPr>
+              <w14:shadow w14:blurRad="50800" w14:dist="38100" w14:dir="2700000" w14:sx="100000" w14:sy="100000" w14:kx="0" w14:ky="0" w14:algn="tl">
+                <w14:srgbClr w14:val="000000">
+                  <w14:alpha w14:val="60000"/>
+                </w14:srgbClr>
+              </w14:shadow>
+              <w14:numForm w14:val="oldStyle"/>
+            </w:rPr>
+            <w:instrText xml:space="preserve"> PAGE   \* MERGEFORMAT </w:instrText>
+          </w:r>
+          <w:r>
+            <w:rPr>
+              <w14:shadow w14:blurRad="50800" w14:dist="38100" w14:dir="2700000" w14:sx="100000" w14:sy="100000" w14:kx="0" w14:ky="0" w14:algn="tl">
+                <w14:srgbClr w14:val="000000">
+                  <w14:alpha w14:val="60000"/>
+                </w14:srgbClr>
+              </w14:shadow>
+              <w14:numForm w14:val="oldStyle"/>
+            </w:rPr>
+            <w:fldChar w:fldCharType="separate"/>
+          </w:r>
+          <w:r>
+            <w:rPr>
+              <w:b/>
+              <w:bCs/>
+              <w:noProof/>
+              <w:color w:val="4F81BD" w:themeColor="accent1"/>
+              <w:sz w:val="32"/>
+              <w:szCs w:val="32"/>
+              <w14:shadow w14:blurRad="50800" w14:dist="38100" w14:dir="2700000" w14:sx="100000" w14:sy="100000" w14:kx="0" w14:ky="0" w14:algn="tl">
+                <w14:srgbClr w14:val="000000">
+                  <w14:alpha w14:val="60000"/>
+                </w14:srgbClr>
+              </w14:shadow>
+              <w14:numForm w14:val="oldStyle"/>
+            </w:rPr>
+            <w:t>8</w:t>
+          </w:r>
+          <w:r>
+            <w:rPr>
+              <w:b/>
+              <w:bCs/>
+              <w:noProof/>
+              <w:color w:val="4F81BD" w:themeColor="accent1"/>
+              <w:sz w:val="32"/>
+              <w:szCs w:val="32"/>
+              <w14:shadow w14:blurRad="50800" w14:dist="38100" w14:dir="2700000" w14:sx="100000" w14:sy="100000" w14:kx="0" w14:ky="0" w14:algn="tl">
+                <w14:srgbClr w14:val="000000">
+                  <w14:alpha w14:val="60000"/>
+                </w14:srgbClr>
+              </w14:shadow>
+              <w14:numForm w14:val="oldStyle"/>
+            </w:rPr>
+            <w:fldChar w:fldCharType="end"/>
+          </w:r>
+        </w:p>
+      </w:tc>
+      <w:tc>
+        <w:tcPr>
+          <w:tcW w:w="7938" w:type="dxa"/>
+        </w:tcPr>
+        <w:p>
+          <w:pPr>
+            <w:pStyle w:val="Footer"/>
+          </w:pPr>
+        </w:p>
+      </w:tc>
+    </w:tr>
+  </w:tbl>
+  <w:p>
+    <w:pPr>
+      <w:pStyle w:val="Footer"/>
+    </w:pPr>
+  </w:p>
+  <w:p/>
+</w:ftr>
+</file>
+
 <file path=word/footnotes.xml><?xml version="1.0" encoding="utf-8"?>
 <w:footnotes xmlns:wpc="http://schemas.microsoft.com/office/word/2010/wordprocessingCanvas" xmlns:mc="http://schemas.openxmlformats.org/markup-compatibility/2006" xmlns:o="urn:schemas-microsoft-com:office:office" xmlns:r="http://schemas.openxmlformats.org/officeDocument/2006/relationships" xmlns:m="http://schemas.openxmlformats.org/officeDocument/2006/math" xmlns:v="urn:schemas-microsoft-com:vml" xmlns:wp14="http://schemas.microsoft.com/office/word/2010/wordprocessingDrawing" xmlns:wp="http://schemas.openxmlformats.org/drawingml/2006/wordprocessingDrawing" xmlns:w10="urn:schemas-microsoft-com:office:word" xmlns:w="http://schemas.openxmlformats.org/wordprocessingml/2006/main" xmlns:w14="http://schemas.microsoft.com/office/word/2010/wordml" xmlns:wpg="http://schemas.microsoft.com/office/word/2010/wordprocessingGroup" xmlns:wpi="http://schemas.microsoft.com/office/word/2010/wordprocessingInk" xmlns:wne="http://schemas.microsoft.com/office/word/2006/wordml" xmlns:wps="http://schemas.microsoft.com/office/word/2010/wordprocessingShape" mc:Ignorable="w14 wp14">
   <w:footnote w:type="separator" w:id="-1">
@@ -18821,6 +20398,106 @@
       <w:t>1312</w:t>
     </w:r>
   </w:p>
+</w:hdr>
+</file>
+
+<file path=word/header2.xml><?xml version="1.0" encoding="utf-8"?>
+<w:hdr xmlns:wpc="http://schemas.microsoft.com/office/word/2010/wordprocessingCanvas" xmlns:mc="http://schemas.openxmlformats.org/markup-compatibility/2006" xmlns:o="urn:schemas-microsoft-com:office:office" xmlns:r="http://schemas.openxmlformats.org/officeDocument/2006/relationships" xmlns:m="http://schemas.openxmlformats.org/officeDocument/2006/math" xmlns:v="urn:schemas-microsoft-com:vml" xmlns:wp14="http://schemas.microsoft.com/office/word/2010/wordprocessingDrawing" xmlns:wp="http://schemas.openxmlformats.org/drawingml/2006/wordprocessingDrawing" xmlns:w10="urn:schemas-microsoft-com:office:word" xmlns:w="http://schemas.openxmlformats.org/wordprocessingml/2006/main" xmlns:w14="http://schemas.microsoft.com/office/word/2010/wordml" xmlns:wpg="http://schemas.microsoft.com/office/word/2010/wordprocessingGroup" xmlns:wpi="http://schemas.microsoft.com/office/word/2010/wordprocessingInk" xmlns:wne="http://schemas.microsoft.com/office/word/2006/wordml" xmlns:wps="http://schemas.microsoft.com/office/word/2010/wordprocessingShape" mc:Ignorable="w14 wp14">
+  <w:p>
+    <w:pPr>
+      <w:pStyle w:val="Header"/>
+    </w:pPr>
+    <w:proofErr w:type="spellStart"/>
+    <w:r>
+      <w:t>Đồ</w:t>
+    </w:r>
+    <w:proofErr w:type="spellEnd"/>
+    <w:r>
+      <w:t xml:space="preserve"> </w:t>
+    </w:r>
+    <w:proofErr w:type="spellStart"/>
+    <w:r>
+      <w:t>án</w:t>
+    </w:r>
+    <w:proofErr w:type="spellEnd"/>
+    <w:r>
+      <w:t xml:space="preserve"> </w:t>
+    </w:r>
+    <w:proofErr w:type="spellStart"/>
+    <w:r>
+      <w:t>Hệ</w:t>
+    </w:r>
+    <w:proofErr w:type="spellEnd"/>
+    <w:r>
+      <w:t xml:space="preserve"> </w:t>
+    </w:r>
+    <w:proofErr w:type="spellStart"/>
+    <w:r>
+      <w:t>quản</w:t>
+    </w:r>
+    <w:proofErr w:type="spellEnd"/>
+    <w:r>
+      <w:t xml:space="preserve"> </w:t>
+    </w:r>
+    <w:proofErr w:type="spellStart"/>
+    <w:r>
+      <w:t>trị</w:t>
+    </w:r>
+    <w:proofErr w:type="spellEnd"/>
+    <w:r>
+      <w:t xml:space="preserve"> </w:t>
+    </w:r>
+    <w:proofErr w:type="spellStart"/>
+    <w:r>
+      <w:t>Cơ</w:t>
+    </w:r>
+    <w:proofErr w:type="spellEnd"/>
+    <w:r>
+      <w:t xml:space="preserve"> </w:t>
+    </w:r>
+    <w:proofErr w:type="spellStart"/>
+    <w:r>
+      <w:t>Sở</w:t>
+    </w:r>
+    <w:proofErr w:type="spellEnd"/>
+    <w:r>
+      <w:t xml:space="preserve"> </w:t>
+    </w:r>
+    <w:proofErr w:type="spellStart"/>
+    <w:r>
+      <w:t>Dữ</w:t>
+    </w:r>
+    <w:proofErr w:type="spellEnd"/>
+    <w:r>
+      <w:t xml:space="preserve"> </w:t>
+    </w:r>
+    <w:proofErr w:type="spellStart"/>
+    <w:r>
+      <w:t>Liệu</w:t>
+    </w:r>
+    <w:proofErr w:type="spellEnd"/>
+    <w:r>
+      <w:t xml:space="preserve"> </w:t>
+    </w:r>
+    <w:r>
+      <w:tab/>
+    </w:r>
+    <w:r>
+      <w:tab/>
+      <w:t xml:space="preserve"> 1312094 - 1312096</w:t>
+    </w:r>
+    <w:r>
+      <w:tab/>
+    </w:r>
+    <w:r>
+      <w:tab/>
+    </w:r>
+    <w:r>
+      <w:tab/>
+      <w:t>1312</w:t>
+    </w:r>
+  </w:p>
+  <w:p/>
 </w:hdr>
 </file>
 
@@ -19126,6 +20803,36 @@
   <w:num w:numId="3">
     <w:abstractNumId w:val="2"/>
   </w:num>
+  <w:num w:numId="4">
+    <w:abstractNumId w:val="0"/>
+    <w:lvlOverride w:ilvl="0">
+      <w:startOverride w:val="1"/>
+    </w:lvlOverride>
+    <w:lvlOverride w:ilvl="1">
+      <w:startOverride w:val="1"/>
+    </w:lvlOverride>
+    <w:lvlOverride w:ilvl="2">
+      <w:startOverride w:val="1"/>
+    </w:lvlOverride>
+    <w:lvlOverride w:ilvl="3">
+      <w:startOverride w:val="1"/>
+    </w:lvlOverride>
+    <w:lvlOverride w:ilvl="4">
+      <w:startOverride w:val="1"/>
+    </w:lvlOverride>
+    <w:lvlOverride w:ilvl="5">
+      <w:startOverride w:val="1"/>
+    </w:lvlOverride>
+    <w:lvlOverride w:ilvl="6">
+      <w:startOverride w:val="1"/>
+    </w:lvlOverride>
+    <w:lvlOverride w:ilvl="7">
+      <w:startOverride w:val="1"/>
+    </w:lvlOverride>
+    <w:lvlOverride w:ilvl="8">
+      <w:startOverride w:val="1"/>
+    </w:lvlOverride>
+  </w:num>
 </w:numbering>
 </file>
 
@@ -19372,6 +21079,7 @@
       <w:spacing w:after="0" w:line="240" w:lineRule="auto"/>
     </w:pPr>
     <w:tblPr>
+      <w:tblInd w:w="0" w:type="dxa"/>
       <w:tblBorders>
         <w:top w:val="single" w:sz="4" w:space="0" w:color="auto"/>
         <w:left w:val="single" w:sz="4" w:space="0" w:color="auto"/>
@@ -19380,6 +21088,12 @@
         <w:insideH w:val="single" w:sz="4" w:space="0" w:color="auto"/>
         <w:insideV w:val="single" w:sz="4" w:space="0" w:color="auto"/>
       </w:tblBorders>
+      <w:tblCellMar>
+        <w:top w:w="0" w:type="dxa"/>
+        <w:left w:w="108" w:type="dxa"/>
+        <w:bottom w:w="0" w:type="dxa"/>
+        <w:right w:w="108" w:type="dxa"/>
+      </w:tblCellMar>
     </w:tblPr>
   </w:style>
   <w:style w:type="paragraph" w:styleId="ListParagraph">
@@ -19752,6 +21466,7 @@
       <w:spacing w:after="0" w:line="240" w:lineRule="auto"/>
     </w:pPr>
     <w:tblPr>
+      <w:tblInd w:w="0" w:type="dxa"/>
       <w:tblBorders>
         <w:top w:val="single" w:sz="4" w:space="0" w:color="auto"/>
         <w:left w:val="single" w:sz="4" w:space="0" w:color="auto"/>
@@ -19760,6 +21475,12 @@
         <w:insideH w:val="single" w:sz="4" w:space="0" w:color="auto"/>
         <w:insideV w:val="single" w:sz="4" w:space="0" w:color="auto"/>
       </w:tblBorders>
+      <w:tblCellMar>
+        <w:top w:w="0" w:type="dxa"/>
+        <w:left w:w="108" w:type="dxa"/>
+        <w:bottom w:w="0" w:type="dxa"/>
+        <w:right w:w="108" w:type="dxa"/>
+      </w:tblCellMar>
     </w:tblPr>
   </w:style>
   <w:style w:type="paragraph" w:styleId="ListParagraph">
@@ -20179,7 +21900,7 @@
 </file>
 
 <file path=customXml/itemProps1.xml><?xml version="1.0" encoding="utf-8"?>
-<ds:datastoreItem xmlns:ds="http://schemas.openxmlformats.org/officeDocument/2006/customXml" ds:itemID="{BC07508F-BB81-4C13-9373-497459C6AE2A}">
+<ds:datastoreItem xmlns:ds="http://schemas.openxmlformats.org/officeDocument/2006/customXml" ds:itemID="{EE5D94D1-176F-4708-B1F6-FD4EFCA4413E}">
   <ds:schemaRefs>
     <ds:schemaRef ds:uri="http://schemas.openxmlformats.org/officeDocument/2006/bibliography"/>
   </ds:schemaRefs>

</xml_diff>

<commit_message>
Update all doc files (report, transaction, worklog, script)
</commit_message>
<xml_diff>
--- a/Doc/Report.docx
+++ b/Doc/Report.docx
@@ -12,6 +12,8 @@
           <w:szCs w:val="36"/>
         </w:rPr>
       </w:pPr>
+      <w:bookmarkStart w:id="0" w:name="_GoBack"/>
+      <w:bookmarkEnd w:id="0"/>
       <w:r>
         <w:rPr>
           <w:rFonts w:ascii="Times New Roman" w:hAnsi="Times New Roman" w:cs="Times New Roman"/>
@@ -1330,7 +1332,7 @@
           <w:rFonts w:ascii="Times New Roman" w:hAnsi="Times New Roman" w:cs="Times New Roman"/>
         </w:rPr>
       </w:pPr>
-      <w:bookmarkStart w:id="0" w:name="_Toc451015645"/>
+      <w:bookmarkStart w:id="1" w:name="_Toc451015645"/>
       <w:r>
         <w:rPr>
           <w:rFonts w:ascii="Times New Roman" w:hAnsi="Times New Roman" w:cs="Times New Roman"/>
@@ -1344,7 +1346,7 @@
         </w:rPr>
         <w:t>LIỆT KÊ CÁC RÀNG BUỘC TOÀN VẸN</w:t>
       </w:r>
-      <w:bookmarkEnd w:id="0"/>
+      <w:bookmarkEnd w:id="1"/>
     </w:p>
     <w:p>
       <w:pPr>
@@ -3344,7 +3346,7 @@
           <w:rFonts w:ascii="Times New Roman" w:hAnsi="Times New Roman" w:cs="Times New Roman"/>
         </w:rPr>
       </w:pPr>
-      <w:bookmarkStart w:id="1" w:name="_Toc451015646"/>
+      <w:bookmarkStart w:id="2" w:name="_Toc451015646"/>
       <w:r>
         <w:rPr>
           <w:rFonts w:ascii="Times New Roman" w:hAnsi="Times New Roman" w:cs="Times New Roman"/>
@@ -3358,7 +3360,7 @@
         </w:rPr>
         <w:t>CÁCH THỨC CÀI ĐẶT RBTV</w:t>
       </w:r>
-      <w:bookmarkEnd w:id="1"/>
+      <w:bookmarkEnd w:id="2"/>
     </w:p>
     <w:p/>
     <w:tbl>
@@ -9744,7 +9746,7 @@
           <w:rFonts w:ascii="Times New Roman" w:hAnsi="Times New Roman" w:cs="Times New Roman"/>
         </w:rPr>
       </w:pPr>
-      <w:bookmarkStart w:id="2" w:name="_Toc451015647"/>
+      <w:bookmarkStart w:id="3" w:name="_Toc451015647"/>
       <w:r>
         <w:rPr>
           <w:rFonts w:ascii="Times New Roman" w:hAnsi="Times New Roman" w:cs="Times New Roman"/>
@@ -9758,7 +9760,7 @@
         </w:rPr>
         <w:t>LIỆT KÊ VÀ PHÂN LOẠI GIAO TÁC THEO VAI TRÒ NGƯỜI DÙNG</w:t>
       </w:r>
-      <w:bookmarkEnd w:id="2"/>
+      <w:bookmarkEnd w:id="3"/>
     </w:p>
     <w:p>
       <w:pPr>
@@ -11437,7 +11439,7 @@
           <w:rFonts w:ascii="Times New Roman" w:hAnsi="Times New Roman" w:cs="Times New Roman"/>
         </w:rPr>
       </w:pPr>
-      <w:bookmarkStart w:id="3" w:name="_Toc451015648"/>
+      <w:bookmarkStart w:id="4" w:name="_Toc451015648"/>
       <w:r>
         <w:rPr>
           <w:rFonts w:ascii="Times New Roman" w:hAnsi="Times New Roman" w:cs="Times New Roman"/>
@@ -11462,7 +11464,7 @@
         </w:rPr>
         <w:t>NÀO, MỨC CÔ LẬP)</w:t>
       </w:r>
-      <w:bookmarkEnd w:id="3"/>
+      <w:bookmarkEnd w:id="4"/>
     </w:p>
     <w:p>
       <w:pPr>
@@ -12976,7 +12978,6 @@
         </w:rPr>
         <w:t xml:space="preserve"> </w:t>
       </w:r>
-      <w:proofErr w:type="spellStart"/>
       <w:r>
         <w:rPr>
           <w:rFonts w:ascii="Times New Roman" w:hAnsi="Times New Roman" w:cs="Times New Roman"/>
@@ -12987,7 +12988,6 @@
         </w:rPr>
         <w:t>Serializable</w:t>
       </w:r>
-      <w:proofErr w:type="spellEnd"/>
     </w:p>
     <w:p>
       <w:pPr>
@@ -13984,7 +13984,6 @@
         </w:rPr>
         <w:t xml:space="preserve"> </w:t>
       </w:r>
-      <w:proofErr w:type="spellStart"/>
       <w:r>
         <w:rPr>
           <w:rFonts w:ascii="Times New Roman" w:hAnsi="Times New Roman" w:cs="Times New Roman"/>
@@ -13995,7 +13994,6 @@
         </w:rPr>
         <w:t>Serializable</w:t>
       </w:r>
-      <w:proofErr w:type="spellEnd"/>
     </w:p>
     <w:p>
       <w:pPr>
@@ -17081,8 +17079,6 @@
           <w:szCs w:val="26"/>
         </w:rPr>
       </w:pPr>
-      <w:bookmarkStart w:id="4" w:name="_GoBack"/>
-      <w:bookmarkEnd w:id="4"/>
     </w:p>
     <w:p>
       <w:pPr>
@@ -18668,7 +18664,6 @@
         </w:rPr>
         <w:t xml:space="preserve"> </w:t>
       </w:r>
-      <w:proofErr w:type="spellStart"/>
       <w:r>
         <w:rPr>
           <w:rFonts w:ascii="Times New Roman" w:hAnsi="Times New Roman" w:cs="Times New Roman"/>
@@ -18679,7 +18674,6 @@
         </w:rPr>
         <w:t>Serializable</w:t>
       </w:r>
-      <w:proofErr w:type="spellEnd"/>
     </w:p>
     <w:p>
       <w:pPr>
@@ -20341,7 +20335,7 @@
               </w14:shadow>
               <w14:numForm w14:val="oldStyle"/>
             </w:rPr>
-            <w:t>7</w:t>
+            <w:t>2</w:t>
           </w:r>
           <w:r>
             <w:rPr>
@@ -20607,6 +20601,9 @@
     <w:proofErr w:type="spellEnd"/>
     <w:r>
       <w:t xml:space="preserve"> </w:t>
+    </w:r>
+    <w:r>
+      <w:t>(Report)</w:t>
     </w:r>
     <w:r>
       <w:tab/>
@@ -21307,7 +21304,6 @@
       <w:spacing w:after="0" w:line="240" w:lineRule="auto"/>
     </w:pPr>
     <w:tblPr>
-      <w:tblInd w:w="0" w:type="dxa"/>
       <w:tblBorders>
         <w:top w:val="single" w:sz="4" w:space="0" w:color="auto"/>
         <w:left w:val="single" w:sz="4" w:space="0" w:color="auto"/>
@@ -21316,12 +21312,6 @@
         <w:insideH w:val="single" w:sz="4" w:space="0" w:color="auto"/>
         <w:insideV w:val="single" w:sz="4" w:space="0" w:color="auto"/>
       </w:tblBorders>
-      <w:tblCellMar>
-        <w:top w:w="0" w:type="dxa"/>
-        <w:left w:w="108" w:type="dxa"/>
-        <w:bottom w:w="0" w:type="dxa"/>
-        <w:right w:w="108" w:type="dxa"/>
-      </w:tblCellMar>
     </w:tblPr>
   </w:style>
   <w:style w:type="paragraph" w:styleId="ListParagraph">
@@ -21694,7 +21684,6 @@
       <w:spacing w:after="0" w:line="240" w:lineRule="auto"/>
     </w:pPr>
     <w:tblPr>
-      <w:tblInd w:w="0" w:type="dxa"/>
       <w:tblBorders>
         <w:top w:val="single" w:sz="4" w:space="0" w:color="auto"/>
         <w:left w:val="single" w:sz="4" w:space="0" w:color="auto"/>
@@ -21703,12 +21692,6 @@
         <w:insideH w:val="single" w:sz="4" w:space="0" w:color="auto"/>
         <w:insideV w:val="single" w:sz="4" w:space="0" w:color="auto"/>
       </w:tblBorders>
-      <w:tblCellMar>
-        <w:top w:w="0" w:type="dxa"/>
-        <w:left w:w="108" w:type="dxa"/>
-        <w:bottom w:w="0" w:type="dxa"/>
-        <w:right w:w="108" w:type="dxa"/>
-      </w:tblCellMar>
     </w:tblPr>
   </w:style>
   <w:style w:type="paragraph" w:styleId="ListParagraph">
@@ -22128,7 +22111,7 @@
 </file>
 
 <file path=customXml/itemProps1.xml><?xml version="1.0" encoding="utf-8"?>
-<ds:datastoreItem xmlns:ds="http://schemas.openxmlformats.org/officeDocument/2006/customXml" ds:itemID="{D6F0E4EA-5BFC-4B48-B553-9D64362B127E}">
+<ds:datastoreItem xmlns:ds="http://schemas.openxmlformats.org/officeDocument/2006/customXml" ds:itemID="{C93C8157-8EA4-4524-8B51-439731DF706A}">
   <ds:schemaRefs>
     <ds:schemaRef ds:uri="http://schemas.openxmlformats.org/officeDocument/2006/bibliography"/>
   </ds:schemaRefs>

</xml_diff>